<commit_message>
run data w/ regressions & %SASA
</commit_message>
<xml_diff>
--- a/van_der_Waals_Paper/2023-12-draft_v1.docx
+++ b/van_der_Waals_Paper/2023-12-draft_v1.docx
@@ -1317,23 +1317,7 @@
           <w:sz w:val="22"/>
           <w:szCs w:val="22"/>
         </w:rPr>
-        <w:t xml:space="preserve">Previous research has shown that mutating positions along a polyleucine transmembrane helix influences its ability to </w:t>
-      </w:r>
-      <w:r>
-        <w:rPr>
-          <w:rFonts w:asciiTheme="minorHAnsi" w:hAnsiTheme="minorHAnsi" w:cstheme="minorHAnsi"/>
-          <w:sz w:val="22"/>
-          <w:szCs w:val="22"/>
-        </w:rPr>
-        <w:t xml:space="preserve">dimerize </w:t>
-      </w:r>
-      <w:r>
-        <w:rPr>
-          <w:rFonts w:asciiTheme="minorHAnsi" w:hAnsiTheme="minorHAnsi" w:cstheme="minorHAnsi"/>
-          <w:sz w:val="22"/>
-          <w:szCs w:val="22"/>
-        </w:rPr>
-        <w:t xml:space="preserve">(cite first </w:t>
+        <w:t xml:space="preserve">Previous research has shown that mutating positions along a polyleucine transmembrane helix influences its ability to dimerize (cite first </w:t>
       </w:r>
       <w:proofErr w:type="spellStart"/>
       <w:r>
@@ -1351,15 +1335,7 @@
           <w:sz w:val="22"/>
           <w:szCs w:val="22"/>
         </w:rPr>
-        <w:t xml:space="preserve"> paper). </w:t>
-      </w:r>
-      <w:r>
-        <w:rPr>
-          <w:rFonts w:asciiTheme="minorHAnsi" w:hAnsiTheme="minorHAnsi" w:cstheme="minorHAnsi"/>
-          <w:sz w:val="22"/>
-          <w:szCs w:val="22"/>
-        </w:rPr>
-        <w:t xml:space="preserve">This has been implemented successfully in the past to determine the dimerization propensity of </w:t>
+        <w:t xml:space="preserve"> paper). This has been implemented successfully in the past to determine the dimerization propensity of </w:t>
       </w:r>
       <w:proofErr w:type="spellStart"/>
       <w:r>
@@ -1377,23 +1353,7 @@
           <w:sz w:val="22"/>
           <w:szCs w:val="22"/>
         </w:rPr>
-        <w:t xml:space="preserve"> proteins (cite SMA), but not for the left and right design regions. </w:t>
-      </w:r>
-      <w:r>
-        <w:rPr>
-          <w:rFonts w:asciiTheme="minorHAnsi" w:hAnsiTheme="minorHAnsi" w:cstheme="minorHAnsi"/>
-          <w:sz w:val="22"/>
-          <w:szCs w:val="22"/>
-        </w:rPr>
-        <w:t>For</w:t>
-      </w:r>
-      <w:r>
-        <w:rPr>
-          <w:rFonts w:asciiTheme="minorHAnsi" w:hAnsiTheme="minorHAnsi" w:cstheme="minorHAnsi"/>
-          <w:sz w:val="22"/>
-          <w:szCs w:val="22"/>
-        </w:rPr>
-        <w:t xml:space="preserve"> </w:t>
+        <w:t xml:space="preserve"> proteins (cite SMA), but not for the left and right design regions. For </w:t>
       </w:r>
       <w:proofErr w:type="gramStart"/>
       <w:r>
@@ -1411,23 +1371,7 @@
           <w:sz w:val="22"/>
           <w:szCs w:val="22"/>
         </w:rPr>
-        <w:t xml:space="preserve">, we used the same </w:t>
-      </w:r>
-      <w:r>
-        <w:rPr>
-          <w:rFonts w:asciiTheme="minorHAnsi" w:hAnsiTheme="minorHAnsi" w:cstheme="minorHAnsi"/>
-          <w:sz w:val="22"/>
-          <w:szCs w:val="22"/>
-        </w:rPr>
-        <w:t>set of interfacial</w:t>
-      </w:r>
-      <w:r>
-        <w:rPr>
-          <w:rFonts w:asciiTheme="minorHAnsi" w:hAnsiTheme="minorHAnsi" w:cstheme="minorHAnsi"/>
-          <w:sz w:val="22"/>
-          <w:szCs w:val="22"/>
-        </w:rPr>
-        <w:t xml:space="preserve"> positions to design sequences. For the </w:t>
+        <w:t xml:space="preserve">, we used the same set of interfacial positions to design sequences. For the </w:t>
       </w:r>
       <w:proofErr w:type="gramStart"/>
       <w:r>
@@ -1983,6 +1927,8 @@
       <w:r>
         <w:rPr>
           <w:rFonts w:asciiTheme="minorHAnsi" w:hAnsiTheme="minorHAnsi" w:cstheme="minorHAnsi"/>
+          <w:b/>
+          <w:bCs/>
           <w:sz w:val="22"/>
           <w:szCs w:val="22"/>
         </w:rPr>
@@ -2060,7 +2006,23 @@
           <w:sz w:val="22"/>
           <w:szCs w:val="22"/>
         </w:rPr>
-        <w:t xml:space="preserve"> sequences expressed the most fluorescence of all three design regions, suggesting that interhelical hydrogen bonding is crucial for high </w:t>
+        <w:t xml:space="preserve"> sequences expressed the most fluorescence of all three design regions, suggesting that interhelical hydrogen bonding is </w:t>
+      </w:r>
+      <w:r>
+        <w:rPr>
+          <w:rFonts w:asciiTheme="minorHAnsi" w:hAnsiTheme="minorHAnsi" w:cstheme="minorHAnsi"/>
+          <w:sz w:val="22"/>
+          <w:szCs w:val="22"/>
+        </w:rPr>
+        <w:t xml:space="preserve">necessary </w:t>
+      </w:r>
+      <w:r>
+        <w:rPr>
+          <w:rFonts w:asciiTheme="minorHAnsi" w:hAnsiTheme="minorHAnsi" w:cstheme="minorHAnsi"/>
+          <w:sz w:val="22"/>
+          <w:szCs w:val="22"/>
+        </w:rPr>
+        <w:t xml:space="preserve">for </w:t>
       </w:r>
       <w:r>
         <w:rPr>
@@ -2069,7 +2031,7 @@
           <w:szCs w:val="22"/>
         </w:rPr>
         <w:lastRenderedPageBreak/>
-        <w:t xml:space="preserve">level association in membrane proteins. However, many proteins in both the </w:t>
+        <w:t xml:space="preserve">high level association in membrane proteins. However, many proteins in both the </w:t>
       </w:r>
       <w:proofErr w:type="gramStart"/>
       <w:r>
@@ -2087,33 +2049,135 @@
           <w:sz w:val="22"/>
           <w:szCs w:val="22"/>
         </w:rPr>
-        <w:t xml:space="preserve"> designs are above the fluorescence of our monomeric control, suggesting that we were able to successfully design sequences to associate. When evaluating the fluorescence distribution of the WT designs </w:t>
-      </w:r>
-      <w:r>
-        <w:rPr>
-          <w:rFonts w:asciiTheme="minorHAnsi" w:hAnsiTheme="minorHAnsi" w:cstheme="minorHAnsi"/>
-          <w:sz w:val="22"/>
-          <w:szCs w:val="22"/>
-        </w:rPr>
-        <w:t>against their mutants, all three WT designs are significantly different from their respective clashing mutations. This suggests that the clashing mutations significantly decrease the association of their respective WTs (</w:t>
-      </w:r>
-      <w:r>
-        <w:rPr>
-          <w:rFonts w:asciiTheme="minorHAnsi" w:hAnsiTheme="minorHAnsi" w:cstheme="minorHAnsi"/>
-          <w:b/>
-          <w:bCs/>
-          <w:sz w:val="22"/>
-          <w:szCs w:val="22"/>
-        </w:rPr>
-        <w:t>previous two sentences can be combined</w:t>
-      </w:r>
-      <w:r>
-        <w:rPr>
-          <w:rFonts w:asciiTheme="minorHAnsi" w:hAnsiTheme="minorHAnsi" w:cstheme="minorHAnsi"/>
-          <w:sz w:val="22"/>
-          <w:szCs w:val="22"/>
-        </w:rPr>
-        <w:t xml:space="preserve">). However, void mutations were not found to have a significant effect on association. Although structurally we expected voids to decrease association, both </w:t>
+        <w:t xml:space="preserve"> designs are above the fluorescence of our monomeric control, </w:t>
+      </w:r>
+      <w:r>
+        <w:rPr>
+          <w:rFonts w:asciiTheme="minorHAnsi" w:hAnsiTheme="minorHAnsi" w:cstheme="minorHAnsi"/>
+          <w:sz w:val="22"/>
+          <w:szCs w:val="22"/>
+        </w:rPr>
+        <w:t>meaning</w:t>
+      </w:r>
+      <w:r>
+        <w:rPr>
+          <w:rFonts w:asciiTheme="minorHAnsi" w:hAnsiTheme="minorHAnsi" w:cstheme="minorHAnsi"/>
+          <w:sz w:val="22"/>
+          <w:szCs w:val="22"/>
+        </w:rPr>
+        <w:t xml:space="preserve"> that we </w:t>
+      </w:r>
+      <w:r>
+        <w:rPr>
+          <w:rFonts w:asciiTheme="minorHAnsi" w:hAnsiTheme="minorHAnsi" w:cstheme="minorHAnsi"/>
+          <w:sz w:val="22"/>
+          <w:szCs w:val="22"/>
+        </w:rPr>
+        <w:t>are</w:t>
+      </w:r>
+      <w:r>
+        <w:rPr>
+          <w:rFonts w:asciiTheme="minorHAnsi" w:hAnsiTheme="minorHAnsi" w:cstheme="minorHAnsi"/>
+          <w:sz w:val="22"/>
+          <w:szCs w:val="22"/>
+        </w:rPr>
+        <w:t xml:space="preserve"> able to successfully design sequences t</w:t>
+      </w:r>
+      <w:r>
+        <w:rPr>
+          <w:rFonts w:asciiTheme="minorHAnsi" w:hAnsiTheme="minorHAnsi" w:cstheme="minorHAnsi"/>
+          <w:sz w:val="22"/>
+          <w:szCs w:val="22"/>
+        </w:rPr>
+        <w:t>hat</w:t>
+      </w:r>
+      <w:r>
+        <w:rPr>
+          <w:rFonts w:asciiTheme="minorHAnsi" w:hAnsiTheme="minorHAnsi" w:cstheme="minorHAnsi"/>
+          <w:sz w:val="22"/>
+          <w:szCs w:val="22"/>
+        </w:rPr>
+        <w:t xml:space="preserve"> associate</w:t>
+      </w:r>
+      <w:r>
+        <w:rPr>
+          <w:rFonts w:asciiTheme="minorHAnsi" w:hAnsiTheme="minorHAnsi" w:cstheme="minorHAnsi"/>
+          <w:sz w:val="22"/>
+          <w:szCs w:val="22"/>
+        </w:rPr>
+        <w:t xml:space="preserve"> in those regions as well</w:t>
+      </w:r>
+      <w:r>
+        <w:rPr>
+          <w:rFonts w:asciiTheme="minorHAnsi" w:hAnsiTheme="minorHAnsi" w:cstheme="minorHAnsi"/>
+          <w:sz w:val="22"/>
+          <w:szCs w:val="22"/>
+        </w:rPr>
+        <w:t xml:space="preserve">. </w:t>
+      </w:r>
+      <w:r>
+        <w:rPr>
+          <w:rFonts w:asciiTheme="minorHAnsi" w:hAnsiTheme="minorHAnsi" w:cstheme="minorHAnsi"/>
+          <w:sz w:val="22"/>
+          <w:szCs w:val="22"/>
+        </w:rPr>
+        <w:t>The fluorescence distribution of WTs from all three design regions is significantly different from their respective clashing mutants,</w:t>
+      </w:r>
+      <w:r>
+        <w:rPr>
+          <w:rFonts w:asciiTheme="minorHAnsi" w:hAnsiTheme="minorHAnsi" w:cstheme="minorHAnsi"/>
+          <w:sz w:val="22"/>
+          <w:szCs w:val="22"/>
+        </w:rPr>
+        <w:t xml:space="preserve"> suggest</w:t>
+      </w:r>
+      <w:r>
+        <w:rPr>
+          <w:rFonts w:asciiTheme="minorHAnsi" w:hAnsiTheme="minorHAnsi" w:cstheme="minorHAnsi"/>
+          <w:sz w:val="22"/>
+          <w:szCs w:val="22"/>
+        </w:rPr>
+        <w:t>ing</w:t>
+      </w:r>
+      <w:r>
+        <w:rPr>
+          <w:rFonts w:asciiTheme="minorHAnsi" w:hAnsiTheme="minorHAnsi" w:cstheme="minorHAnsi"/>
+          <w:sz w:val="22"/>
+          <w:szCs w:val="22"/>
+        </w:rPr>
+        <w:t xml:space="preserve"> that the clashing mutations significantly decrease the association of their respective WTs</w:t>
+      </w:r>
+      <w:r>
+        <w:rPr>
+          <w:rFonts w:asciiTheme="minorHAnsi" w:hAnsiTheme="minorHAnsi" w:cstheme="minorHAnsi"/>
+          <w:sz w:val="22"/>
+          <w:szCs w:val="22"/>
+        </w:rPr>
+        <w:t xml:space="preserve">. This allows us to view clashing mutations as a method for supporting our designed interfaces. </w:t>
+      </w:r>
+      <w:r>
+        <w:rPr>
+          <w:rFonts w:asciiTheme="minorHAnsi" w:hAnsiTheme="minorHAnsi" w:cstheme="minorHAnsi"/>
+          <w:sz w:val="22"/>
+          <w:szCs w:val="22"/>
+        </w:rPr>
+        <w:t>However, void mutations were not found to have a significant effect on association</w:t>
+      </w:r>
+      <w:r>
+        <w:rPr>
+          <w:rFonts w:asciiTheme="minorHAnsi" w:hAnsiTheme="minorHAnsi" w:cstheme="minorHAnsi"/>
+          <w:sz w:val="22"/>
+          <w:szCs w:val="22"/>
+        </w:rPr>
+        <w:t xml:space="preserve"> in any of the regions</w:t>
+      </w:r>
+      <w:r>
+        <w:rPr>
+          <w:rFonts w:asciiTheme="minorHAnsi" w:hAnsiTheme="minorHAnsi" w:cstheme="minorHAnsi"/>
+          <w:sz w:val="22"/>
+          <w:szCs w:val="22"/>
+        </w:rPr>
+        <w:t xml:space="preserve">. Although structurally we expected voids to decrease association, both </w:t>
       </w:r>
       <w:proofErr w:type="gramStart"/>
       <w:r>
@@ -2136,12 +2200,10 @@
       <w:r>
         <w:rPr>
           <w:rFonts w:asciiTheme="minorHAnsi" w:hAnsiTheme="minorHAnsi" w:cstheme="minorHAnsi"/>
-          <w:b/>
-          <w:bCs/>
-          <w:sz w:val="22"/>
-          <w:szCs w:val="22"/>
-        </w:rPr>
-        <w:t>This suggests that destabilizing dimers with voids may not necessarily … (what could this mean and how to explain it?)</w:t>
+          <w:sz w:val="22"/>
+          <w:szCs w:val="22"/>
+        </w:rPr>
+        <w:t xml:space="preserve">We speculate that creating these voids in dimers may not necessarily be destabilizing because of the potential for these sequences to undergo dimerization with an alternative structure that fills the void, resulting in structures that are stabilized more favorably than their WTs. </w:t>
       </w:r>
     </w:p>
     <w:p>
@@ -2264,20 +2326,119 @@
     </w:p>
     <w:p>
       <w:pPr>
-        <w:pStyle w:val="ListParagraph"/>
-        <w:numPr>
-          <w:ilvl w:val="0"/>
-          <w:numId w:val="9"/>
-        </w:numPr>
-        <w:rPr>
-          <w:rFonts w:cstheme="minorHAnsi"/>
-        </w:rPr>
-      </w:pPr>
-      <w:r>
-        <w:rPr>
-          <w:rFonts w:cstheme="minorHAnsi"/>
-        </w:rPr>
-        <w:t>From the full dataset, we then filtered our design sequences by the clashing mutations that support our designed interfaces:</w:t>
+        <w:rPr>
+          <w:rFonts w:cstheme="minorHAnsi"/>
+          <w:b/>
+          <w:bCs/>
+        </w:rPr>
+      </w:pPr>
+      <w:r>
+        <w:rPr>
+          <w:rFonts w:cstheme="minorHAnsi"/>
+          <w:b/>
+          <w:bCs/>
+        </w:rPr>
+        <w:t>Structural</w:t>
+      </w:r>
+      <w:r>
+        <w:rPr>
+          <w:rFonts w:cstheme="minorHAnsi"/>
+          <w:b/>
+          <w:bCs/>
+        </w:rPr>
+        <w:t xml:space="preserve"> and energetic</w:t>
+      </w:r>
+      <w:r>
+        <w:rPr>
+          <w:rFonts w:cstheme="minorHAnsi"/>
+          <w:b/>
+          <w:bCs/>
+        </w:rPr>
+        <w:t xml:space="preserve"> validation by clashing </w:t>
+      </w:r>
+      <w:proofErr w:type="gramStart"/>
+      <w:r>
+        <w:rPr>
+          <w:rFonts w:cstheme="minorHAnsi"/>
+          <w:b/>
+          <w:bCs/>
+        </w:rPr>
+        <w:t>mutations</w:t>
+      </w:r>
+      <w:proofErr w:type="gramEnd"/>
+    </w:p>
+    <w:p>
+      <w:pPr>
+        <w:rPr>
+          <w:rFonts w:cstheme="minorHAnsi"/>
+        </w:rPr>
+      </w:pPr>
+      <w:r>
+        <w:rPr>
+          <w:rFonts w:cstheme="minorHAnsi"/>
+        </w:rPr>
+        <w:t xml:space="preserve">We next decided to evaluate the structures with interfaces supported by our clashing mutations. We limited this dataset to WT sequences with at least one clashing mutation with a mild monomeric cutoff of 35% </w:t>
+      </w:r>
+      <w:proofErr w:type="spellStart"/>
+      <w:r>
+        <w:rPr>
+          <w:rFonts w:cstheme="minorHAnsi"/>
+        </w:rPr>
+        <w:t>GpA</w:t>
+      </w:r>
+      <w:proofErr w:type="spellEnd"/>
+      <w:r>
+        <w:rPr>
+          <w:rFonts w:cstheme="minorHAnsi"/>
+        </w:rPr>
+        <w:t xml:space="preserve"> or 50% less than the WT % </w:t>
+      </w:r>
+      <w:proofErr w:type="spellStart"/>
+      <w:r>
+        <w:rPr>
+          <w:rFonts w:cstheme="minorHAnsi"/>
+        </w:rPr>
+        <w:t>GpA</w:t>
+      </w:r>
+      <w:proofErr w:type="spellEnd"/>
+      <w:r>
+        <w:rPr>
+          <w:rFonts w:cstheme="minorHAnsi"/>
+        </w:rPr>
+        <w:t xml:space="preserve">. We then plotted the fluorescence against our design energy score, allowing us to evaluate the accuracy of our design method. </w:t>
+      </w:r>
+      <w:r>
+        <w:rPr>
+          <w:rFonts w:cstheme="minorHAnsi"/>
+        </w:rPr>
+        <w:t xml:space="preserve">There were two things that were apparent from this data: </w:t>
+      </w:r>
+      <w:proofErr w:type="spellStart"/>
+      <w:r>
+        <w:rPr>
+          <w:rFonts w:cstheme="minorHAnsi"/>
+        </w:rPr>
+        <w:t>GASrights</w:t>
+      </w:r>
+      <w:proofErr w:type="spellEnd"/>
+      <w:r>
+        <w:rPr>
+          <w:rFonts w:cstheme="minorHAnsi"/>
+        </w:rPr>
+        <w:t xml:space="preserve"> are much more stable and appear to follow our design principles </w:t>
+      </w:r>
+      <w:r>
+        <w:rPr>
+          <w:rFonts w:cstheme="minorHAnsi"/>
+        </w:rPr>
+        <w:lastRenderedPageBreak/>
+        <w:t>better than the other regions, and many sequences with successful clashing mutations are below our threshold for monomer suggesting that these are monomeric as well. To evaluate these sequences further, we decided to look at the top 5 structures from each region (new data here: monomer SASA/dimer SASA, things greater than 35%, sequence analysis, etc.)</w:t>
+      </w:r>
+      <w:r>
+        <w:rPr>
+          <w:rFonts w:cstheme="minorHAnsi"/>
+        </w:rPr>
+        <w:t xml:space="preserve"> </w:t>
       </w:r>
     </w:p>
     <w:p>
@@ -2295,126 +2456,7 @@
         <w:rPr>
           <w:rFonts w:cstheme="minorHAnsi"/>
         </w:rPr>
-        <w:t xml:space="preserve">Keep any </w:t>
-      </w:r>
-      <w:proofErr w:type="spellStart"/>
-      <w:r>
-        <w:rPr>
-          <w:rFonts w:cstheme="minorHAnsi"/>
-        </w:rPr>
-        <w:t>wt</w:t>
-      </w:r>
-      <w:proofErr w:type="spellEnd"/>
-      <w:r>
-        <w:rPr>
-          <w:rFonts w:cstheme="minorHAnsi"/>
-        </w:rPr>
-        <w:t xml:space="preserve"> sequence with at least 1 of the clashing mutants below 35% </w:t>
-      </w:r>
-      <w:proofErr w:type="spellStart"/>
-      <w:r>
-        <w:rPr>
-          <w:rFonts w:cstheme="minorHAnsi"/>
-        </w:rPr>
-        <w:t>GpA</w:t>
-      </w:r>
-      <w:proofErr w:type="spellEnd"/>
-      <w:r>
-        <w:rPr>
-          <w:rFonts w:cstheme="minorHAnsi"/>
-        </w:rPr>
-        <w:t xml:space="preserve"> OR 50% lower than the </w:t>
-      </w:r>
-      <w:proofErr w:type="spellStart"/>
-      <w:r>
-        <w:rPr>
-          <w:rFonts w:cstheme="minorHAnsi"/>
-        </w:rPr>
-        <w:t>wt</w:t>
-      </w:r>
-      <w:proofErr w:type="spellEnd"/>
-      <w:r>
-        <w:rPr>
-          <w:rFonts w:cstheme="minorHAnsi"/>
-        </w:rPr>
-        <w:t xml:space="preserve"> </w:t>
-      </w:r>
-      <w:proofErr w:type="gramStart"/>
-      <w:r>
-        <w:rPr>
-          <w:rFonts w:cstheme="minorHAnsi"/>
-        </w:rPr>
-        <w:t>fluorescence</w:t>
-      </w:r>
-      <w:proofErr w:type="gramEnd"/>
-    </w:p>
-    <w:p>
-      <w:pPr>
-        <w:pStyle w:val="ListParagraph"/>
-        <w:numPr>
-          <w:ilvl w:val="2"/>
-          <w:numId w:val="9"/>
-        </w:numPr>
-        <w:rPr>
-          <w:rFonts w:cstheme="minorHAnsi"/>
-        </w:rPr>
-      </w:pPr>
-      <w:r>
-        <w:rPr>
-          <w:rFonts w:cstheme="minorHAnsi"/>
-        </w:rPr>
-        <w:t>Reasoning: some sequences likely don’t have both clashing mutants, and this allows us to maximize the amount of data</w:t>
-      </w:r>
-    </w:p>
-    <w:p>
-      <w:pPr>
-        <w:pStyle w:val="ListParagraph"/>
-        <w:numPr>
-          <w:ilvl w:val="1"/>
-          <w:numId w:val="9"/>
-        </w:numPr>
-        <w:rPr>
-          <w:rFonts w:cstheme="minorHAnsi"/>
-        </w:rPr>
-      </w:pPr>
-      <w:r>
-        <w:rPr>
-          <w:rFonts w:cstheme="minorHAnsi"/>
-        </w:rPr>
         <w:t xml:space="preserve">Separated these into three graphs that compare the fluorescence to energy score. </w:t>
-      </w:r>
-    </w:p>
-    <w:p>
-      <w:pPr>
-        <w:pStyle w:val="ListParagraph"/>
-        <w:numPr>
-          <w:ilvl w:val="1"/>
-          <w:numId w:val="9"/>
-        </w:numPr>
-        <w:rPr>
-          <w:rFonts w:cstheme="minorHAnsi"/>
-        </w:rPr>
-      </w:pPr>
-      <w:r>
-        <w:rPr>
-          <w:rFonts w:cstheme="minorHAnsi"/>
-        </w:rPr>
-        <w:lastRenderedPageBreak/>
-        <w:t xml:space="preserve">Overall, </w:t>
-      </w:r>
-      <w:proofErr w:type="spellStart"/>
-      <w:r>
-        <w:rPr>
-          <w:rFonts w:cstheme="minorHAnsi"/>
-        </w:rPr>
-        <w:t>GASrights</w:t>
-      </w:r>
-      <w:proofErr w:type="spellEnd"/>
-      <w:r>
-        <w:rPr>
-          <w:rFonts w:cstheme="minorHAnsi"/>
-        </w:rPr>
-        <w:t xml:space="preserve"> fluoresce more highly than the other regions, likely due to their potential for stability through interhelical hydrogen bonding.</w:t>
       </w:r>
     </w:p>
     <w:p>

</xml_diff>

<commit_message>
small draft update; writeup rest and add some cites
</commit_message>
<xml_diff>
--- a/van_der_Waals_Paper/2023-12-draft_v1.docx
+++ b/van_der_Waals_Paper/2023-12-draft_v1.docx
@@ -21,20 +21,8 @@
           <w:sz w:val="22"/>
           <w:szCs w:val="22"/>
         </w:rPr>
-        <w:t xml:space="preserve">Van der Waals packing facilitates membrane protein </w:t>
-      </w:r>
-      <w:proofErr w:type="gramStart"/>
-      <w:r>
-        <w:rPr>
-          <w:rFonts w:asciiTheme="minorHAnsi" w:hAnsiTheme="minorHAnsi" w:cstheme="minorHAnsi"/>
-          <w:b/>
-          <w:bCs/>
-          <w:sz w:val="22"/>
-          <w:szCs w:val="22"/>
-        </w:rPr>
-        <w:t>association</w:t>
-      </w:r>
-      <w:proofErr w:type="gramEnd"/>
+        <w:t>Van der Waals packing facilitates membrane protein association</w:t>
+      </w:r>
     </w:p>
     <w:p>
       <w:pPr>
@@ -205,16 +193,7 @@
           <w:sz w:val="22"/>
           <w:szCs w:val="22"/>
         </w:rPr>
-        <w:t xml:space="preserve">        - I also think visually for my presentation, having </w:t>
-      </w:r>
-      <w:proofErr w:type="gramStart"/>
-      <w:r>
-        <w:rPr>
-          <w:rFonts w:asciiTheme="minorHAnsi" w:hAnsiTheme="minorHAnsi" w:cstheme="minorHAnsi"/>
-          <w:sz w:val="22"/>
-          <w:szCs w:val="22"/>
-        </w:rPr>
-        <w:t xml:space="preserve">some sort of </w:t>
+        <w:t xml:space="preserve">        - I also think visually for my presentation, having some sort of </w:t>
       </w:r>
       <w:proofErr w:type="spellStart"/>
       <w:r>
@@ -226,7 +205,6 @@
         <w:t>pymol</w:t>
       </w:r>
       <w:proofErr w:type="spellEnd"/>
-      <w:proofErr w:type="gramEnd"/>
       <w:r>
         <w:rPr>
           <w:rFonts w:asciiTheme="minorHAnsi" w:hAnsiTheme="minorHAnsi" w:cstheme="minorHAnsi"/>
@@ -283,25 +261,7 @@
           <w:sz w:val="22"/>
           <w:szCs w:val="22"/>
         </w:rPr>
-        <w:t xml:space="preserve">- Membrane protein </w:t>
-      </w:r>
-      <w:proofErr w:type="gramStart"/>
-      <w:r>
-        <w:rPr>
-          <w:rFonts w:asciiTheme="minorHAnsi" w:hAnsiTheme="minorHAnsi" w:cstheme="minorHAnsi"/>
-          <w:sz w:val="22"/>
-          <w:szCs w:val="22"/>
-        </w:rPr>
-        <w:t>folding</w:t>
-      </w:r>
-      <w:proofErr w:type="gramEnd"/>
-      <w:r>
-        <w:rPr>
-          <w:rFonts w:asciiTheme="minorHAnsi" w:hAnsiTheme="minorHAnsi" w:cstheme="minorHAnsi"/>
-          <w:sz w:val="22"/>
-          <w:szCs w:val="22"/>
-        </w:rPr>
-        <w:t xml:space="preserve"> and association is important (look at </w:t>
+        <w:t xml:space="preserve">- Membrane protein folding and association is important (look at </w:t>
       </w:r>
       <w:proofErr w:type="spellStart"/>
       <w:r>
@@ -341,18 +301,8 @@
           <w:sz w:val="22"/>
           <w:szCs w:val="22"/>
         </w:rPr>
-        <w:t xml:space="preserve">Structure is dictated by the interactions occurring at protein-protein </w:t>
-      </w:r>
-      <w:proofErr w:type="gramStart"/>
-      <w:r>
-        <w:rPr>
-          <w:rFonts w:asciiTheme="minorHAnsi" w:hAnsiTheme="minorHAnsi" w:cstheme="minorHAnsi"/>
-          <w:sz w:val="22"/>
-          <w:szCs w:val="22"/>
-        </w:rPr>
-        <w:t>interfaces</w:t>
-      </w:r>
-      <w:proofErr w:type="gramEnd"/>
+        <w:t>Structure is dictated by the interactions occurring at protein-protein interfaces</w:t>
+      </w:r>
     </w:p>
     <w:p>
       <w:pPr>
@@ -373,18 +323,8 @@
           <w:sz w:val="22"/>
           <w:szCs w:val="22"/>
         </w:rPr>
-        <w:t xml:space="preserve">Previous research has shown that hydrogen bonding and polar interactions act as forces that facilitate </w:t>
-      </w:r>
-      <w:proofErr w:type="gramStart"/>
-      <w:r>
-        <w:rPr>
-          <w:rFonts w:asciiTheme="minorHAnsi" w:hAnsiTheme="minorHAnsi" w:cstheme="minorHAnsi"/>
-          <w:sz w:val="22"/>
-          <w:szCs w:val="22"/>
-        </w:rPr>
-        <w:t>association</w:t>
-      </w:r>
-      <w:proofErr w:type="gramEnd"/>
+        <w:t>Previous research has shown that hydrogen bonding and polar interactions act as forces that facilitate association</w:t>
+      </w:r>
     </w:p>
     <w:p>
       <w:pPr>
@@ -463,18 +403,8 @@
           <w:sz w:val="22"/>
           <w:szCs w:val="22"/>
         </w:rPr>
-        <w:t xml:space="preserve">This research uses a high throughput approach to study the impact of packing on membrane protein </w:t>
-      </w:r>
-      <w:proofErr w:type="gramStart"/>
-      <w:r>
-        <w:rPr>
-          <w:rFonts w:asciiTheme="minorHAnsi" w:hAnsiTheme="minorHAnsi" w:cstheme="minorHAnsi"/>
-          <w:sz w:val="22"/>
-          <w:szCs w:val="22"/>
-        </w:rPr>
-        <w:t>association</w:t>
-      </w:r>
-      <w:proofErr w:type="gramEnd"/>
+        <w:t>This research uses a high throughput approach to study the impact of packing on membrane protein association</w:t>
+      </w:r>
     </w:p>
     <w:p>
       <w:pPr>
@@ -517,25 +447,7 @@
           <w:sz w:val="22"/>
           <w:szCs w:val="22"/>
         </w:rPr>
-        <w:t xml:space="preserve">not necessarily a driving force (bowie: cost of void is </w:t>
-      </w:r>
-      <w:proofErr w:type="gramStart"/>
-      <w:r>
-        <w:rPr>
-          <w:rFonts w:asciiTheme="minorHAnsi" w:hAnsiTheme="minorHAnsi" w:cstheme="minorHAnsi"/>
-          <w:sz w:val="22"/>
-          <w:szCs w:val="22"/>
-        </w:rPr>
-        <w:t>similar to</w:t>
-      </w:r>
-      <w:proofErr w:type="gramEnd"/>
-      <w:r>
-        <w:rPr>
-          <w:rFonts w:asciiTheme="minorHAnsi" w:hAnsiTheme="minorHAnsi" w:cstheme="minorHAnsi"/>
-          <w:sz w:val="22"/>
-          <w:szCs w:val="22"/>
-        </w:rPr>
-        <w:t xml:space="preserve"> voids in soluble; trading protein-protein interaction for lipid could mean that it’s necessary vs a driving force)</w:t>
+        <w:t>not necessarily a driving force (bowie: cost of void is similar to voids in soluble; trading protein-protein interaction for lipid could mean that it’s necessary vs a driving force)</w:t>
       </w:r>
     </w:p>
     <w:p>
@@ -601,18 +513,8 @@
           <w:sz w:val="22"/>
           <w:szCs w:val="22"/>
         </w:rPr>
-        <w:t xml:space="preserve">may also need to talk a bit about the balance with </w:t>
-      </w:r>
-      <w:proofErr w:type="gramStart"/>
-      <w:r>
-        <w:rPr>
-          <w:rFonts w:asciiTheme="minorHAnsi" w:hAnsiTheme="minorHAnsi" w:cstheme="minorHAnsi"/>
-          <w:sz w:val="22"/>
-          <w:szCs w:val="22"/>
-        </w:rPr>
-        <w:t>entropy</w:t>
-      </w:r>
-      <w:proofErr w:type="gramEnd"/>
+        <w:t>may also need to talk a bit about the balance with entropy</w:t>
+      </w:r>
     </w:p>
     <w:p>
       <w:pPr>
@@ -707,25 +609,7 @@
           <w:sz w:val="22"/>
           <w:szCs w:val="22"/>
         </w:rPr>
-        <w:t xml:space="preserve"> 5-helix bundle protein using solely tight sidechain packing. However, the extent </w:t>
-      </w:r>
-      <w:proofErr w:type="gramStart"/>
-      <w:r>
-        <w:rPr>
-          <w:rFonts w:asciiTheme="minorHAnsi" w:hAnsiTheme="minorHAnsi" w:cstheme="minorHAnsi"/>
-          <w:sz w:val="22"/>
-          <w:szCs w:val="22"/>
-        </w:rPr>
-        <w:t>at</w:t>
-      </w:r>
-      <w:proofErr w:type="gramEnd"/>
-      <w:r>
-        <w:rPr>
-          <w:rFonts w:asciiTheme="minorHAnsi" w:hAnsiTheme="minorHAnsi" w:cstheme="minorHAnsi"/>
-          <w:sz w:val="22"/>
-          <w:szCs w:val="22"/>
-        </w:rPr>
-        <w:t xml:space="preserve"> which sidechain packing is involved in stabilizing and driving membrane protein folding in a variety of systems is still an open question for debate. Our research uses a high throughput approach to assess the extent to which sidechain packing is a driving force in membrane protein association. Pairing computational homodimer design with a high throughput dimerization assay, we have begun to tease out the contribution of packing in membrane protein stability.</w:t>
+        <w:t xml:space="preserve"> 5-helix bundle protein using solely tight sidechain packing. However, the extent at which sidechain packing is involved in stabilizing and driving membrane protein folding in a variety of systems is still an open question for debate. Our research uses a high throughput approach to assess the extent to which sidechain packing is a driving force in membrane protein association. Pairing computational homodimer design with a high throughput dimerization assay, we have begun to tease out the contribution of packing in membrane protein stability.</w:t>
       </w:r>
     </w:p>
     <w:p>
@@ -1028,25 +912,7 @@
           <w:sz w:val="22"/>
           <w:szCs w:val="22"/>
         </w:rPr>
-        <w:t xml:space="preserve"> proteins suggests that using a simple set of energetic functions (van der Waals, hydrogen bonding, and implicit solvation), we </w:t>
-      </w:r>
-      <w:proofErr w:type="gramStart"/>
-      <w:r>
-        <w:rPr>
-          <w:rFonts w:asciiTheme="minorHAnsi" w:hAnsiTheme="minorHAnsi" w:cstheme="minorHAnsi"/>
-          <w:sz w:val="22"/>
-          <w:szCs w:val="22"/>
-        </w:rPr>
-        <w:t>are able to</w:t>
-      </w:r>
-      <w:proofErr w:type="gramEnd"/>
-      <w:r>
-        <w:rPr>
-          <w:rFonts w:asciiTheme="minorHAnsi" w:hAnsiTheme="minorHAnsi" w:cstheme="minorHAnsi"/>
-          <w:sz w:val="22"/>
-          <w:szCs w:val="22"/>
-        </w:rPr>
-        <w:t xml:space="preserve"> capture the trend of association. Additional studies have shown that </w:t>
+        <w:t xml:space="preserve"> proteins suggests that using a simple set of energetic functions (van der Waals, hydrogen bonding, and implicit solvation), we are able to capture the trend of association. Additional studies have shown that </w:t>
       </w:r>
       <w:r>
         <w:rPr>
@@ -1090,25 +956,7 @@
           <w:sz w:val="22"/>
           <w:szCs w:val="22"/>
         </w:rPr>
-        <w:t xml:space="preserve"> (cite Gladys), suggesting that utilizing a high throughput method will allow us to assess the potential thermodynamics stability of </w:t>
-      </w:r>
-      <w:proofErr w:type="gramStart"/>
-      <w:r>
-        <w:rPr>
-          <w:rFonts w:asciiTheme="minorHAnsi" w:hAnsiTheme="minorHAnsi" w:cstheme="minorHAnsi"/>
-          <w:sz w:val="22"/>
-          <w:szCs w:val="22"/>
-        </w:rPr>
-        <w:t>a large number of</w:t>
-      </w:r>
-      <w:proofErr w:type="gramEnd"/>
-      <w:r>
-        <w:rPr>
-          <w:rFonts w:asciiTheme="minorHAnsi" w:hAnsiTheme="minorHAnsi" w:cstheme="minorHAnsi"/>
-          <w:sz w:val="22"/>
-          <w:szCs w:val="22"/>
-        </w:rPr>
-        <w:t xml:space="preserve"> membrane protein dimers.</w:t>
+        <w:t xml:space="preserve"> (cite Gladys), suggesting that utilizing a high throughput method will allow us to assess the potential thermodynamics stability of a large number of membrane protein dimers.</w:t>
       </w:r>
     </w:p>
     <w:p>
@@ -1145,25 +993,7 @@
           <w:sz w:val="22"/>
           <w:szCs w:val="22"/>
         </w:rPr>
-        <w:t xml:space="preserve">). </w:t>
-      </w:r>
-      <w:proofErr w:type="gramStart"/>
-      <w:r>
-        <w:rPr>
-          <w:rFonts w:asciiTheme="minorHAnsi" w:hAnsiTheme="minorHAnsi" w:cstheme="minorHAnsi"/>
-          <w:sz w:val="22"/>
-          <w:szCs w:val="22"/>
-        </w:rPr>
-        <w:t>In order to</w:t>
-      </w:r>
-      <w:proofErr w:type="gramEnd"/>
-      <w:r>
-        <w:rPr>
-          <w:rFonts w:asciiTheme="minorHAnsi" w:hAnsiTheme="minorHAnsi" w:cstheme="minorHAnsi"/>
-          <w:sz w:val="22"/>
-          <w:szCs w:val="22"/>
-        </w:rPr>
-        <w:t xml:space="preserve"> have fixed backbones for our design algorithm, we first searched through all membrane proteins found in the protein databank (</w:t>
+        <w:t>). In order to have fixed backbones for our design algorithm, we first searched through all membrane proteins found in the protein databank (</w:t>
       </w:r>
       <w:r>
         <w:rPr>
@@ -1317,23 +1147,7 @@
           <w:sz w:val="22"/>
           <w:szCs w:val="22"/>
         </w:rPr>
-        <w:t xml:space="preserve">Previous research has shown that mutating positions along a polyleucine transmembrane helix influences its ability to </w:t>
-      </w:r>
-      <w:r>
-        <w:rPr>
-          <w:rFonts w:asciiTheme="minorHAnsi" w:hAnsiTheme="minorHAnsi" w:cstheme="minorHAnsi"/>
-          <w:sz w:val="22"/>
-          <w:szCs w:val="22"/>
-        </w:rPr>
-        <w:t xml:space="preserve">dimerize </w:t>
-      </w:r>
-      <w:r>
-        <w:rPr>
-          <w:rFonts w:asciiTheme="minorHAnsi" w:hAnsiTheme="minorHAnsi" w:cstheme="minorHAnsi"/>
-          <w:sz w:val="22"/>
-          <w:szCs w:val="22"/>
-        </w:rPr>
-        <w:t xml:space="preserve">(cite first </w:t>
+        <w:t xml:space="preserve">Previous research has shown that mutating positions along a polyleucine transmembrane helix influences its ability to dimerize (cite first </w:t>
       </w:r>
       <w:proofErr w:type="spellStart"/>
       <w:r>
@@ -1351,15 +1165,7 @@
           <w:sz w:val="22"/>
           <w:szCs w:val="22"/>
         </w:rPr>
-        <w:t xml:space="preserve"> paper). </w:t>
-      </w:r>
-      <w:r>
-        <w:rPr>
-          <w:rFonts w:asciiTheme="minorHAnsi" w:hAnsiTheme="minorHAnsi" w:cstheme="minorHAnsi"/>
-          <w:sz w:val="22"/>
-          <w:szCs w:val="22"/>
-        </w:rPr>
-        <w:t xml:space="preserve">This has been implemented successfully in the past to determine the dimerization propensity of </w:t>
+        <w:t xml:space="preserve"> paper). This has been implemented successfully in the past to determine the dimerization propensity of </w:t>
       </w:r>
       <w:proofErr w:type="spellStart"/>
       <w:r>
@@ -1377,23 +1183,7 @@
           <w:sz w:val="22"/>
           <w:szCs w:val="22"/>
         </w:rPr>
-        <w:t xml:space="preserve"> proteins (cite SMA), but not for the left and right design regions. </w:t>
-      </w:r>
-      <w:r>
-        <w:rPr>
-          <w:rFonts w:asciiTheme="minorHAnsi" w:hAnsiTheme="minorHAnsi" w:cstheme="minorHAnsi"/>
-          <w:sz w:val="22"/>
-          <w:szCs w:val="22"/>
-        </w:rPr>
-        <w:t>For</w:t>
-      </w:r>
-      <w:r>
-        <w:rPr>
-          <w:rFonts w:asciiTheme="minorHAnsi" w:hAnsiTheme="minorHAnsi" w:cstheme="minorHAnsi"/>
-          <w:sz w:val="22"/>
-          <w:szCs w:val="22"/>
-        </w:rPr>
-        <w:t xml:space="preserve"> </w:t>
+        <w:t xml:space="preserve"> proteins (cite SMA), but not for the left and right design regions. For </w:t>
       </w:r>
       <w:proofErr w:type="gramStart"/>
       <w:r>
@@ -1411,23 +1201,7 @@
           <w:sz w:val="22"/>
           <w:szCs w:val="22"/>
         </w:rPr>
-        <w:t xml:space="preserve">, we used the same </w:t>
-      </w:r>
-      <w:r>
-        <w:rPr>
-          <w:rFonts w:asciiTheme="minorHAnsi" w:hAnsiTheme="minorHAnsi" w:cstheme="minorHAnsi"/>
-          <w:sz w:val="22"/>
-          <w:szCs w:val="22"/>
-        </w:rPr>
-        <w:t>set of interfacial</w:t>
-      </w:r>
-      <w:r>
-        <w:rPr>
-          <w:rFonts w:asciiTheme="minorHAnsi" w:hAnsiTheme="minorHAnsi" w:cstheme="minorHAnsi"/>
-          <w:sz w:val="22"/>
-          <w:szCs w:val="22"/>
-        </w:rPr>
-        <w:t xml:space="preserve"> positions to design sequences. For the </w:t>
+        <w:t xml:space="preserve">, we used the same set of interfacial positions to design sequences. For the </w:t>
       </w:r>
       <w:proofErr w:type="gramStart"/>
       <w:r>
@@ -1631,25 +1405,26 @@
           <w:sz w:val="22"/>
           <w:szCs w:val="22"/>
         </w:rPr>
-        <w:t>resulted in a set of x sequences with a range of both energy and stability.</w:t>
-      </w:r>
-    </w:p>
-    <w:p>
-      <w:pPr>
-        <w:numPr>
-          <w:ilvl w:val="1"/>
-          <w:numId w:val="4"/>
-        </w:numPr>
-        <w:jc w:val="both"/>
-      </w:pPr>
-      <w:r>
-        <w:t xml:space="preserve">We aimed to design protein structures with a range of stabilities influenced specifically by van der Waals packing, allowing us to determine the extent at which packing influences association in a variety of membrane protein </w:t>
-      </w:r>
-      <w:proofErr w:type="gramStart"/>
-      <w:r>
-        <w:t>systems</w:t>
-      </w:r>
-      <w:proofErr w:type="gramEnd"/>
+        <w:t>resulted in a set of</w:t>
+      </w:r>
+      <w:r>
+        <w:rPr>
+          <w:rFonts w:asciiTheme="minorHAnsi" w:hAnsiTheme="minorHAnsi" w:cstheme="minorHAnsi"/>
+          <w:b/>
+          <w:bCs/>
+          <w:sz w:val="22"/>
+          <w:szCs w:val="22"/>
+        </w:rPr>
+        <w:t xml:space="preserve"> x</w:t>
+      </w:r>
+      <w:r>
+        <w:rPr>
+          <w:rFonts w:asciiTheme="minorHAnsi" w:hAnsiTheme="minorHAnsi" w:cstheme="minorHAnsi"/>
+          <w:sz w:val="22"/>
+          <w:szCs w:val="22"/>
+        </w:rPr>
+        <w:t xml:space="preserve"> sequences with a range of both energy and stability.</w:t>
+      </w:r>
     </w:p>
     <w:p>
       <w:pPr>
@@ -1659,113 +1434,6 @@
           <w:rFonts w:cstheme="minorHAnsi"/>
         </w:rPr>
       </w:pPr>
-      <w:r>
-        <w:rPr>
-          <w:rFonts w:cstheme="minorHAnsi"/>
-        </w:rPr>
-        <w:t>Figure notes:</w:t>
-      </w:r>
-    </w:p>
-    <w:p>
-      <w:pPr>
-        <w:pStyle w:val="ListParagraph"/>
-        <w:numPr>
-          <w:ilvl w:val="0"/>
-          <w:numId w:val="1"/>
-        </w:numPr>
-        <w:ind w:firstLine="0"/>
-        <w:rPr>
-          <w:rFonts w:cstheme="minorHAnsi"/>
-        </w:rPr>
-      </w:pPr>
-      <w:r>
-        <w:rPr>
-          <w:rFonts w:cstheme="minorHAnsi"/>
-        </w:rPr>
-        <w:t xml:space="preserve">Maybe add an oval around each of the design sections corresponding to the colors that are later in the </w:t>
-      </w:r>
-      <w:proofErr w:type="gramStart"/>
-      <w:r>
-        <w:rPr>
-          <w:rFonts w:cstheme="minorHAnsi"/>
-        </w:rPr>
-        <w:t>figures</w:t>
-      </w:r>
-      <w:proofErr w:type="gramEnd"/>
-    </w:p>
-    <w:p>
-      <w:pPr>
-        <w:pStyle w:val="ListParagraph"/>
-        <w:numPr>
-          <w:ilvl w:val="0"/>
-          <w:numId w:val="1"/>
-        </w:numPr>
-        <w:ind w:firstLine="0"/>
-        <w:rPr>
-          <w:rFonts w:cstheme="minorHAnsi"/>
-        </w:rPr>
-      </w:pPr>
-      <w:r>
-        <w:rPr>
-          <w:rFonts w:cstheme="minorHAnsi"/>
-        </w:rPr>
-        <w:t xml:space="preserve">See if my sequences correspond to sequences found in nature (outside of the </w:t>
-      </w:r>
-      <w:proofErr w:type="spellStart"/>
-      <w:r>
-        <w:rPr>
-          <w:rFonts w:cstheme="minorHAnsi"/>
-        </w:rPr>
-        <w:t>polyleu</w:t>
-      </w:r>
-      <w:proofErr w:type="spellEnd"/>
-      <w:r>
-        <w:rPr>
-          <w:rFonts w:cstheme="minorHAnsi"/>
-        </w:rPr>
-        <w:t xml:space="preserve"> backbone)</w:t>
-      </w:r>
-    </w:p>
-    <w:p>
-      <w:pPr>
-        <w:pStyle w:val="ListParagraph"/>
-        <w:numPr>
-          <w:ilvl w:val="0"/>
-          <w:numId w:val="1"/>
-        </w:numPr>
-        <w:ind w:firstLine="0"/>
-        <w:rPr>
-          <w:rFonts w:cstheme="minorHAnsi"/>
-        </w:rPr>
-      </w:pPr>
-      <w:r>
-        <w:rPr>
-          <w:rFonts w:cstheme="minorHAnsi"/>
-        </w:rPr>
-        <w:t xml:space="preserve">I think I can actually add additional detail to this design </w:t>
-      </w:r>
-      <w:proofErr w:type="gramStart"/>
-      <w:r>
-        <w:rPr>
-          <w:rFonts w:cstheme="minorHAnsi"/>
-        </w:rPr>
-        <w:t>process?</w:t>
-      </w:r>
-      <w:proofErr w:type="gramEnd"/>
-      <w:r>
-        <w:rPr>
-          <w:rFonts w:cstheme="minorHAnsi"/>
-        </w:rPr>
-        <w:t xml:space="preserve"> How can I make it understandable and </w:t>
-      </w:r>
-      <w:proofErr w:type="gramStart"/>
-      <w:r>
-        <w:rPr>
-          <w:rFonts w:cstheme="minorHAnsi"/>
-        </w:rPr>
-        <w:t>concise</w:t>
-      </w:r>
-      <w:proofErr w:type="gramEnd"/>
     </w:p>
     <w:p>
       <w:pPr>
@@ -1804,23 +1472,13 @@
           <w:szCs w:val="22"/>
         </w:rPr>
       </w:pPr>
-      <w:proofErr w:type="gramStart"/>
-      <w:r>
-        <w:rPr>
-          <w:rFonts w:asciiTheme="minorHAnsi" w:hAnsiTheme="minorHAnsi" w:cstheme="minorHAnsi"/>
-          <w:sz w:val="22"/>
-          <w:szCs w:val="22"/>
-        </w:rPr>
-        <w:t>In order to</w:t>
-      </w:r>
-      <w:proofErr w:type="gramEnd"/>
-      <w:r>
-        <w:rPr>
-          <w:rFonts w:asciiTheme="minorHAnsi" w:hAnsiTheme="minorHAnsi" w:cstheme="minorHAnsi"/>
-          <w:sz w:val="22"/>
-          <w:szCs w:val="22"/>
-        </w:rPr>
-        <w:t xml:space="preserve"> assess the dimerization propensity of our designs, we used high throughput sort-seq (</w:t>
+      <w:r>
+        <w:rPr>
+          <w:rFonts w:asciiTheme="minorHAnsi" w:hAnsiTheme="minorHAnsi" w:cstheme="minorHAnsi"/>
+          <w:sz w:val="22"/>
+          <w:szCs w:val="22"/>
+        </w:rPr>
+        <w:t>In order to assess the dimerization propensity of our designs, we used high throughput sort-seq (</w:t>
       </w:r>
       <w:r>
         <w:rPr>
@@ -1942,25 +1600,7 @@
           <w:sz w:val="22"/>
           <w:szCs w:val="22"/>
         </w:rPr>
-        <w:t>). The mutated structure undergoes local backbone minimization</w:t>
-      </w:r>
-      <w:proofErr w:type="gramStart"/>
-      <w:r>
-        <w:rPr>
-          <w:rFonts w:asciiTheme="minorHAnsi" w:hAnsiTheme="minorHAnsi" w:cstheme="minorHAnsi"/>
-          <w:sz w:val="22"/>
-          <w:szCs w:val="22"/>
-        </w:rPr>
-        <w:t xml:space="preserve"> we</w:t>
-      </w:r>
-      <w:proofErr w:type="gramEnd"/>
-      <w:r>
-        <w:rPr>
-          <w:rFonts w:asciiTheme="minorHAnsi" w:hAnsiTheme="minorHAnsi" w:cstheme="minorHAnsi"/>
-          <w:sz w:val="22"/>
-          <w:szCs w:val="22"/>
-        </w:rPr>
-        <w:t xml:space="preserve"> chose two of the least stable (clash) or largest differences in solvent accessible surface area (void) mutants for each sequence</w:t>
+        <w:t>). The mutated structure undergoes local backbone minimization we chose two of the least stable (clash) or largest differences in solvent accessible surface area (void) mutants for each sequence</w:t>
       </w:r>
       <w:r>
         <w:rPr>
@@ -2003,6 +1643,8 @@
         <w:ind w:firstLine="720"/>
         <w:rPr>
           <w:rFonts w:asciiTheme="minorHAnsi" w:hAnsiTheme="minorHAnsi" w:cstheme="minorHAnsi"/>
+          <w:b/>
+          <w:bCs/>
           <w:sz w:val="22"/>
           <w:szCs w:val="22"/>
         </w:rPr>
@@ -2014,6 +1656,16 @@
           <w:szCs w:val="22"/>
         </w:rPr>
         <w:t xml:space="preserve">After running each of the libraries through sort-seq in triplicate, sequences are filtered for proper insertion in the membrane by their ability to survive in maltose media (cite sort-seq). </w:t>
+      </w:r>
+      <w:r>
+        <w:rPr>
+          <w:rFonts w:asciiTheme="minorHAnsi" w:hAnsiTheme="minorHAnsi" w:cstheme="minorHAnsi"/>
+          <w:b/>
+          <w:bCs/>
+          <w:sz w:val="22"/>
+          <w:szCs w:val="22"/>
+        </w:rPr>
+        <w:t>…Add more detail on filtering with maltose here after data comes back…</w:t>
       </w:r>
     </w:p>
     <w:p>
@@ -2060,7 +1712,117 @@
           <w:sz w:val="22"/>
           <w:szCs w:val="22"/>
         </w:rPr>
-        <w:t xml:space="preserve"> sequences expressed the most fluorescence of all three design regions, suggesting that interhelical hydrogen bonding is crucial for high </w:t>
+        <w:t xml:space="preserve"> sequences expressed the most fluorescence of all three design regions, suggesting that interhelical hydrogen bonding is crucial for high level association in membrane proteins. However, many proteins in both the </w:t>
+      </w:r>
+      <w:proofErr w:type="gramStart"/>
+      <w:r>
+        <w:rPr>
+          <w:rFonts w:asciiTheme="minorHAnsi" w:hAnsiTheme="minorHAnsi" w:cstheme="minorHAnsi"/>
+          <w:sz w:val="22"/>
+          <w:szCs w:val="22"/>
+        </w:rPr>
+        <w:t>right and left handed</w:t>
+      </w:r>
+      <w:proofErr w:type="gramEnd"/>
+      <w:r>
+        <w:rPr>
+          <w:rFonts w:asciiTheme="minorHAnsi" w:hAnsiTheme="minorHAnsi" w:cstheme="minorHAnsi"/>
+          <w:sz w:val="22"/>
+          <w:szCs w:val="22"/>
+        </w:rPr>
+        <w:t xml:space="preserve"> designs are above the fluorescence of our monomeric control, suggesting that we successfully design</w:t>
+      </w:r>
+      <w:r>
+        <w:rPr>
+          <w:rFonts w:asciiTheme="minorHAnsi" w:hAnsiTheme="minorHAnsi" w:cstheme="minorHAnsi"/>
+          <w:sz w:val="22"/>
+          <w:szCs w:val="22"/>
+        </w:rPr>
+        <w:t>ed</w:t>
+      </w:r>
+      <w:r>
+        <w:rPr>
+          <w:rFonts w:asciiTheme="minorHAnsi" w:hAnsiTheme="minorHAnsi" w:cstheme="minorHAnsi"/>
+          <w:sz w:val="22"/>
+          <w:szCs w:val="22"/>
+        </w:rPr>
+        <w:t xml:space="preserve"> sequences </w:t>
+      </w:r>
+      <w:r>
+        <w:rPr>
+          <w:rFonts w:asciiTheme="minorHAnsi" w:hAnsiTheme="minorHAnsi" w:cstheme="minorHAnsi"/>
+          <w:sz w:val="22"/>
+          <w:szCs w:val="22"/>
+        </w:rPr>
+        <w:t>that associate in these regions as well</w:t>
+      </w:r>
+      <w:r>
+        <w:rPr>
+          <w:rFonts w:asciiTheme="minorHAnsi" w:hAnsiTheme="minorHAnsi" w:cstheme="minorHAnsi"/>
+          <w:sz w:val="22"/>
+          <w:szCs w:val="22"/>
+        </w:rPr>
+        <w:t xml:space="preserve">. When evaluating the fluorescence distribution of the WT designs </w:t>
+      </w:r>
+      <w:r>
+        <w:rPr>
+          <w:rFonts w:asciiTheme="minorHAnsi" w:hAnsiTheme="minorHAnsi" w:cstheme="minorHAnsi"/>
+          <w:sz w:val="22"/>
+          <w:szCs w:val="22"/>
+        </w:rPr>
+        <w:t xml:space="preserve">against their mutants, all three WT designs </w:t>
+      </w:r>
+      <w:r>
+        <w:rPr>
+          <w:rFonts w:asciiTheme="minorHAnsi" w:hAnsiTheme="minorHAnsi" w:cstheme="minorHAnsi"/>
+          <w:sz w:val="22"/>
+          <w:szCs w:val="22"/>
+        </w:rPr>
+        <w:t xml:space="preserve">regions have a significant difference &gt; .005 from their </w:t>
+      </w:r>
+      <w:r>
+        <w:rPr>
+          <w:rFonts w:asciiTheme="minorHAnsi" w:hAnsiTheme="minorHAnsi" w:cstheme="minorHAnsi"/>
+          <w:sz w:val="22"/>
+          <w:szCs w:val="22"/>
+        </w:rPr>
+        <w:t>respective clashing mutations. This suggests that the clashing mutations significantly decrease the association of their respective WTs (</w:t>
+      </w:r>
+      <w:r>
+        <w:rPr>
+          <w:rFonts w:asciiTheme="minorHAnsi" w:hAnsiTheme="minorHAnsi" w:cstheme="minorHAnsi"/>
+          <w:b/>
+          <w:bCs/>
+          <w:sz w:val="22"/>
+          <w:szCs w:val="22"/>
+        </w:rPr>
+        <w:t>previous two sentences can be combined</w:t>
+      </w:r>
+      <w:r>
+        <w:rPr>
+          <w:rFonts w:asciiTheme="minorHAnsi" w:hAnsiTheme="minorHAnsi" w:cstheme="minorHAnsi"/>
+          <w:sz w:val="22"/>
+          <w:szCs w:val="22"/>
+        </w:rPr>
+        <w:t xml:space="preserve">). However, void mutations were not found to have a significant effect on association. Although structurally we expected voids to decrease association, both </w:t>
+      </w:r>
+      <w:proofErr w:type="gramStart"/>
+      <w:r>
+        <w:rPr>
+          <w:rFonts w:asciiTheme="minorHAnsi" w:hAnsiTheme="minorHAnsi" w:cstheme="minorHAnsi"/>
+          <w:sz w:val="22"/>
+          <w:szCs w:val="22"/>
+        </w:rPr>
+        <w:t>left and right handed</w:t>
+      </w:r>
+      <w:proofErr w:type="gramEnd"/>
+      <w:r>
+        <w:rPr>
+          <w:rFonts w:asciiTheme="minorHAnsi" w:hAnsiTheme="minorHAnsi" w:cstheme="minorHAnsi"/>
+          <w:sz w:val="22"/>
+          <w:szCs w:val="22"/>
+        </w:rPr>
+        <w:t xml:space="preserve"> designs show an increase in their void mutants </w:t>
       </w:r>
       <w:r>
         <w:rPr>
@@ -2069,69 +1831,7 @@
           <w:szCs w:val="22"/>
         </w:rPr>
         <w:lastRenderedPageBreak/>
-        <w:t xml:space="preserve">level association in membrane proteins. However, many proteins in both the </w:t>
-      </w:r>
-      <w:proofErr w:type="gramStart"/>
-      <w:r>
-        <w:rPr>
-          <w:rFonts w:asciiTheme="minorHAnsi" w:hAnsiTheme="minorHAnsi" w:cstheme="minorHAnsi"/>
-          <w:sz w:val="22"/>
-          <w:szCs w:val="22"/>
-        </w:rPr>
-        <w:t>right and left handed</w:t>
-      </w:r>
-      <w:proofErr w:type="gramEnd"/>
-      <w:r>
-        <w:rPr>
-          <w:rFonts w:asciiTheme="minorHAnsi" w:hAnsiTheme="minorHAnsi" w:cstheme="minorHAnsi"/>
-          <w:sz w:val="22"/>
-          <w:szCs w:val="22"/>
-        </w:rPr>
-        <w:t xml:space="preserve"> designs are above the fluorescence of our monomeric control, suggesting that we were able to successfully design sequences to associate. When evaluating the fluorescence distribution of the WT designs </w:t>
-      </w:r>
-      <w:r>
-        <w:rPr>
-          <w:rFonts w:asciiTheme="minorHAnsi" w:hAnsiTheme="minorHAnsi" w:cstheme="minorHAnsi"/>
-          <w:sz w:val="22"/>
-          <w:szCs w:val="22"/>
-        </w:rPr>
-        <w:t>against their mutants, all three WT designs are significantly different from their respective clashing mutations. This suggests that the clashing mutations significantly decrease the association of their respective WTs (</w:t>
-      </w:r>
-      <w:r>
-        <w:rPr>
-          <w:rFonts w:asciiTheme="minorHAnsi" w:hAnsiTheme="minorHAnsi" w:cstheme="minorHAnsi"/>
-          <w:b/>
-          <w:bCs/>
-          <w:sz w:val="22"/>
-          <w:szCs w:val="22"/>
-        </w:rPr>
-        <w:t>previous two sentences can be combined</w:t>
-      </w:r>
-      <w:r>
-        <w:rPr>
-          <w:rFonts w:asciiTheme="minorHAnsi" w:hAnsiTheme="minorHAnsi" w:cstheme="minorHAnsi"/>
-          <w:sz w:val="22"/>
-          <w:szCs w:val="22"/>
-        </w:rPr>
-        <w:t xml:space="preserve">). However, void mutations were not found to have a significant effect on association. Although structurally we expected voids to decrease association, both </w:t>
-      </w:r>
-      <w:proofErr w:type="gramStart"/>
-      <w:r>
-        <w:rPr>
-          <w:rFonts w:asciiTheme="minorHAnsi" w:hAnsiTheme="minorHAnsi" w:cstheme="minorHAnsi"/>
-          <w:sz w:val="22"/>
-          <w:szCs w:val="22"/>
-        </w:rPr>
-        <w:t>left and right handed</w:t>
-      </w:r>
-      <w:proofErr w:type="gramEnd"/>
-      <w:r>
-        <w:rPr>
-          <w:rFonts w:asciiTheme="minorHAnsi" w:hAnsiTheme="minorHAnsi" w:cstheme="minorHAnsi"/>
-          <w:sz w:val="22"/>
-          <w:szCs w:val="22"/>
-        </w:rPr>
-        <w:t xml:space="preserve"> designs show an increase in their void mutants respective fluorescence. </w:t>
+        <w:t xml:space="preserve">respective fluorescence. </w:t>
       </w:r>
       <w:r>
         <w:rPr>
@@ -2231,21 +1931,7 @@
         <w:rPr>
           <w:rFonts w:cstheme="minorHAnsi"/>
         </w:rPr>
-        <w:t xml:space="preserve">Figure 3. A) The normalized fluorescence plotted against the design energy score for </w:t>
-      </w:r>
-      <w:proofErr w:type="gramStart"/>
-      <w:r>
-        <w:rPr>
-          <w:rFonts w:cstheme="minorHAnsi"/>
-        </w:rPr>
-        <w:t>all of</w:t>
-      </w:r>
-      <w:proofErr w:type="gramEnd"/>
-      <w:r>
-        <w:rPr>
-          <w:rFonts w:cstheme="minorHAnsi"/>
-        </w:rPr>
-        <w:t xml:space="preserve"> the designed sequences in the dataset. The plot is separated by the geometric region of design with </w:t>
+        <w:t xml:space="preserve">Figure 3. A) The normalized fluorescence plotted against the design energy score for all of the designed sequences in the dataset. The plot is separated by the geometric region of design with </w:t>
       </w:r>
       <w:proofErr w:type="spellStart"/>
       <w:r>
@@ -2337,16 +2023,8 @@
         <w:rPr>
           <w:rFonts w:cstheme="minorHAnsi"/>
         </w:rPr>
-        <w:t xml:space="preserve"> </w:t>
-      </w:r>
-      <w:proofErr w:type="gramStart"/>
-      <w:r>
-        <w:rPr>
-          <w:rFonts w:cstheme="minorHAnsi"/>
-        </w:rPr>
-        <w:t>fluorescence</w:t>
-      </w:r>
-      <w:proofErr w:type="gramEnd"/>
+        <w:t xml:space="preserve"> fluorescence</w:t>
+      </w:r>
     </w:p>
     <w:p>
       <w:pPr>
@@ -2399,7 +2077,6 @@
         <w:rPr>
           <w:rFonts w:cstheme="minorHAnsi"/>
         </w:rPr>
-        <w:lastRenderedPageBreak/>
         <w:t xml:space="preserve">Overall, </w:t>
       </w:r>
       <w:proofErr w:type="spellStart"/>
@@ -2514,6 +2191,7 @@
         <w:rPr>
           <w:rFonts w:cstheme="minorHAnsi"/>
         </w:rPr>
+        <w:lastRenderedPageBreak/>
         <w:t xml:space="preserve">This data is not yet maltose filtered, but when I get the maltose filtering </w:t>
       </w:r>
       <w:proofErr w:type="gramStart"/>
@@ -2649,16 +2327,8 @@
         <w:rPr>
           <w:rFonts w:cstheme="minorHAnsi"/>
         </w:rPr>
-        <w:t xml:space="preserve">, might likely be supplement of just a subset of the previous </w:t>
-      </w:r>
-      <w:proofErr w:type="gramStart"/>
-      <w:r>
-        <w:rPr>
-          <w:rFonts w:cstheme="minorHAnsi"/>
-        </w:rPr>
-        <w:t>figure</w:t>
-      </w:r>
-      <w:proofErr w:type="gramEnd"/>
+        <w:t>, might likely be supplement of just a subset of the previous figure</w:t>
+      </w:r>
     </w:p>
     <w:p>
       <w:pPr>
@@ -2683,7 +2353,6 @@
         <w:rPr>
           <w:noProof/>
         </w:rPr>
-        <w:lastRenderedPageBreak/>
         <w:drawing>
           <wp:inline distT="0" distB="0" distL="0" distR="0" wp14:anchorId="2109BDF6" wp14:editId="0DC9593E">
             <wp:extent cx="5943600" cy="2958465"/>
@@ -2895,7 +2564,6 @@
         <w:rPr>
           <w:rFonts w:cstheme="minorHAnsi"/>
         </w:rPr>
-        <w:lastRenderedPageBreak/>
         <w:t xml:space="preserve">Figure: The amino acid frequency was calculated for sequences based on their fluorescence (&gt;= 0.75, 0.5 – 0.75, 0.25-0.5, and &lt; 0.25). This was done for designs and all mutant sequences. </w:t>
       </w:r>
     </w:p>
@@ -2914,16 +2582,8 @@
         <w:rPr>
           <w:rFonts w:cstheme="minorHAnsi"/>
         </w:rPr>
-        <w:t xml:space="preserve">In all regions, isoleucine is more prevalently found in sequences with lower </w:t>
-      </w:r>
-      <w:proofErr w:type="gramStart"/>
-      <w:r>
-        <w:rPr>
-          <w:rFonts w:cstheme="minorHAnsi"/>
-        </w:rPr>
-        <w:t>fluorescence</w:t>
-      </w:r>
-      <w:proofErr w:type="gramEnd"/>
+        <w:t>In all regions, isoleucine is more prevalently found in sequences with lower fluorescence</w:t>
+      </w:r>
     </w:p>
     <w:p>
       <w:pPr>
@@ -2940,16 +2600,8 @@
         <w:rPr>
           <w:rFonts w:cstheme="minorHAnsi"/>
         </w:rPr>
-        <w:t xml:space="preserve">Phenylalanine is also more prevalently found in mutant sequences with lower </w:t>
-      </w:r>
-      <w:proofErr w:type="gramStart"/>
-      <w:r>
-        <w:rPr>
-          <w:rFonts w:cstheme="minorHAnsi"/>
-        </w:rPr>
-        <w:t>fluorescence</w:t>
-      </w:r>
-      <w:proofErr w:type="gramEnd"/>
+        <w:t>Phenylalanine is also more prevalently found in mutant sequences with lower fluorescence</w:t>
+      </w:r>
     </w:p>
     <w:p>
       <w:pPr>
@@ -2966,16 +2618,8 @@
         <w:rPr>
           <w:rFonts w:cstheme="minorHAnsi"/>
         </w:rPr>
-        <w:t xml:space="preserve">Tyrosine is kind of variable, but more prevalently found in mutant sequences with lower </w:t>
-      </w:r>
-      <w:proofErr w:type="gramStart"/>
-      <w:r>
-        <w:rPr>
-          <w:rFonts w:cstheme="minorHAnsi"/>
-        </w:rPr>
-        <w:t>fluorescence</w:t>
-      </w:r>
-      <w:proofErr w:type="gramEnd"/>
+        <w:t>Tyrosine is kind of variable, but more prevalently found in mutant sequences with lower fluorescence</w:t>
+      </w:r>
     </w:p>
     <w:p>
       <w:pPr>
@@ -2992,16 +2636,8 @@
         <w:rPr>
           <w:rFonts w:cstheme="minorHAnsi"/>
         </w:rPr>
-        <w:t xml:space="preserve">Suggest that these AAs disrupt </w:t>
-      </w:r>
-      <w:proofErr w:type="gramStart"/>
-      <w:r>
-        <w:rPr>
-          <w:rFonts w:cstheme="minorHAnsi"/>
-        </w:rPr>
-        <w:t>association</w:t>
-      </w:r>
-      <w:proofErr w:type="gramEnd"/>
+        <w:t>Suggest that these AAs disrupt association</w:t>
+      </w:r>
     </w:p>
     <w:p>
       <w:pPr>
@@ -3018,16 +2654,8 @@
         <w:rPr>
           <w:rFonts w:cstheme="minorHAnsi"/>
         </w:rPr>
-        <w:t xml:space="preserve">Alanine is more prevalent in sequences with higher </w:t>
-      </w:r>
-      <w:proofErr w:type="gramStart"/>
-      <w:r>
-        <w:rPr>
-          <w:rFonts w:cstheme="minorHAnsi"/>
-        </w:rPr>
-        <w:t>fluorescence</w:t>
-      </w:r>
-      <w:proofErr w:type="gramEnd"/>
+        <w:t>Alanine is more prevalent in sequences with higher fluorescence</w:t>
+      </w:r>
     </w:p>
     <w:p>
       <w:pPr>
@@ -3044,16 +2672,8 @@
         <w:rPr>
           <w:rFonts w:cstheme="minorHAnsi"/>
         </w:rPr>
-        <w:t xml:space="preserve">Suggests that it helps facilitate </w:t>
-      </w:r>
-      <w:proofErr w:type="gramStart"/>
-      <w:r>
-        <w:rPr>
-          <w:rFonts w:cstheme="minorHAnsi"/>
-        </w:rPr>
-        <w:t>association</w:t>
-      </w:r>
-      <w:proofErr w:type="gramEnd"/>
+        <w:t>Suggests that it helps facilitate association</w:t>
+      </w:r>
     </w:p>
     <w:p>
       <w:pPr>
@@ -3112,21 +2732,7 @@
         <w:rPr>
           <w:rFonts w:cstheme="minorHAnsi"/>
         </w:rPr>
-        <w:t xml:space="preserve"> by these AAs is not the main driving force for </w:t>
-      </w:r>
-      <w:proofErr w:type="gramStart"/>
-      <w:r>
-        <w:rPr>
-          <w:rFonts w:cstheme="minorHAnsi"/>
-        </w:rPr>
-        <w:t>association</w:t>
-      </w:r>
-      <w:proofErr w:type="gramEnd"/>
-      <w:r>
-        <w:rPr>
-          <w:rFonts w:cstheme="minorHAnsi"/>
-        </w:rPr>
-        <w:t xml:space="preserve"> </w:t>
+        <w:t xml:space="preserve"> by these AAs is not the main driving force for association </w:t>
       </w:r>
     </w:p>
     <w:p>
@@ -3246,7 +2852,6 @@
         <w:rPr>
           <w:noProof/>
         </w:rPr>
-        <w:lastRenderedPageBreak/>
         <w:drawing>
           <wp:inline distT="0" distB="0" distL="0" distR="0" wp14:anchorId="033B61C9" wp14:editId="1822FB28">
             <wp:extent cx="3982720" cy="2987040"/>
@@ -3314,16 +2919,8 @@
         <w:rPr>
           <w:rFonts w:cstheme="minorHAnsi"/>
         </w:rPr>
-        <w:t xml:space="preserve">Detail here for how we convert from fluorescence to delta </w:t>
-      </w:r>
-      <w:proofErr w:type="gramStart"/>
-      <w:r>
-        <w:rPr>
-          <w:rFonts w:cstheme="minorHAnsi"/>
-        </w:rPr>
-        <w:t>G</w:t>
-      </w:r>
-      <w:proofErr w:type="gramEnd"/>
+        <w:t>Detail here for how we convert from fluorescence to delta G</w:t>
+      </w:r>
     </w:p>
     <w:p>
       <w:pPr>
@@ -3340,16 +2937,8 @@
         <w:rPr>
           <w:rFonts w:cstheme="minorHAnsi"/>
         </w:rPr>
-        <w:t xml:space="preserve">Cite Gladys </w:t>
-      </w:r>
-      <w:proofErr w:type="gramStart"/>
-      <w:r>
-        <w:rPr>
-          <w:rFonts w:cstheme="minorHAnsi"/>
-        </w:rPr>
-        <w:t>paper</w:t>
-      </w:r>
-      <w:proofErr w:type="gramEnd"/>
+        <w:t>Cite Gladys paper</w:t>
+      </w:r>
     </w:p>
     <w:p>
       <w:pPr>
@@ -3441,7 +3030,6 @@
         <w:t xml:space="preserve">Talk about the impact of van der Waals packing in left and right versus </w:t>
       </w:r>
       <w:proofErr w:type="spellStart"/>
-      <w:proofErr w:type="gramStart"/>
       <w:r>
         <w:rPr>
           <w:rFonts w:cstheme="minorHAnsi"/>
@@ -3449,7 +3037,6 @@
         <w:t>GASright</w:t>
       </w:r>
       <w:proofErr w:type="spellEnd"/>
-      <w:proofErr w:type="gramEnd"/>
     </w:p>
     <w:p>
       <w:pPr>
@@ -3568,6 +3155,7 @@
         <w:pStyle w:val="ListParagraph"/>
       </w:pPr>
       <w:r>
+        <w:lastRenderedPageBreak/>
         <w:t>SI Figures</w:t>
       </w:r>
     </w:p>
@@ -3590,7 +3178,6 @@
           <w:b/>
           <w:bCs/>
         </w:rPr>
-        <w:lastRenderedPageBreak/>
         <w:t xml:space="preserve">Figure </w:t>
       </w:r>
       <w:r>
@@ -3759,36 +3346,6 @@
       <w:pPr>
         <w:jc w:val="both"/>
       </w:pPr>
-    </w:p>
-    <w:p>
-      <w:pPr>
-        <w:jc w:val="both"/>
-      </w:pPr>
-    </w:p>
-    <w:p>
-      <w:pPr>
-        <w:jc w:val="both"/>
-      </w:pPr>
-    </w:p>
-    <w:p>
-      <w:pPr>
-        <w:jc w:val="both"/>
-      </w:pPr>
-    </w:p>
-    <w:p>
-      <w:pPr>
-        <w:jc w:val="both"/>
-      </w:pPr>
-    </w:p>
-    <w:p>
-      <w:pPr>
-        <w:jc w:val="both"/>
-      </w:pPr>
-    </w:p>
-    <w:p>
-      <w:pPr>
-        <w:jc w:val="both"/>
-      </w:pPr>
       <w:r>
         <w:t xml:space="preserve">Figure </w:t>
       </w:r>
@@ -3798,15 +3355,7 @@
       </w:r>
       <w:proofErr w:type="spellEnd"/>
       <w:r>
-        <w:t xml:space="preserve">. </w:t>
-      </w:r>
-      <w:proofErr w:type="gramStart"/>
-      <w:r>
-        <w:t>Controlling for</w:t>
-      </w:r>
-      <w:proofErr w:type="gramEnd"/>
-      <w:r>
-        <w:t xml:space="preserve"> expression and insertion variability. (a) [Design algorithm name] was run on a 21 amino acid poly-leucine backbone, allowing for 8 variable amino acid positions. </w:t>
+        <w:t xml:space="preserve">. Controlling for expression and insertion variability. (a) [Design algorithm name] was run on a 21 amino acid poly-leucine backbone, allowing for 8 variable amino acid positions. </w:t>
       </w:r>
       <w:proofErr w:type="spellStart"/>
       <w:r>
@@ -3967,6 +3516,103 @@
           <w:szCs w:val="22"/>
         </w:rPr>
         <w:t xml:space="preserve"> design region, we chose three different patterns for the interface to accommodate for potential knobs-into-holes packing and leucine zippers typically found in left handed coiled coils (cite).</w:t>
+      </w:r>
+    </w:p>
+    <w:p>
+      <w:pPr>
+        <w:jc w:val="both"/>
+      </w:pPr>
+    </w:p>
+    <w:p>
+      <w:pPr>
+        <w:jc w:val="both"/>
+      </w:pPr>
+      <w:r>
+        <w:t xml:space="preserve">To reduce potential experimental heterogeneity of expression and insertion within the membrane, we chose 8 positions onto a standardized TM helix of 21 </w:t>
+      </w:r>
+      <w:proofErr w:type="spellStart"/>
+      <w:r>
+        <w:t>leucines</w:t>
+      </w:r>
+      <w:proofErr w:type="spellEnd"/>
+      <w:r>
+        <w:t>, one of the most prevalent amino acids found in membrane proteins (cite). Poly-leucine has been used in previous studies and shown to have little self-association, allowing us to posit that the association we see in our experiments is contributed primarily by our designed interface (cite 37, 39, 46, 56 from SMA). By using a poly-leucine backbone and the same number of positions for each of our designs, we expect to control for expression and insertion variability.</w:t>
+      </w:r>
+    </w:p>
+    <w:p>
+      <w:pPr>
+        <w:jc w:val="both"/>
+      </w:pPr>
+      <w:r>
+        <w:t xml:space="preserve"> Figure 2A shows the chosen positions at the interface for each of the three regions. </w:t>
+      </w:r>
+      <w:proofErr w:type="spellStart"/>
+      <w:r>
+        <w:t>GASright</w:t>
+      </w:r>
+      <w:proofErr w:type="spellEnd"/>
+      <w:r>
+        <w:t xml:space="preserve"> sequences have been shown to be stabilized by a combination of van der Waals packing and interhelical hydrogen </w:t>
+      </w:r>
+      <w:r>
+        <w:lastRenderedPageBreak/>
+        <w:t xml:space="preserve">bonding (cite SMA). By utilizing the same interface for </w:t>
+      </w:r>
+      <w:proofErr w:type="spellStart"/>
+      <w:r>
+        <w:t>GASright</w:t>
+      </w:r>
+      <w:proofErr w:type="spellEnd"/>
+      <w:r>
+        <w:t xml:space="preserve"> within the </w:t>
+      </w:r>
+      <w:proofErr w:type="gramStart"/>
+      <w:r>
+        <w:t>right handed</w:t>
+      </w:r>
+      <w:proofErr w:type="gramEnd"/>
+      <w:r>
+        <w:t xml:space="preserve"> designs, we expect to be able to compare directly the potential contribution of van der Waals packing within our structures. Additionally, the </w:t>
+      </w:r>
+      <w:proofErr w:type="gramStart"/>
+      <w:r>
+        <w:t>left handed</w:t>
+      </w:r>
+      <w:proofErr w:type="gramEnd"/>
+      <w:r>
+        <w:t xml:space="preserve"> design interface is mirrored (better word) after the left handed coiled coil, which has been shown to allow for tight knobs into holes packing (cite). To specifically design membrane protein sequences, we developed a membrane protein entropic term based on the most prevalent hydrophobic amino acids found within membrane proteins (cite Alessandro paper and that other paper on AA abundance). </w:t>
+      </w:r>
+      <w:proofErr w:type="spellStart"/>
+      <w:r>
+        <w:t>GASrights</w:t>
+      </w:r>
+      <w:proofErr w:type="spellEnd"/>
+      <w:r>
+        <w:t xml:space="preserve"> were allowed to accommodate all of these hydrophobic amino acids including glycine at all positions, whereas </w:t>
+      </w:r>
+      <w:proofErr w:type="gramStart"/>
+      <w:r>
+        <w:t>right and left handed</w:t>
+      </w:r>
+      <w:proofErr w:type="gramEnd"/>
+      <w:r>
+        <w:t xml:space="preserve"> designs were limited to the rest of the hydrophobic amino acids to prevent the potential formation of interhelical hydrogen bonds. These designed helices were then expressed in plasmids that resulted in a chimeric protein with the dimeric transcription factor </w:t>
+      </w:r>
+      <w:proofErr w:type="spellStart"/>
+      <w:r>
+        <w:t>ToxR</w:t>
+      </w:r>
+      <w:proofErr w:type="spellEnd"/>
+      <w:r>
+        <w:t xml:space="preserve"> in the cytoplasm. As the helices dimerize, </w:t>
+      </w:r>
+      <w:proofErr w:type="spellStart"/>
+      <w:r>
+        <w:t>ToxR</w:t>
+      </w:r>
+      <w:proofErr w:type="spellEnd"/>
+      <w:r>
+        <w:t xml:space="preserve"> allows for the transcription and translation of green fluorescent protein as a reporter of association for our designs (cite TOXGREEN). This method has been further developed by our lab into a high-throughput assay that was utilized for this study.</w:t>
       </w:r>
     </w:p>
     <w:p>

</xml_diff>

<commit_message>
edits for draft v2
</commit_message>
<xml_diff>
--- a/van_der_Waals_Paper/2023-12-draft_v1.docx
+++ b/van_der_Waals_Paper/2023-12-draft_v1.docx
@@ -919,6 +919,7 @@
     <w:p>
       <w:pPr>
         <w:pStyle w:val="Standard"/>
+        <w:jc w:val="both"/>
         <w:rPr>
           <w:rFonts w:asciiTheme="minorHAnsi" w:hAnsiTheme="minorHAnsi" w:cstheme="minorHAnsi"/>
           <w:sz w:val="22"/>
@@ -938,6 +939,7 @@
     <w:p>
       <w:pPr>
         <w:pStyle w:val="Standard"/>
+        <w:jc w:val="both"/>
         <w:rPr>
           <w:rFonts w:asciiTheme="minorHAnsi" w:hAnsiTheme="minorHAnsi" w:cstheme="minorHAnsi"/>
           <w:sz w:val="22"/>
@@ -948,6 +950,7 @@
     <w:p>
       <w:pPr>
         <w:pStyle w:val="Standard"/>
+        <w:jc w:val="both"/>
         <w:rPr>
           <w:rFonts w:asciiTheme="minorHAnsi" w:hAnsiTheme="minorHAnsi" w:cstheme="minorHAnsi"/>
           <w:b/>
@@ -961,7 +964,7 @@
           <w:noProof/>
         </w:rPr>
         <w:drawing>
-          <wp:anchor distT="0" distB="0" distL="114300" distR="114300" simplePos="0" relativeHeight="251660288" behindDoc="0" locked="0" layoutInCell="1" allowOverlap="1" wp14:anchorId="0D17BB68" wp14:editId="6EDCC1FB">
+          <wp:anchor distT="0" distB="0" distL="114300" distR="114300" simplePos="0" relativeHeight="251660800" behindDoc="0" locked="0" layoutInCell="1" allowOverlap="1" wp14:anchorId="0D17BB68" wp14:editId="6EDCC1FB">
             <wp:simplePos x="0" y="0"/>
             <wp:positionH relativeFrom="column">
               <wp:posOffset>403860</wp:posOffset>
@@ -1038,18 +1041,19 @@
     <w:p>
       <w:pPr>
         <w:pStyle w:val="Standard"/>
-        <w:rPr>
-          <w:rFonts w:asciiTheme="minorHAnsi" w:hAnsiTheme="minorHAnsi" w:cstheme="minorHAnsi"/>
-          <w:b/>
-          <w:bCs/>
-          <w:sz w:val="22"/>
-          <w:szCs w:val="22"/>
-        </w:rPr>
-      </w:pPr>
-    </w:p>
-    <w:p>
-      <w:pPr>
         <w:jc w:val="both"/>
+        <w:rPr>
+          <w:rFonts w:asciiTheme="minorHAnsi" w:hAnsiTheme="minorHAnsi" w:cstheme="minorHAnsi"/>
+          <w:b/>
+          <w:bCs/>
+          <w:sz w:val="22"/>
+          <w:szCs w:val="22"/>
+        </w:rPr>
+      </w:pPr>
+    </w:p>
+    <w:p>
+      <w:pPr>
+        <w:jc w:val="both"/>
       </w:pPr>
       <w:r>
         <w:t xml:space="preserve">Figure </w:t>
@@ -1060,12 +1064,55 @@
       </w:r>
       <w:proofErr w:type="spellEnd"/>
       <w:r>
-        <w:t>: Membrane protein dimer design. (a) Helices within close contact (define how) were extracted from all membrane protein dimers submitted to the PDB in (date; 2019). Orientations of Proteins in membranes (OPM, cite) was used to only choose the proteins found in membranes. These geometric terms are plotted and overlaid over the density of these in space. (b) Design algorithm schematic used to design structures for this study. (c) Geometries and energy score of the designed sequences.</w:t>
+        <w:t>: Membrane protein dimer design. (a) Helices within close contact were extracted from</w:t>
+      </w:r>
+      <w:r>
+        <w:t xml:space="preserve"> the </w:t>
+      </w:r>
+      <w:r>
+        <w:t>Orientations of Proteins in membranes</w:t>
+      </w:r>
+      <w:r>
+        <w:t xml:space="preserve"> (OPM) in </w:t>
+      </w:r>
+      <w:r>
+        <w:t>September</w:t>
+      </w:r>
+      <w:r>
+        <w:t xml:space="preserve"> 20</w:t>
+      </w:r>
+      <w:r>
+        <w:t>19</w:t>
+      </w:r>
+      <w:r>
+        <w:t>. The</w:t>
+      </w:r>
+      <w:r>
+        <w:t xml:space="preserve"> </w:t>
+      </w:r>
+      <w:r>
+        <w:t>geometric terms</w:t>
+      </w:r>
+      <w:r>
+        <w:t xml:space="preserve"> were extracted and</w:t>
+      </w:r>
+      <w:r>
+        <w:t xml:space="preserve"> overlaid over the density of the</w:t>
+      </w:r>
+      <w:r>
+        <w:t xml:space="preserve"> membrane protein contact </w:t>
+      </w:r>
+      <w:r>
+        <w:t>space. (b) Design algorithm schematic used to design structures for this study. (c) Geometries and energy score of the designed sequences</w:t>
+      </w:r>
+      <w:r>
+        <w:t xml:space="preserve"> overlaid on the membrane protein contact space.</w:t>
       </w:r>
     </w:p>
     <w:p>
       <w:pPr>
         <w:pStyle w:val="Standard"/>
+        <w:jc w:val="both"/>
         <w:rPr>
           <w:rFonts w:asciiTheme="minorHAnsi" w:hAnsiTheme="minorHAnsi" w:cstheme="minorHAnsi"/>
           <w:sz w:val="22"/>
@@ -1096,25 +1143,96 @@
           <w:sz w:val="22"/>
           <w:szCs w:val="22"/>
         </w:rPr>
-        <w:t xml:space="preserve"> proteins suggests that using a simple set of energetic functions (van der Waals, hydrogen bonding, and implicit solvation), we </w:t>
-      </w:r>
-      <w:proofErr w:type="gramStart"/>
-      <w:r>
-        <w:rPr>
-          <w:rFonts w:asciiTheme="minorHAnsi" w:hAnsiTheme="minorHAnsi" w:cstheme="minorHAnsi"/>
-          <w:sz w:val="22"/>
-          <w:szCs w:val="22"/>
-        </w:rPr>
-        <w:t>are able to</w:t>
-      </w:r>
-      <w:proofErr w:type="gramEnd"/>
-      <w:r>
-        <w:rPr>
-          <w:rFonts w:asciiTheme="minorHAnsi" w:hAnsiTheme="minorHAnsi" w:cstheme="minorHAnsi"/>
-          <w:sz w:val="22"/>
-          <w:szCs w:val="22"/>
-        </w:rPr>
-        <w:t xml:space="preserve"> capture the trend of association. Additional studies have shown that </w:t>
+        <w:t xml:space="preserve"> proteins suggests that using a simple set of energetic functions</w:t>
+      </w:r>
+      <w:r>
+        <w:rPr>
+          <w:rFonts w:asciiTheme="minorHAnsi" w:hAnsiTheme="minorHAnsi" w:cstheme="minorHAnsi"/>
+          <w:sz w:val="22"/>
+          <w:szCs w:val="22"/>
+        </w:rPr>
+        <w:t xml:space="preserve">, </w:t>
+      </w:r>
+      <w:r>
+        <w:rPr>
+          <w:rFonts w:asciiTheme="minorHAnsi" w:hAnsiTheme="minorHAnsi" w:cstheme="minorHAnsi"/>
+          <w:sz w:val="22"/>
+          <w:szCs w:val="22"/>
+        </w:rPr>
+        <w:t>we are able to capture the</w:t>
+      </w:r>
+      <w:r>
+        <w:rPr>
+          <w:rFonts w:asciiTheme="minorHAnsi" w:hAnsiTheme="minorHAnsi" w:cstheme="minorHAnsi"/>
+          <w:sz w:val="22"/>
+          <w:szCs w:val="22"/>
+        </w:rPr>
+        <w:t xml:space="preserve"> biophysical</w:t>
+      </w:r>
+      <w:r>
+        <w:rPr>
+          <w:rFonts w:asciiTheme="minorHAnsi" w:hAnsiTheme="minorHAnsi" w:cstheme="minorHAnsi"/>
+          <w:sz w:val="22"/>
+          <w:szCs w:val="22"/>
+        </w:rPr>
+        <w:t xml:space="preserve"> trend of association</w:t>
+      </w:r>
+      <w:r>
+        <w:rPr>
+          <w:rFonts w:asciiTheme="minorHAnsi" w:hAnsiTheme="minorHAnsi" w:cstheme="minorHAnsi"/>
+          <w:sz w:val="22"/>
+          <w:szCs w:val="22"/>
+        </w:rPr>
+        <w:t xml:space="preserve"> </w:t>
+      </w:r>
+      <w:r>
+        <w:rPr>
+          <w:rFonts w:asciiTheme="minorHAnsi" w:hAnsiTheme="minorHAnsi" w:cstheme="minorHAnsi"/>
+          <w:sz w:val="22"/>
+          <w:szCs w:val="22"/>
+        </w:rPr>
+        <w:fldChar w:fldCharType="begin"/>
+      </w:r>
+      <w:r>
+        <w:rPr>
+          <w:rFonts w:asciiTheme="minorHAnsi" w:hAnsiTheme="minorHAnsi" w:cstheme="minorHAnsi"/>
+          <w:sz w:val="22"/>
+          <w:szCs w:val="22"/>
+        </w:rPr>
+        <w:instrText xml:space="preserve"> ADDIN EN.CITE &lt;EndNote&gt;&lt;Cite&gt;&lt;Author&gt;Anderson&lt;/Author&gt;&lt;Year&gt;2017&lt;/Year&gt;&lt;IDText&gt;Combination of Cα-H Hydrogen Bonds and van der Waals Packing Modulates the Stability of GxxxG-Mediated Dimers in Membranes&lt;/IDText&gt;&lt;DisplayText&gt;(Anderson et al., 2017)&lt;/DisplayText&gt;&lt;record&gt;&lt;dates&gt;&lt;pub-dates&gt;&lt;date&gt;Nov 08&lt;/date&gt;&lt;/pub-dates&gt;&lt;year&gt;2017&lt;/year&gt;&lt;/dates&gt;&lt;keywords&gt;&lt;keyword&gt;Amino Acid Motifs&lt;/keyword&gt;&lt;keyword&gt;Cell Membrane&lt;/keyword&gt;&lt;keyword&gt;Glycophorins&lt;/keyword&gt;&lt;keyword&gt;Hydrogen Bonding&lt;/keyword&gt;&lt;keyword&gt;Protein Conformation&lt;/keyword&gt;&lt;keyword&gt;Protein Multimerization&lt;/keyword&gt;&lt;keyword&gt;Protein Stability&lt;/keyword&gt;&lt;keyword&gt;Reproducibility of Results&lt;/keyword&gt;&lt;keyword&gt;Thermodynamics&lt;/keyword&gt;&lt;/keywords&gt;&lt;urls&gt;&lt;related-urls&gt;&lt;url&gt;https://www.ncbi.nlm.nih.gov/pubmed/29028318&lt;/url&gt;&lt;/related-urls&gt;&lt;/urls&gt;&lt;isbn&gt;1520-5126&lt;/isbn&gt;&lt;custom2&gt;PMC5927632&lt;/custom2&gt;&lt;custom1&gt;The authors declare no&amp;#xA;competing financial interest.&lt;/custom1&gt;&lt;titles&gt;&lt;title&gt;Combination of Cα-H Hydrogen Bonds and van der Waals Packing Modulates the Stability of GxxxG-Mediated Dimers in Membranes&lt;/title&gt;&lt;secondary-title&gt;J Am Chem Soc&lt;/secondary-title&gt;&lt;/titles&gt;&lt;pages&gt;15774-15783&lt;/pages&gt;&lt;number&gt;44&lt;/number&gt;&lt;contributors&gt;&lt;authors&gt;&lt;author&gt;Anderson, S. M.&lt;/author&gt;&lt;author&gt;Mueller, B. K.&lt;/author&gt;&lt;author&gt;Lange, E. J.&lt;/author&gt;&lt;author&gt;Senes, A.&lt;/author&gt;&lt;/authors&gt;&lt;/contributors&gt;&lt;edition&gt;20171027&lt;/edition&gt;&lt;language&gt;eng&lt;/language&gt;&lt;added-date format="utc"&gt;1705531325&lt;/added-date&gt;&lt;ref-type name="Journal Article"&gt;17&lt;/ref-type&gt;&lt;auth-address&gt;Department of Biochemistry, University of Wisconsin-Madison , 433 Babcock Drive, Madison, Wisconsin 53706, United States.&lt;/auth-address&gt;&lt;rec-number&gt;2&lt;/rec-number&gt;&lt;last-updated-date format="utc"&gt;1705531325&lt;/last-updated-date&gt;&lt;accession-num&gt;29028318&lt;/accession-num&gt;&lt;electronic-resource-num&gt;10.1021/jacs.7b07505&lt;/electronic-resource-num&gt;&lt;volume&gt;139&lt;/volume&gt;&lt;/record&gt;&lt;/Cite&gt;&lt;/EndNote&gt;</w:instrText>
+      </w:r>
+      <w:r>
+        <w:rPr>
+          <w:rFonts w:asciiTheme="minorHAnsi" w:hAnsiTheme="minorHAnsi" w:cstheme="minorHAnsi"/>
+          <w:sz w:val="22"/>
+          <w:szCs w:val="22"/>
+        </w:rPr>
+        <w:fldChar w:fldCharType="separate"/>
+      </w:r>
+      <w:r>
+        <w:rPr>
+          <w:rFonts w:asciiTheme="minorHAnsi" w:hAnsiTheme="minorHAnsi" w:cstheme="minorHAnsi"/>
+          <w:noProof/>
+          <w:sz w:val="22"/>
+          <w:szCs w:val="22"/>
+        </w:rPr>
+        <w:t>(Anderson et al., 2017)</w:t>
+      </w:r>
+      <w:r>
+        <w:rPr>
+          <w:rFonts w:asciiTheme="minorHAnsi" w:hAnsiTheme="minorHAnsi" w:cstheme="minorHAnsi"/>
+          <w:sz w:val="22"/>
+          <w:szCs w:val="22"/>
+        </w:rPr>
+        <w:fldChar w:fldCharType="end"/>
+      </w:r>
+      <w:r>
+        <w:rPr>
+          <w:rFonts w:asciiTheme="minorHAnsi" w:hAnsiTheme="minorHAnsi" w:cstheme="minorHAnsi"/>
+          <w:sz w:val="22"/>
+          <w:szCs w:val="22"/>
+        </w:rPr>
+        <w:t xml:space="preserve">. Additional studies have shown that </w:t>
       </w:r>
       <w:r>
         <w:rPr>
@@ -1158,7 +1276,229 @@
           <w:sz w:val="22"/>
           <w:szCs w:val="22"/>
         </w:rPr>
-        <w:t xml:space="preserve"> (cite Gladys), suggesting that utilizing a high throughput method will allow us to assess the potential thermodynamics stability of </w:t>
+        <w:t xml:space="preserve"> </w:t>
+      </w:r>
+      <w:r>
+        <w:rPr>
+          <w:rFonts w:asciiTheme="minorHAnsi" w:hAnsiTheme="minorHAnsi" w:cstheme="minorHAnsi"/>
+          <w:sz w:val="22"/>
+          <w:szCs w:val="22"/>
+        </w:rPr>
+        <w:fldChar w:fldCharType="begin">
+          <w:fldData xml:space="preserve">PEVuZE5vdGU+PENpdGU+PEF1dGhvcj5Ew61heiBWw6F6cXVlejwvQXV0aG9yPjxZZWFyPjIwMjM8
+L1llYXI+PElEVGV4dD5UaGVybW9keW5hbWljIGFuYWx5c2lzIG9mIHRoZSBHQVM8L0lEVGV4dD48
+RGlzcGxheVRleHQ+KETDrWF6IFbDoXpxdWV6IGV0IGFsLiwgMjAyMzsgRmxlbWluZyBldCBhbC4s
+IDE5OTcpPC9EaXNwbGF5VGV4dD48cmVjb3JkPjxkYXRlcz48cHViLWRhdGVzPjxkYXRlPkphbiAw
+MzwvZGF0ZT48L3B1Yi1kYXRlcz48eWVhcj4yMDIzPC95ZWFyPjwvZGF0ZXM+PGtleXdvcmRzPjxr
+ZXl3b3JkPkRpbWVyaXphdGlvbjwva2V5d29yZD48a2V5d29yZD5BbWlubyBBY2lkIFNlcXVlbmNl
+PC9rZXl3b3JkPjxrZXl3b3JkPk1lbWJyYW5lIFByb3RlaW5zPC9rZXl3b3JkPjxrZXl3b3JkPkNl
+bGwgTWVtYnJhbmU8L2tleXdvcmQ+PGtleXdvcmQ+VGhlcm1vZHluYW1pY3M8L2tleXdvcmQ+PC9r
+ZXl3b3Jkcz48dXJscz48cmVsYXRlZC11cmxzPjx1cmw+aHR0cHM6Ly93d3cubmNiaS5ubG0ubmlo
+Lmdvdi9wdWJtZWQvMzYzNzE2MzQ8L3VybD48L3JlbGF0ZWQtdXJscz48L3VybHM+PGlzYm4+MTU0
+Mi0wMDg2PC9pc2JuPjxjdXN0b20yPlBNQzk4MjI3OTU8L2N1c3RvbTI+PGN1c3RvbTE+RGVjbGFy
+YXRpb24gb2YgaW50ZXJlc3RzIFRoZSBhdXRob3JzIGRlY2xhcmUgbm8gY29tcGV0aW5nIGludGVy
+ZXN0cy48L2N1c3RvbTE+PHRpdGxlcz48dGl0bGU+VGhlcm1vZHluYW1pYyBhbmFseXNpcyBvZiB0
+aGUgR0FTPC90aXRsZT48c2Vjb25kYXJ5LXRpdGxlPkJpb3BoeXMgSjwvc2Vjb25kYXJ5LXRpdGxl
+PjwvdGl0bGVzPjxwYWdlcz4xNDMtMTU1PC9wYWdlcz48bnVtYmVyPjE8L251bWJlcj48Y29udHJp
+YnV0b3JzPjxhdXRob3JzPjxhdXRob3I+RMOtYXogVsOhenF1ZXosIEcuPC9hdXRob3I+PGF1dGhv
+cj5DdWksIFEuPC9hdXRob3I+PGF1dGhvcj5TZW5lcywgQS48L2F1dGhvcj48L2F1dGhvcnM+PC9j
+b250cmlidXRvcnM+PGVkaXRpb24+MjAyMjExMTI8L2VkaXRpb24+PGxhbmd1YWdlPmVuZzwvbGFu
+Z3VhZ2U+PGFkZGVkLWRhdGUgZm9ybWF0PSJ1dGMiPjE3MDU1MzEzMjU8L2FkZGVkLWRhdGU+PHJl
+Zi10eXBlIG5hbWU9IkpvdXJuYWwgQXJ0aWNsZSI+MTc8L3JlZi10eXBlPjxhdXRoLWFkZHJlc3M+
+RGVwYXJ0bWVudCBvZiBCaW9jaGVtaXN0cnksIFVuaXZlcnNpdHkgb2YgV2lzY29uc2luLU1hZGlz
+b24sIE1hZGlzb24sIFdpc2NvbnNpbiYjeEQ7QmlvcGh5c2ljcyBHcmFkdWF0ZSBQcm9ncmFtLCBV
+bml2ZXJzaXR5IG9mIFdpc2NvbnNpbi1NYWRpc29uLCBNYWRpc29uLCBXaXNjb25zaW4uIERlcGFy
+dG1lbnQgb2YgQ2hlbWlzdHJ5LCBCb3N0b24gVW5pdmVyc2l0eSwgQm9zdG9uLCBNYXNzYWNodXNl
+dHRzLiBEZXBhcnRtZW50IG9mIEJpb2NoZW1pc3RyeSwgVW5pdmVyc2l0eSBvZiBXaXNjb25zaW4t
+TWFkaXNvbiwgTWFkaXNvbiwgV2lzY29uc2luLiBFbGVjdHJvbmljIGFkZHJlc3M6IHNlbmVzQHdp
+c2MuZWR1LjwvYXV0aC1hZGRyZXNzPjxyZWMtbnVtYmVyPjE8L3JlYy1udW1iZXI+PGxhc3QtdXBk
+YXRlZC1kYXRlIGZvcm1hdD0idXRjIj4xNzA1NTMxMzI1PC9sYXN0LXVwZGF0ZWQtZGF0ZT48YWNj
+ZXNzaW9uLW51bT4zNjM3MTYzNDwvYWNjZXNzaW9uLW51bT48ZWxlY3Ryb25pYy1yZXNvdXJjZS1u
+dW0+MTAuMTAxNi9qLmJwai4yMDIyLjExLjAxODwvZWxlY3Ryb25pYy1yZXNvdXJjZS1udW0+PHZv
+bHVtZT4xMjI8L3ZvbHVtZT48L3JlY29yZD48L0NpdGU+PENpdGU+PEF1dGhvcj5GbGVtaW5nPC9B
+dXRob3I+PFllYXI+MTk5NzwvWWVhcj48SURUZXh0PlRoZSBlZmZlY3Qgb2YgcG9pbnQgbXV0YXRp
+b25zIG9uIHRoZSBmcmVlIGVuZXJneSBvZiB0cmFuc21lbWJyYW5lIGFscGhhLWhlbGl4IGRpbWVy
+aXphdGlvbjwvSURUZXh0PjxyZWNvcmQ+PGRhdGVzPjxwdWItZGF0ZXM+PGRhdGU+U2VwIDE5PC9k
+YXRlPjwvcHViLWRhdGVzPjx5ZWFyPjE5OTc8L3llYXI+PC9kYXRlcz48a2V5d29yZHM+PGtleXdv
+cmQ+Q2VsbCBNZW1icmFuZTwva2V5d29yZD48a2V5d29yZD5Db21wdXRlciBTaW11bGF0aW9uPC9r
+ZXl3b3JkPjxrZXl3b3JkPkRldGVyZ2VudHM8L2tleXdvcmQ+PGtleXdvcmQ+RGltZXJpemF0aW9u
+PC9rZXl3b3JkPjxrZXl3b3JkPkVzY2hlcmljaGlhIGNvbGk8L2tleXdvcmQ+PGtleXdvcmQ+R2x5
+Y29waG9yaW5zPC9rZXl3b3JkPjxrZXl3b3JkPk1pY2VsbGVzPC9rZXl3b3JkPjxrZXl3b3JkPlBv
+aW50IE11dGF0aW9uPC9rZXl3b3JkPjxrZXl3b3JkPlByb3RlaW4gU3RydWN0dXJlLCBTZWNvbmRh
+cnk8L2tleXdvcmQ+PGtleXdvcmQ+UmVjb21iaW5hbnQgRnVzaW9uIFByb3RlaW5zPC9rZXl3b3Jk
+PjxrZXl3b3JkPlRoZXJtb2R5bmFtaWNzPC9rZXl3b3JkPjxrZXl3b3JkPlVsdHJhY2VudHJpZnVn
+YXRpb248L2tleXdvcmQ+PC9rZXl3b3Jkcz48dXJscz48cmVsYXRlZC11cmxzPjx1cmw+aHR0cHM6
+Ly93d3cubmNiaS5ubG0ubmloLmdvdi9wdWJtZWQvOTI5OTM1MzwvdXJsPjwvcmVsYXRlZC11cmxz
+PjwvdXJscz48aXNibj4wMDIyLTI4MzY8L2lzYm4+PHRpdGxlcz48dGl0bGU+VGhlIGVmZmVjdCBv
+ZiBwb2ludCBtdXRhdGlvbnMgb24gdGhlIGZyZWUgZW5lcmd5IG9mIHRyYW5zbWVtYnJhbmUgYWxw
+aGEtaGVsaXggZGltZXJpemF0aW9uPC90aXRsZT48c2Vjb25kYXJ5LXRpdGxlPkogTW9sIEJpb2w8
+L3NlY29uZGFyeS10aXRsZT48L3RpdGxlcz48cGFnZXM+MjY2LTc1PC9wYWdlcz48bnVtYmVyPjI8
+L251bWJlcj48Y29udHJpYnV0b3JzPjxhdXRob3JzPjxhdXRob3I+RmxlbWluZywgSy4gRy48L2F1
+dGhvcj48YXV0aG9yPkFja2VybWFuLCBBLiBMLjwvYXV0aG9yPjxhdXRob3I+RW5nZWxtYW4sIEQu
+IE0uPC9hdXRob3I+PC9hdXRob3JzPjwvY29udHJpYnV0b3JzPjxsYW5ndWFnZT5lbmc8L2xhbmd1
+YWdlPjxhZGRlZC1kYXRlIGZvcm1hdD0idXRjIj4xNzA1NTM0MDA4PC9hZGRlZC1kYXRlPjxyZWYt
+dHlwZSBuYW1lPSJKb3VybmFsIEFydGljbGUiPjE3PC9yZWYtdHlwZT48YXV0aC1hZGRyZXNzPkRl
+cGFydG1lbnQgb2YgTW9sZWN1bGFyIEJpb3BoeXNpY3MgYW5kIEJpb2NoZW1pc3RyeSwgWWFsZSBV
+bml2ZXJzaXR5LCAyNjYgV2hpdG5leSBBdmVudWUsIE5ldyBIYXZlbiwgQ1QgMDY1MjAtODExNCwg
+VVNBLjwvYXV0aC1hZGRyZXNzPjxyZWMtbnVtYmVyPjMzPC9yZWMtbnVtYmVyPjxsYXN0LXVwZGF0
+ZWQtZGF0ZSBmb3JtYXQ9InV0YyI+MTcwNTUzNDAwODwvbGFzdC11cGRhdGVkLWRhdGU+PGFjY2Vz
+c2lvbi1udW0+OTI5OTM1MzwvYWNjZXNzaW9uLW51bT48ZWxlY3Ryb25pYy1yZXNvdXJjZS1udW0+
+MTAuMTAwNi9qbWJpLjE5OTcuMTIzNjwvZWxlY3Ryb25pYy1yZXNvdXJjZS1udW0+PHZvbHVtZT4y
+NzI8L3ZvbHVtZT48L3JlY29yZD48L0NpdGU+PC9FbmROb3RlPn==
+</w:fldData>
+        </w:fldChar>
+      </w:r>
+      <w:r>
+        <w:rPr>
+          <w:rFonts w:asciiTheme="minorHAnsi" w:hAnsiTheme="minorHAnsi" w:cstheme="minorHAnsi"/>
+          <w:sz w:val="22"/>
+          <w:szCs w:val="22"/>
+        </w:rPr>
+        <w:instrText xml:space="preserve"> ADDIN EN.CITE </w:instrText>
+      </w:r>
+      <w:r>
+        <w:rPr>
+          <w:rFonts w:asciiTheme="minorHAnsi" w:hAnsiTheme="minorHAnsi" w:cstheme="minorHAnsi"/>
+          <w:sz w:val="22"/>
+          <w:szCs w:val="22"/>
+        </w:rPr>
+        <w:fldChar w:fldCharType="begin">
+          <w:fldData xml:space="preserve">PEVuZE5vdGU+PENpdGU+PEF1dGhvcj5Ew61heiBWw6F6cXVlejwvQXV0aG9yPjxZZWFyPjIwMjM8
+L1llYXI+PElEVGV4dD5UaGVybW9keW5hbWljIGFuYWx5c2lzIG9mIHRoZSBHQVM8L0lEVGV4dD48
+RGlzcGxheVRleHQ+KETDrWF6IFbDoXpxdWV6IGV0IGFsLiwgMjAyMzsgRmxlbWluZyBldCBhbC4s
+IDE5OTcpPC9EaXNwbGF5VGV4dD48cmVjb3JkPjxkYXRlcz48cHViLWRhdGVzPjxkYXRlPkphbiAw
+MzwvZGF0ZT48L3B1Yi1kYXRlcz48eWVhcj4yMDIzPC95ZWFyPjwvZGF0ZXM+PGtleXdvcmRzPjxr
+ZXl3b3JkPkRpbWVyaXphdGlvbjwva2V5d29yZD48a2V5d29yZD5BbWlubyBBY2lkIFNlcXVlbmNl
+PC9rZXl3b3JkPjxrZXl3b3JkPk1lbWJyYW5lIFByb3RlaW5zPC9rZXl3b3JkPjxrZXl3b3JkPkNl
+bGwgTWVtYnJhbmU8L2tleXdvcmQ+PGtleXdvcmQ+VGhlcm1vZHluYW1pY3M8L2tleXdvcmQ+PC9r
+ZXl3b3Jkcz48dXJscz48cmVsYXRlZC11cmxzPjx1cmw+aHR0cHM6Ly93d3cubmNiaS5ubG0ubmlo
+Lmdvdi9wdWJtZWQvMzYzNzE2MzQ8L3VybD48L3JlbGF0ZWQtdXJscz48L3VybHM+PGlzYm4+MTU0
+Mi0wMDg2PC9pc2JuPjxjdXN0b20yPlBNQzk4MjI3OTU8L2N1c3RvbTI+PGN1c3RvbTE+RGVjbGFy
+YXRpb24gb2YgaW50ZXJlc3RzIFRoZSBhdXRob3JzIGRlY2xhcmUgbm8gY29tcGV0aW5nIGludGVy
+ZXN0cy48L2N1c3RvbTE+PHRpdGxlcz48dGl0bGU+VGhlcm1vZHluYW1pYyBhbmFseXNpcyBvZiB0
+aGUgR0FTPC90aXRsZT48c2Vjb25kYXJ5LXRpdGxlPkJpb3BoeXMgSjwvc2Vjb25kYXJ5LXRpdGxl
+PjwvdGl0bGVzPjxwYWdlcz4xNDMtMTU1PC9wYWdlcz48bnVtYmVyPjE8L251bWJlcj48Y29udHJp
+YnV0b3JzPjxhdXRob3JzPjxhdXRob3I+RMOtYXogVsOhenF1ZXosIEcuPC9hdXRob3I+PGF1dGhv
+cj5DdWksIFEuPC9hdXRob3I+PGF1dGhvcj5TZW5lcywgQS48L2F1dGhvcj48L2F1dGhvcnM+PC9j
+b250cmlidXRvcnM+PGVkaXRpb24+MjAyMjExMTI8L2VkaXRpb24+PGxhbmd1YWdlPmVuZzwvbGFu
+Z3VhZ2U+PGFkZGVkLWRhdGUgZm9ybWF0PSJ1dGMiPjE3MDU1MzEzMjU8L2FkZGVkLWRhdGU+PHJl
+Zi10eXBlIG5hbWU9IkpvdXJuYWwgQXJ0aWNsZSI+MTc8L3JlZi10eXBlPjxhdXRoLWFkZHJlc3M+
+RGVwYXJ0bWVudCBvZiBCaW9jaGVtaXN0cnksIFVuaXZlcnNpdHkgb2YgV2lzY29uc2luLU1hZGlz
+b24sIE1hZGlzb24sIFdpc2NvbnNpbiYjeEQ7QmlvcGh5c2ljcyBHcmFkdWF0ZSBQcm9ncmFtLCBV
+bml2ZXJzaXR5IG9mIFdpc2NvbnNpbi1NYWRpc29uLCBNYWRpc29uLCBXaXNjb25zaW4uIERlcGFy
+dG1lbnQgb2YgQ2hlbWlzdHJ5LCBCb3N0b24gVW5pdmVyc2l0eSwgQm9zdG9uLCBNYXNzYWNodXNl
+dHRzLiBEZXBhcnRtZW50IG9mIEJpb2NoZW1pc3RyeSwgVW5pdmVyc2l0eSBvZiBXaXNjb25zaW4t
+TWFkaXNvbiwgTWFkaXNvbiwgV2lzY29uc2luLiBFbGVjdHJvbmljIGFkZHJlc3M6IHNlbmVzQHdp
+c2MuZWR1LjwvYXV0aC1hZGRyZXNzPjxyZWMtbnVtYmVyPjE8L3JlYy1udW1iZXI+PGxhc3QtdXBk
+YXRlZC1kYXRlIGZvcm1hdD0idXRjIj4xNzA1NTMxMzI1PC9sYXN0LXVwZGF0ZWQtZGF0ZT48YWNj
+ZXNzaW9uLW51bT4zNjM3MTYzNDwvYWNjZXNzaW9uLW51bT48ZWxlY3Ryb25pYy1yZXNvdXJjZS1u
+dW0+MTAuMTAxNi9qLmJwai4yMDIyLjExLjAxODwvZWxlY3Ryb25pYy1yZXNvdXJjZS1udW0+PHZv
+bHVtZT4xMjI8L3ZvbHVtZT48L3JlY29yZD48L0NpdGU+PENpdGU+PEF1dGhvcj5GbGVtaW5nPC9B
+dXRob3I+PFllYXI+MTk5NzwvWWVhcj48SURUZXh0PlRoZSBlZmZlY3Qgb2YgcG9pbnQgbXV0YXRp
+b25zIG9uIHRoZSBmcmVlIGVuZXJneSBvZiB0cmFuc21lbWJyYW5lIGFscGhhLWhlbGl4IGRpbWVy
+aXphdGlvbjwvSURUZXh0PjxyZWNvcmQ+PGRhdGVzPjxwdWItZGF0ZXM+PGRhdGU+U2VwIDE5PC9k
+YXRlPjwvcHViLWRhdGVzPjx5ZWFyPjE5OTc8L3llYXI+PC9kYXRlcz48a2V5d29yZHM+PGtleXdv
+cmQ+Q2VsbCBNZW1icmFuZTwva2V5d29yZD48a2V5d29yZD5Db21wdXRlciBTaW11bGF0aW9uPC9r
+ZXl3b3JkPjxrZXl3b3JkPkRldGVyZ2VudHM8L2tleXdvcmQ+PGtleXdvcmQ+RGltZXJpemF0aW9u
+PC9rZXl3b3JkPjxrZXl3b3JkPkVzY2hlcmljaGlhIGNvbGk8L2tleXdvcmQ+PGtleXdvcmQ+R2x5
+Y29waG9yaW5zPC9rZXl3b3JkPjxrZXl3b3JkPk1pY2VsbGVzPC9rZXl3b3JkPjxrZXl3b3JkPlBv
+aW50IE11dGF0aW9uPC9rZXl3b3JkPjxrZXl3b3JkPlByb3RlaW4gU3RydWN0dXJlLCBTZWNvbmRh
+cnk8L2tleXdvcmQ+PGtleXdvcmQ+UmVjb21iaW5hbnQgRnVzaW9uIFByb3RlaW5zPC9rZXl3b3Jk
+PjxrZXl3b3JkPlRoZXJtb2R5bmFtaWNzPC9rZXl3b3JkPjxrZXl3b3JkPlVsdHJhY2VudHJpZnVn
+YXRpb248L2tleXdvcmQ+PC9rZXl3b3Jkcz48dXJscz48cmVsYXRlZC11cmxzPjx1cmw+aHR0cHM6
+Ly93d3cubmNiaS5ubG0ubmloLmdvdi9wdWJtZWQvOTI5OTM1MzwvdXJsPjwvcmVsYXRlZC11cmxz
+PjwvdXJscz48aXNibj4wMDIyLTI4MzY8L2lzYm4+PHRpdGxlcz48dGl0bGU+VGhlIGVmZmVjdCBv
+ZiBwb2ludCBtdXRhdGlvbnMgb24gdGhlIGZyZWUgZW5lcmd5IG9mIHRyYW5zbWVtYnJhbmUgYWxw
+aGEtaGVsaXggZGltZXJpemF0aW9uPC90aXRsZT48c2Vjb25kYXJ5LXRpdGxlPkogTW9sIEJpb2w8
+L3NlY29uZGFyeS10aXRsZT48L3RpdGxlcz48cGFnZXM+MjY2LTc1PC9wYWdlcz48bnVtYmVyPjI8
+L251bWJlcj48Y29udHJpYnV0b3JzPjxhdXRob3JzPjxhdXRob3I+RmxlbWluZywgSy4gRy48L2F1
+dGhvcj48YXV0aG9yPkFja2VybWFuLCBBLiBMLjwvYXV0aG9yPjxhdXRob3I+RW5nZWxtYW4sIEQu
+IE0uPC9hdXRob3I+PC9hdXRob3JzPjwvY29udHJpYnV0b3JzPjxsYW5ndWFnZT5lbmc8L2xhbmd1
+YWdlPjxhZGRlZC1kYXRlIGZvcm1hdD0idXRjIj4xNzA1NTM0MDA4PC9hZGRlZC1kYXRlPjxyZWYt
+dHlwZSBuYW1lPSJKb3VybmFsIEFydGljbGUiPjE3PC9yZWYtdHlwZT48YXV0aC1hZGRyZXNzPkRl
+cGFydG1lbnQgb2YgTW9sZWN1bGFyIEJpb3BoeXNpY3MgYW5kIEJpb2NoZW1pc3RyeSwgWWFsZSBV
+bml2ZXJzaXR5LCAyNjYgV2hpdG5leSBBdmVudWUsIE5ldyBIYXZlbiwgQ1QgMDY1MjAtODExNCwg
+VVNBLjwvYXV0aC1hZGRyZXNzPjxyZWMtbnVtYmVyPjMzPC9yZWMtbnVtYmVyPjxsYXN0LXVwZGF0
+ZWQtZGF0ZSBmb3JtYXQ9InV0YyI+MTcwNTUzNDAwODwvbGFzdC11cGRhdGVkLWRhdGU+PGFjY2Vz
+c2lvbi1udW0+OTI5OTM1MzwvYWNjZXNzaW9uLW51bT48ZWxlY3Ryb25pYy1yZXNvdXJjZS1udW0+
+MTAuMTAwNi9qbWJpLjE5OTcuMTIzNjwvZWxlY3Ryb25pYy1yZXNvdXJjZS1udW0+PHZvbHVtZT4y
+NzI8L3ZvbHVtZT48L3JlY29yZD48L0NpdGU+PC9FbmROb3RlPn==
+</w:fldData>
+        </w:fldChar>
+      </w:r>
+      <w:r>
+        <w:rPr>
+          <w:rFonts w:asciiTheme="minorHAnsi" w:hAnsiTheme="minorHAnsi" w:cstheme="minorHAnsi"/>
+          <w:sz w:val="22"/>
+          <w:szCs w:val="22"/>
+        </w:rPr>
+        <w:instrText xml:space="preserve"> ADDIN EN.CITE.DATA </w:instrText>
+      </w:r>
+      <w:r>
+        <w:rPr>
+          <w:rFonts w:asciiTheme="minorHAnsi" w:hAnsiTheme="minorHAnsi" w:cstheme="minorHAnsi"/>
+          <w:sz w:val="22"/>
+          <w:szCs w:val="22"/>
+        </w:rPr>
+      </w:r>
+      <w:r>
+        <w:rPr>
+          <w:rFonts w:asciiTheme="minorHAnsi" w:hAnsiTheme="minorHAnsi" w:cstheme="minorHAnsi"/>
+          <w:sz w:val="22"/>
+          <w:szCs w:val="22"/>
+        </w:rPr>
+        <w:fldChar w:fldCharType="end"/>
+      </w:r>
+      <w:r>
+        <w:rPr>
+          <w:rFonts w:asciiTheme="minorHAnsi" w:hAnsiTheme="minorHAnsi" w:cstheme="minorHAnsi"/>
+          <w:sz w:val="22"/>
+          <w:szCs w:val="22"/>
+        </w:rPr>
+        <w:fldChar w:fldCharType="separate"/>
+      </w:r>
+      <w:r>
+        <w:rPr>
+          <w:rFonts w:asciiTheme="minorHAnsi" w:hAnsiTheme="minorHAnsi" w:cstheme="minorHAnsi"/>
+          <w:noProof/>
+          <w:sz w:val="22"/>
+          <w:szCs w:val="22"/>
+        </w:rPr>
+        <w:t>(Díaz Vázquez et al., 2023; Fleming et al., 1997)</w:t>
+      </w:r>
+      <w:r>
+        <w:rPr>
+          <w:rFonts w:asciiTheme="minorHAnsi" w:hAnsiTheme="minorHAnsi" w:cstheme="minorHAnsi"/>
+          <w:sz w:val="22"/>
+          <w:szCs w:val="22"/>
+        </w:rPr>
+        <w:fldChar w:fldCharType="end"/>
+      </w:r>
+      <w:r>
+        <w:rPr>
+          <w:rFonts w:asciiTheme="minorHAnsi" w:hAnsiTheme="minorHAnsi" w:cstheme="minorHAnsi"/>
+          <w:sz w:val="22"/>
+          <w:szCs w:val="22"/>
+        </w:rPr>
+        <w:t xml:space="preserve">. By pairing computational design with our high throughput </w:t>
+      </w:r>
+      <w:r>
+        <w:rPr>
+          <w:rFonts w:asciiTheme="minorHAnsi" w:hAnsiTheme="minorHAnsi" w:cstheme="minorHAnsi"/>
+          <w:i/>
+          <w:iCs/>
+          <w:sz w:val="22"/>
+          <w:szCs w:val="22"/>
+        </w:rPr>
+        <w:t>in vivo</w:t>
+      </w:r>
+      <w:r>
+        <w:rPr>
+          <w:rFonts w:asciiTheme="minorHAnsi" w:hAnsiTheme="minorHAnsi" w:cstheme="minorHAnsi"/>
+          <w:sz w:val="22"/>
+          <w:szCs w:val="22"/>
+        </w:rPr>
+        <w:t xml:space="preserve"> dimerization assay, we </w:t>
       </w:r>
       <w:proofErr w:type="gramStart"/>
       <w:r>
@@ -1167,7 +1507,7 @@
           <w:sz w:val="22"/>
           <w:szCs w:val="22"/>
         </w:rPr>
-        <w:t>a large number of</w:t>
+        <w:t>aim to</w:t>
       </w:r>
       <w:proofErr w:type="gramEnd"/>
       <w:r>
@@ -1176,36 +1516,778 @@
           <w:sz w:val="22"/>
           <w:szCs w:val="22"/>
         </w:rPr>
-        <w:t xml:space="preserve"> membrane protein dimers.</w:t>
+        <w:t xml:space="preserve"> </w:t>
+      </w:r>
+      <w:proofErr w:type="spellStart"/>
+      <w:r>
+        <w:rPr>
+          <w:rFonts w:asciiTheme="minorHAnsi" w:hAnsiTheme="minorHAnsi" w:cstheme="minorHAnsi"/>
+          <w:sz w:val="22"/>
+          <w:szCs w:val="22"/>
+        </w:rPr>
+        <w:t>to</w:t>
+      </w:r>
+      <w:proofErr w:type="spellEnd"/>
+      <w:r>
+        <w:rPr>
+          <w:rFonts w:asciiTheme="minorHAnsi" w:hAnsiTheme="minorHAnsi" w:cstheme="minorHAnsi"/>
+          <w:sz w:val="22"/>
+          <w:szCs w:val="22"/>
+        </w:rPr>
+        <w:t xml:space="preserve"> determine the contribution of sidechain packing to thermodynamic stability.</w:t>
       </w:r>
     </w:p>
     <w:p>
       <w:pPr>
         <w:pStyle w:val="Standard"/>
         <w:ind w:firstLine="720"/>
-        <w:rPr>
-          <w:rFonts w:asciiTheme="minorHAnsi" w:hAnsiTheme="minorHAnsi" w:cstheme="minorHAnsi"/>
-          <w:sz w:val="22"/>
-          <w:szCs w:val="22"/>
-        </w:rPr>
-      </w:pPr>
-      <w:r>
-        <w:rPr>
-          <w:rFonts w:asciiTheme="minorHAnsi" w:hAnsiTheme="minorHAnsi" w:cstheme="minorHAnsi"/>
-          <w:sz w:val="22"/>
-          <w:szCs w:val="22"/>
-        </w:rPr>
-        <w:t>To design our dimers of interest, we utilized a combination of fixed backbone design with iterative backbone refinement (</w:t>
-      </w:r>
-      <w:r>
-        <w:rPr>
-          <w:rFonts w:asciiTheme="minorHAnsi" w:hAnsiTheme="minorHAnsi" w:cstheme="minorHAnsi"/>
-          <w:b/>
-          <w:bCs/>
-          <w:sz w:val="22"/>
-          <w:szCs w:val="22"/>
-        </w:rPr>
-        <w:t>cite MSL and other fixed backbone design papers, and Rosetta backbone refinement</w:t>
+        <w:jc w:val="both"/>
+        <w:rPr>
+          <w:rFonts w:asciiTheme="minorHAnsi" w:hAnsiTheme="minorHAnsi" w:cstheme="minorHAnsi"/>
+          <w:sz w:val="22"/>
+          <w:szCs w:val="22"/>
+        </w:rPr>
+      </w:pPr>
+      <w:r>
+        <w:rPr>
+          <w:rFonts w:asciiTheme="minorHAnsi" w:hAnsiTheme="minorHAnsi" w:cstheme="minorHAnsi"/>
+          <w:sz w:val="22"/>
+          <w:szCs w:val="22"/>
+        </w:rPr>
+        <w:t xml:space="preserve">To design our dimers of interest, we utilized a combination of fixed backbone design with iterative backbone refinement </w:t>
+      </w:r>
+      <w:r>
+        <w:rPr>
+          <w:rFonts w:asciiTheme="minorHAnsi" w:hAnsiTheme="minorHAnsi" w:cstheme="minorHAnsi"/>
+          <w:sz w:val="22"/>
+          <w:szCs w:val="22"/>
+        </w:rPr>
+        <w:fldChar w:fldCharType="begin">
+          <w:fldData xml:space="preserve">PEVuZE5vdGU+PENpdGU+PEF1dGhvcj5IdWFuZzwvQXV0aG9yPjxZZWFyPjIwMjI8L1llYXI+PElE
+VGV4dD5BIGJhY2tib25lLWNlbnRyZWQgZW5lcmd5IGZ1bmN0aW9uIG9mIG5ldXJhbCBuZXR3b3Jr
+cyBmb3IgcHJvdGVpbiBkZXNpZ248L0lEVGV4dD48RGlzcGxheVRleHQ+KEh1YW5nIGV0IGFsLiwg
+MjAyMjsgS3VobG1hbiBldCBhbC4sIDIwMDM7IEt1bHAgZXQgYWwuLCAyMDEyOyBOYXNoIGV0IGFs
+LiwgMjAxNTsgU2VuZXMsIDIwMTEpPC9EaXNwbGF5VGV4dD48cmVjb3JkPjxkYXRlcz48cHViLWRh
+dGVzPjxkYXRlPkZlYjwvZGF0ZT48L3B1Yi1kYXRlcz48eWVhcj4yMDIyPC95ZWFyPjwvZGF0ZXM+
+PGtleXdvcmRzPjxrZXl3b3JkPkFtaW5vIEFjaWQgU2VxdWVuY2U8L2tleXdvcmQ+PGtleXdvcmQ+
+TW9kZWxzLCBNb2xlY3VsYXI8L2tleXdvcmQ+PGtleXdvcmQ+TmV1cmFsIE5ldHdvcmtzLCBDb21w
+dXRlcjwva2V5d29yZD48a2V5d29yZD5Qcm90ZWluIENvbmZvcm1hdGlvbjwva2V5d29yZD48a2V5
+d29yZD5Qcm90ZWluczwva2V5d29yZD48L2tleXdvcmRzPjx1cmxzPjxyZWxhdGVkLXVybHM+PHVy
+bD5odHRwczovL3d3dy5uY2JpLm5sbS5uaWguZ292L3B1Ym1lZC8zNTE0MDM5ODwvdXJsPjwvcmVs
+YXRlZC11cmxzPjwvdXJscz48aXNibj4xNDc2LTQ2ODc8L2lzYm4+PHRpdGxlcz48dGl0bGU+QSBi
+YWNrYm9uZS1jZW50cmVkIGVuZXJneSBmdW5jdGlvbiBvZiBuZXVyYWwgbmV0d29ya3MgZm9yIHBy
+b3RlaW4gZGVzaWduPC90aXRsZT48c2Vjb25kYXJ5LXRpdGxlPk5hdHVyZTwvc2Vjb25kYXJ5LXRp
+dGxlPjwvdGl0bGVzPjxwYWdlcz41MjMtNTI4PC9wYWdlcz48bnVtYmVyPjc4OTc8L251bWJlcj48
+Y29udHJpYnV0b3JzPjxhdXRob3JzPjxhdXRob3I+SHVhbmcsIEIuPC9hdXRob3I+PGF1dGhvcj5Y
+dSwgWS48L2F1dGhvcj48YXV0aG9yPkh1LCBYLjwvYXV0aG9yPjxhdXRob3I+TGl1LCBZLjwvYXV0
+aG9yPjxhdXRob3I+TGlhbywgUy48L2F1dGhvcj48YXV0aG9yPlpoYW5nLCBKLjwvYXV0aG9yPjxh
+dXRob3I+SHVhbmcsIEMuPC9hdXRob3I+PGF1dGhvcj5Ib25nLCBKLjwvYXV0aG9yPjxhdXRob3I+
+Q2hlbiwgUS48L2F1dGhvcj48YXV0aG9yPkxpdSwgSC48L2F1dGhvcj48L2F1dGhvcnM+PC9jb250
+cmlidXRvcnM+PGVkaXRpb24+MjAyMjAyMDk8L2VkaXRpb24+PGxhbmd1YWdlPmVuZzwvbGFuZ3Vh
+Z2U+PGFkZGVkLWRhdGUgZm9ybWF0PSJ1dGMiPjE3MDU1MzIyNjg8L2FkZGVkLWRhdGU+PHJlZi10
+eXBlIG5hbWU9IkpvdXJuYWwgQXJ0aWNsZSI+MTc8L3JlZi10eXBlPjxhdXRoLWFkZHJlc3M+TU9F
+IEtleSBMYWJvcmF0b3J5IGZvciBNZW1icmFuZWxlc3MgT3JnYW5lbGxlcyBhbmQgQ2VsbHVsYXIg
+RHluYW1pY3MsIEhlZmVpIE5hdGlvbmFsIExhYm9yYXRvcnkgZm9yIFBoeXNpY2FsIFNjaWVuY2Vz
+IGF0IHRoZSBNaWNyb3NjYWxlLCBTY2hvb2wgb2YgTGlmZSBTY2llbmNlcywgRGl2aXNpb24gb2Yg
+TGlmZSBTY2llbmNlcyBhbmQgTWVkaWNpbmUsIFVuaXZlcnNpdHkgb2YgU2NpZW5jZSBhbmQgVGVj
+aG5vbG9neSBvZiBDaGluYSwgSGVmZWksIENoaW5hLiBCaW9tZWRpY2FsIFNjaWVuY2VzIGFuZCBI
+ZWFsdGggTGFib3JhdG9yeSBvZiBBbmh1aSBQcm92aW5jZSwgVW5pdmVyc2l0eSBvZiBTY2llbmNl
+IGFuZCBUZWNobm9sb2d5IG9mIENoaW5hLCBIZWZlaSwgQ2hpbmEuIE1PRSBLZXkgTGFib3JhdG9y
+eSBmb3IgTWVtYnJhbmVsZXNzIE9yZ2FuZWxsZXMgYW5kIENlbGx1bGFyIER5bmFtaWNzLCBIZWZl
+aSBOYXRpb25hbCBMYWJvcmF0b3J5IGZvciBQaHlzaWNhbCBTY2llbmNlcyBhdCB0aGUgTWljcm9z
+Y2FsZSwgU2Nob29sIG9mIExpZmUgU2NpZW5jZXMsIERpdmlzaW9uIG9mIExpZmUgU2NpZW5jZXMg
+YW5kIE1lZGljaW5lLCBVbml2ZXJzaXR5IG9mIFNjaWVuY2UgYW5kIFRlY2hub2xvZ3kgb2YgQ2hp
+bmEsIEhlZmVpLCBDaGluYS4gY2hlbnF1YW5AdXN0Yy5lZHUuY24uIEJpb21lZGljYWwgU2NpZW5j
+ZXMgYW5kIEhlYWx0aCBMYWJvcmF0b3J5IG9mIEFuaHVpIFByb3ZpbmNlLCBVbml2ZXJzaXR5IG9m
+IFNjaWVuY2UgYW5kIFRlY2hub2xvZ3kgb2YgQ2hpbmEsIEhlZmVpLCBDaGluYS4gY2hlbnF1YW5A
+dXN0Yy5lZHUuY24uIE1PRSBLZXkgTGFib3JhdG9yeSBmb3IgTWVtYnJhbmVsZXNzIE9yZ2FuZWxs
+ZXMgYW5kIENlbGx1bGFyIER5bmFtaWNzLCBIZWZlaSBOYXRpb25hbCBMYWJvcmF0b3J5IGZvciBQ
+aHlzaWNhbCBTY2llbmNlcyBhdCB0aGUgTWljcm9zY2FsZSwgU2Nob29sIG9mIExpZmUgU2NpZW5j
+ZXMsIERpdmlzaW9uIG9mIExpZmUgU2NpZW5jZXMgYW5kIE1lZGljaW5lLCBVbml2ZXJzaXR5IG9m
+IFNjaWVuY2UgYW5kIFRlY2hub2xvZ3kgb2YgQ2hpbmEsIEhlZmVpLCBDaGluYS4gaHlsaXVAdXN0
+Yy5lZHUuY24uIEJpb21lZGljYWwgU2NpZW5jZXMgYW5kIEhlYWx0aCBMYWJvcmF0b3J5IG9mIEFu
+aHVpIFByb3ZpbmNlLCBVbml2ZXJzaXR5IG9mIFNjaWVuY2UgYW5kIFRlY2hub2xvZ3kgb2YgQ2hp
+bmEsIEhlZmVpLCBDaGluYS4gaHlsaXVAdXN0Yy5lZHUuY24uIFNjaG9vbCBvZiBEYXRhIFNjaWVu
+Y2UsIFVuaXZlcnNpdHkgb2YgU2NpZW5jZSBhbmQgVGVjaG5vbG9neSBvZiBDaGluYSwgSGVmZWks
+IENoaW5hLiBoeWxpdUB1c3RjLmVkdS5jbi48L2F1dGgtYWRkcmVzcz48cmVjLW51bWJlcj4xMTwv
+cmVjLW51bWJlcj48bGFzdC11cGRhdGVkLWRhdGUgZm9ybWF0PSJ1dGMiPjE3MDU1MzIyNjg8L2xh
+c3QtdXBkYXRlZC1kYXRlPjxhY2Nlc3Npb24tbnVtPjM1MTQwMzk4PC9hY2Nlc3Npb24tbnVtPjxl
+bGVjdHJvbmljLXJlc291cmNlLW51bT4xMC4xMDM4L3M0MTU4Ni0wMjEtMDQzODMtNTwvZWxlY3Ry
+b25pYy1yZXNvdXJjZS1udW0+PHZvbHVtZT42MDI8L3ZvbHVtZT48L3JlY29yZD48L0NpdGU+PENp
+dGU+PEF1dGhvcj5LdWhsbWFuPC9BdXRob3I+PFllYXI+MjAwMzwvWWVhcj48SURUZXh0PkRlc2ln
+biBvZiBhIG5vdmVsIGdsb2J1bGFyIHByb3RlaW4gZm9sZCB3aXRoIGF0b21pYy1sZXZlbCBhY2N1
+cmFjeTwvSURUZXh0PjxyZWNvcmQ+PGRhdGVzPjxwdWItZGF0ZXM+PGRhdGU+Tm92IDIxPC9kYXRl
+PjwvcHViLWRhdGVzPjx5ZWFyPjIwMDM8L3llYXI+PC9kYXRlcz48a2V5d29yZHM+PGtleXdvcmQ+
+QWxnb3JpdGhtczwva2V5d29yZD48a2V5d29yZD5BbWlubyBBY2lkIFNlcXVlbmNlPC9rZXl3b3Jk
+PjxrZXl3b3JkPkNpcmN1bGFyIERpY2hyb2lzbTwva2V5d29yZD48a2V5d29yZD5Db21wdXRhdGlv
+bmFsIEJpb2xvZ3k8L2tleXdvcmQ+PGtleXdvcmQ+Q29tcHV0ZXIgR3JhcGhpY3M8L2tleXdvcmQ+
+PGtleXdvcmQ+Q29tcHV0ZXIgU2ltdWxhdGlvbjwva2V5d29yZD48a2V5d29yZD5DcnlzdGFsbGl6
+YXRpb248L2tleXdvcmQ+PGtleXdvcmQ+Q3J5c3RhbGxvZ3JhcGh5LCBYLVJheTwva2V5d29yZD48
+a2V5d29yZD5EYXRhYmFzZXMsIFByb3RlaW48L2tleXdvcmQ+PGtleXdvcmQ+TW9kZWxzLCBNb2xl
+Y3VsYXI8L2tleXdvcmQ+PGtleXdvcmQ+TW9sZWN1bGFyIFNlcXVlbmNlIERhdGE8L2tleXdvcmQ+
+PGtleXdvcmQ+TW9udGUgQ2FybG8gTWV0aG9kPC9rZXl3b3JkPjxrZXl3b3JkPk51Y2xlYXIgTWFn
+bmV0aWMgUmVzb25hbmNlLCBCaW9tb2xlY3VsYXI8L2tleXdvcmQ+PGtleXdvcmQ+UHJvdGVpbiBD
+b25mb3JtYXRpb248L2tleXdvcmQ+PGtleXdvcmQ+UHJvdGVpbiBEZW5hdHVyYXRpb248L2tleXdv
+cmQ+PGtleXdvcmQ+UHJvdGVpbiBFbmdpbmVlcmluZzwva2V5d29yZD48a2V5d29yZD5Qcm90ZWlu
+IEZvbGRpbmc8L2tleXdvcmQ+PGtleXdvcmQ+UHJvdGVpbiBTdHJ1Y3R1cmUsIFNlY29uZGFyeTwv
+a2V5d29yZD48a2V5d29yZD5Qcm90ZWluczwva2V5d29yZD48a2V5d29yZD5Tb2Z0d2FyZTwva2V5
+d29yZD48a2V5d29yZD5Tb2x1YmlsaXR5PC9rZXl3b3JkPjxrZXl3b3JkPlRlbXBlcmF0dXJlPC9r
+ZXl3b3JkPjxrZXl3b3JkPlRoZXJtb2R5bmFtaWNzPC9rZXl3b3JkPjwva2V5d29yZHM+PHVybHM+
+PHJlbGF0ZWQtdXJscz48dXJsPmh0dHBzOi8vd3d3Lm5jYmkubmxtLm5paC5nb3YvcHVibWVkLzE0
+NjMxMDMzPC91cmw+PC9yZWxhdGVkLXVybHM+PC91cmxzPjxpc2JuPjEwOTUtOTIwMzwvaXNibj48
+dGl0bGVzPjx0aXRsZT5EZXNpZ24gb2YgYSBub3ZlbCBnbG9idWxhciBwcm90ZWluIGZvbGQgd2l0
+aCBhdG9taWMtbGV2ZWwgYWNjdXJhY3k8L3RpdGxlPjxzZWNvbmRhcnktdGl0bGU+U2NpZW5jZTwv
+c2Vjb25kYXJ5LXRpdGxlPjwvdGl0bGVzPjxwYWdlcz4xMzY0LTg8L3BhZ2VzPjxudW1iZXI+NTY0
+OTwvbnVtYmVyPjxjb250cmlidXRvcnM+PGF1dGhvcnM+PGF1dGhvcj5LdWhsbWFuLCBCLjwvYXV0
+aG9yPjxhdXRob3I+RGFudGFzLCBHLjwvYXV0aG9yPjxhdXRob3I+SXJldG9uLCBHLiBDLjwvYXV0
+aG9yPjxhdXRob3I+VmFyYW5pLCBHLjwvYXV0aG9yPjxhdXRob3I+U3RvZGRhcmQsIEIuIEwuPC9h
+dXRob3I+PGF1dGhvcj5CYWtlciwgRC48L2F1dGhvcj48L2F1dGhvcnM+PC9jb250cmlidXRvcnM+
+PGxhbmd1YWdlPmVuZzwvbGFuZ3VhZ2U+PGFkZGVkLWRhdGUgZm9ybWF0PSJ1dGMiPjE3MDU1MzIy
+OTc8L2FkZGVkLWRhdGU+PHJlZi10eXBlIG5hbWU9IkpvdXJuYWwgQXJ0aWNsZSI+MTc8L3JlZi10
+eXBlPjxhdXRoLWFkZHJlc3M+RGVwYXJ0bWVudCBvZiBCaW9jaGVtaXN0cnksIFVuaXZlcnNpdHkg
+b2YgV2FzaGluZ3RvbiwgU2VhdHRsZSwgV0EgOTgxOTUsIFVTQS48L2F1dGgtYWRkcmVzcz48cmVj
+LW51bWJlcj4xMjwvcmVjLW51bWJlcj48bGFzdC11cGRhdGVkLWRhdGUgZm9ybWF0PSJ1dGMiPjE3
+MDU1MzIyOTc8L2xhc3QtdXBkYXRlZC1kYXRlPjxhY2Nlc3Npb24tbnVtPjE0NjMxMDMzPC9hY2Nl
+c3Npb24tbnVtPjxlbGVjdHJvbmljLXJlc291cmNlLW51bT4xMC4xMTI2L3NjaWVuY2UuMTA4OTQy
+NzwvZWxlY3Ryb25pYy1yZXNvdXJjZS1udW0+PHZvbHVtZT4zMDI8L3ZvbHVtZT48L3JlY29yZD48
+L0NpdGU+PENpdGU+PEF1dGhvcj5LdWxwPC9BdXRob3I+PFllYXI+MjAxMjwvWWVhcj48SURUZXh0
+PlN0cnVjdHVyYWwgaW5mb3JtYXRpY3MsIG1vZGVsaW5nLCBhbmQgZGVzaWduIHdpdGggYW4gb3Bl
+bi1zb3VyY2UgTW9sZWN1bGFyIFNvZnR3YXJlIExpYnJhcnkgKE1TTCk8L0lEVGV4dD48cmVjb3Jk
+PjxkYXRlcz48cHViLWRhdGVzPjxkYXRlPkp1bCAzMDwvZGF0ZT48L3B1Yi1kYXRlcz48eWVhcj4y
+MDEyPC95ZWFyPjwvZGF0ZXM+PGtleXdvcmRzPjxrZXl3b3JkPkFsZ29yaXRobXM8L2tleXdvcmQ+
+PGtleXdvcmQ+Q29tcHV0YXRpb25hbCBCaW9sb2d5PC9rZXl3b3JkPjxrZXl3b3JkPkRhdGFiYXNl
+cywgUHJvdGVpbjwva2V5d29yZD48a2V5d29yZD5Nb2RlbHMsIE1vbGVjdWxhcjwva2V5d29yZD48
+a2V5d29yZD5Qcm90ZWluIENvbmZvcm1hdGlvbjwva2V5d29yZD48a2V5d29yZD5Qcm90ZWluczwv
+a2V5d29yZD48a2V5d29yZD5Tb2Z0d2FyZTwva2V5d29yZD48a2V5d29yZD5UaGVybW9keW5hbWlj
+czwva2V5d29yZD48L2tleXdvcmRzPjx1cmxzPjxyZWxhdGVkLXVybHM+PHVybD5odHRwczovL3d3
+dy5uY2JpLm5sbS5uaWguZ292L3B1Ym1lZC8yMjU2NTU2NzwvdXJsPjwvcmVsYXRlZC11cmxzPjwv
+dXJscz48aXNibj4xMDk2LTk4N1g8L2lzYm4+PGN1c3RvbTI+UE1DMzQzMjQxNDwvY3VzdG9tMj48
+dGl0bGVzPjx0aXRsZT5TdHJ1Y3R1cmFsIGluZm9ybWF0aWNzLCBtb2RlbGluZywgYW5kIGRlc2ln
+biB3aXRoIGFuIG9wZW4tc291cmNlIE1vbGVjdWxhciBTb2Z0d2FyZSBMaWJyYXJ5IChNU0wpPC90
+aXRsZT48c2Vjb25kYXJ5LXRpdGxlPkogQ29tcHV0IENoZW08L3NlY29uZGFyeS10aXRsZT48L3Rp
+dGxlcz48cGFnZXM+MTY0NS02MTwvcGFnZXM+PG51bWJlcj4yMDwvbnVtYmVyPjxjb250cmlidXRv
+cnM+PGF1dGhvcnM+PGF1dGhvcj5LdWxwLCBELiBXLjwvYXV0aG9yPjxhdXRob3I+U3VicmFtYW5p
+YW0sIFMuPC9hdXRob3I+PGF1dGhvcj5Eb25hbGQsIEouIEUuPC9hdXRob3I+PGF1dGhvcj5IYW5u
+aWdhbiwgQi4gVC48L2F1dGhvcj48YXV0aG9yPk11ZWxsZXIsIEIuIEsuPC9hdXRob3I+PGF1dGhv
+cj5Hcmlnb3J5YW4sIEcuPC9hdXRob3I+PGF1dGhvcj5TZW5lcywgQS48L2F1dGhvcj48L2F1dGhv
+cnM+PC9jb250cmlidXRvcnM+PGVkaXRpb24+MjAxMjA1MDg8L2VkaXRpb24+PGxhbmd1YWdlPmVu
+ZzwvbGFuZ3VhZ2U+PGFkZGVkLWRhdGUgZm9ybWF0PSJ1dGMiPjE3MDU1MzI5MDQ8L2FkZGVkLWRh
+dGU+PHJlZi10eXBlIG5hbWU9IkpvdXJuYWwgQXJ0aWNsZSI+MTc8L3JlZi10eXBlPjxhdXRoLWFk
+ZHJlc3M+SUFWSSwgU2NyaXBwcyBSZXNlYXJjaCBJbnN0aXR1dGUsIExhIEpvbGxhLCBTYW4gRGll
+Z28sIENhbGlmb3JuaWEsIFVTQS48L2F1dGgtYWRkcmVzcz48cmVjLW51bWJlcj4yMjwvcmVjLW51
+bWJlcj48bGFzdC11cGRhdGVkLWRhdGUgZm9ybWF0PSJ1dGMiPjE3MDU1MzI5MDQ8L2xhc3QtdXBk
+YXRlZC1kYXRlPjxhY2Nlc3Npb24tbnVtPjIyNTY1NTY3PC9hY2Nlc3Npb24tbnVtPjxlbGVjdHJv
+bmljLXJlc291cmNlLW51bT4xMC4xMDAyL2pjYy4yMjk2ODwvZWxlY3Ryb25pYy1yZXNvdXJjZS1u
+dW0+PHZvbHVtZT4zMzwvdm9sdW1lPjwvcmVjb3JkPjwvQ2l0ZT48Q2l0ZT48QXV0aG9yPk5hc2g8
+L0F1dGhvcj48WWVhcj4yMDE1PC9ZZWFyPjxJRFRleHQ+RGUgbm92byBkZXNpZ24gb2YgdHJhbnNt
+ZW1icmFuZSBoZWxpeC1oZWxpeCBpbnRlcmFjdGlvbnMgYW5kIG1lYXN1cmVtZW50IG9mIHN0YWJp
+bGl0eSBpbiBhIGJpb2xvZ2ljYWwgbWVtYnJhbmU8L0lEVGV4dD48cmVjb3JkPjxkYXRlcz48cHVi
+LWRhdGVzPjxkYXRlPk1heTwvZGF0ZT48L3B1Yi1kYXRlcz48eWVhcj4yMDE1PC95ZWFyPjwvZGF0
+ZXM+PGtleXdvcmRzPjxrZXl3b3JkPkFtaW5vIEFjaWQgTW90aWZzPC9rZXl3b3JkPjxrZXl3b3Jk
+PkNvbXB1dGVyIFNpbXVsYXRpb248L2tleXdvcmQ+PGtleXdvcmQ+Q29tcHV0ZXItQWlkZWQgRGVz
+aWduPC9rZXl3b3JkPjxrZXl3b3JkPkVzY2hlcmljaGlhIGNvbGk8L2tleXdvcmQ+PGtleXdvcmQ+
+RXNjaGVyaWNoaWEgY29saSBQcm90ZWluczwva2V5d29yZD48a2V5d29yZD5JbnRyYWNlbGx1bGFy
+IE1lbWJyYW5lczwva2V5d29yZD48a2V5d29yZD5NZW1icmFuZSBQcm90ZWluczwva2V5d29yZD48
+a2V5d29yZD5Qcm90ZWluIEZvbGRpbmc8L2tleXdvcmQ+PGtleXdvcmQ+UHJvdGVpbiBTdGFiaWxp
+dHk8L2tleXdvcmQ+PGtleXdvcmQ+UHJvdGVpbiBTdHJ1Y3R1cmUsIFNlY29uZGFyeTwva2V5d29y
+ZD48a2V5d29yZD5TdHJ1Y3R1cmUtQWN0aXZpdHkgUmVsYXRpb25zaGlwPC9rZXl3b3JkPjxrZXl3
+b3JkPlRoZXJtb2R5bmFtaWNzPC9rZXl3b3JkPjxrZXl3b3JkPkRpc3NvY2lhdGlvbiBjb25zdGFu
+dDwva2V5d29yZD48a2V5d29yZD5HQUxMRVg8L2tleXdvcmQ+PGtleXdvcmQ+R2liYnMgZnJlZSBl
+bmVyZ3k8L2tleXdvcmQ+PGtleXdvcmQ+TWVtYnJhbmUgcHJvdGVpbjwva2V5d29yZD48a2V5d29y
+ZD5SYXRpb25hbCBwcm90ZWluIGRlc2lnbjwva2V5d29yZD48L2tleXdvcmRzPjx1cmxzPjxyZWxh
+dGVkLXVybHM+PHVybD5odHRwczovL3d3dy5uY2JpLm5sbS5uaWguZ292L3B1Ym1lZC8yNTczMjAy
+ODwvdXJsPjwvcmVsYXRlZC11cmxzPjwvdXJscz48aXNibj4wMDA2LTMwMDI8L2lzYm4+PHRpdGxl
+cz48dGl0bGU+RGUgbm92byBkZXNpZ24gb2YgdHJhbnNtZW1icmFuZSBoZWxpeC1oZWxpeCBpbnRl
+cmFjdGlvbnMgYW5kIG1lYXN1cmVtZW50IG9mIHN0YWJpbGl0eSBpbiBhIGJpb2xvZ2ljYWwgbWVt
+YnJhbmU8L3RpdGxlPjxzZWNvbmRhcnktdGl0bGU+QmlvY2hpbSBCaW9waHlzIEFjdGE8L3NlY29u
+ZGFyeS10aXRsZT48L3RpdGxlcz48cGFnZXM+MTI0OC01NzwvcGFnZXM+PG51bWJlcj41PC9udW1i
+ZXI+PGNvbnRyaWJ1dG9ycz48YXV0aG9ycz48YXV0aG9yPk5hc2gsIEEuPC9hdXRob3I+PGF1dGhv
+cj5Ob3RtYW4sIFIuPC9hdXRob3I+PGF1dGhvcj5EaXhvbiwgQS4gTS48L2F1dGhvcj48L2F1dGhv
+cnM+PC9jb250cmlidXRvcnM+PGVkaXRpb24+MjAxNTAyMjc8L2VkaXRpb24+PGxhbmd1YWdlPmVu
+ZzwvbGFuZ3VhZ2U+PGFkZGVkLWRhdGUgZm9ybWF0PSJ1dGMiPjE3MDU1MzE2NTk8L2FkZGVkLWRh
+dGU+PHJlZi10eXBlIG5hbWU9IkpvdXJuYWwgQXJ0aWNsZSI+MTc8L3JlZi10eXBlPjxhdXRoLWFk
+ZHJlc3M+TU9BQyBEb2N0b3JhbCBUcmFpbmluZyBDZW50cmUsIFVuaXZlcnNpdHkgb2YgV2Fyd2lj
+aywgQ292ZW50cnkgQ1Y0IDdBTCwgVUsuIENlbnRyZSBmb3IgU2NpZW50aWZpYyBDb21wdXRpbmcs
+IFVuaXZlcnNpdHkgb2YgV2Fyd2ljaywgQ292ZW50cnkgQ1Y0IDdBTCwgVUsuIERlcGFydG1lbnQg
+b2YgQ2hlbWlzdHJ5LCBVbml2ZXJzaXR5IG9mIFdhcndpY2ssIENvdmVudHJ5IENWNCA3QUwsIFVL
+LiBFbGVjdHJvbmljIGFkZHJlc3M6IGFubi5kaXhvbkB3YXJ3aWNrLmFjLnVrLjwvYXV0aC1hZGRy
+ZXNzPjxyZWMtbnVtYmVyPjg8L3JlYy1udW1iZXI+PGxhc3QtdXBkYXRlZC1kYXRlIGZvcm1hdD0i
+dXRjIj4xNzA1NTMxNjU5PC9sYXN0LXVwZGF0ZWQtZGF0ZT48YWNjZXNzaW9uLW51bT4yNTczMjAy
+ODwvYWNjZXNzaW9uLW51bT48ZWxlY3Ryb25pYy1yZXNvdXJjZS1udW0+MTAuMTAxNi9qLmJiYW1l
+bS4yMDE1LjAyLjAyMDwvZWxlY3Ryb25pYy1yZXNvdXJjZS1udW0+PHZvbHVtZT4xODQ4PC92b2x1
+bWU+PC9yZWNvcmQ+PC9DaXRlPjxDaXRlPjxBdXRob3I+U2VuZXM8L0F1dGhvcj48WWVhcj4yMDEx
+PC9ZZWFyPjxJRFRleHQ+Q29tcHV0YXRpb25hbCBkZXNpZ24gb2YgbWVtYnJhbmUgcHJvdGVpbnM8
+L0lEVGV4dD48cmVjb3JkPjxkYXRlcz48cHViLWRhdGVzPjxkYXRlPkF1ZzwvZGF0ZT48L3B1Yi1k
+YXRlcz48eWVhcj4yMDExPC95ZWFyPjwvZGF0ZXM+PGtleXdvcmRzPjxrZXl3b3JkPkFtaW5vIEFj
+aWQgU2VxdWVuY2U8L2tleXdvcmQ+PGtleXdvcmQ+Q29tcHV0ZXIgU2ltdWxhdGlvbjwva2V5d29y
+ZD48a2V5d29yZD5FbGVjdHJvbiBUcmFuc3BvcnQ8L2tleXdvcmQ+PGtleXdvcmQ+SHVtYW5zPC9r
+ZXl3b3JkPjxrZXl3b3JkPk1lbWJyYW5lIFByb3RlaW5zPC9rZXl3b3JkPjxrZXl3b3JkPk1vbGVj
+dWxhciBTZXF1ZW5jZSBEYXRhPC9rZXl3b3JkPjxrZXl3b3JkPlByb3RlaW4gRW5naW5lZXJpbmc8
+L2tleXdvcmQ+PGtleXdvcmQ+UHJvdGVpbiBGb2xkaW5nPC9rZXl3b3JkPjxrZXl3b3JkPlByb3Rl
+aW4gU3RydWN0dXJlLCBTZWNvbmRhcnk8L2tleXdvcmQ+PC9rZXl3b3Jkcz48dXJscz48cmVsYXRl
+ZC11cmxzPjx1cmw+aHR0cHM6Ly93d3cubmNiaS5ubG0ubmloLmdvdi9wdWJtZWQvMjE3NjMxMjU8
+L3VybD48L3JlbGF0ZWQtdXJscz48L3VybHM+PGlzYm4+MTg3OS0wMzNYPC9pc2JuPjx0aXRsZXM+
+PHRpdGxlPkNvbXB1dGF0aW9uYWwgZGVzaWduIG9mIG1lbWJyYW5lIHByb3RlaW5zPC90aXRsZT48
+c2Vjb25kYXJ5LXRpdGxlPkN1cnIgT3BpbiBTdHJ1Y3QgQmlvbDwvc2Vjb25kYXJ5LXRpdGxlPjwv
+dGl0bGVzPjxwYWdlcz40NjAtNjwvcGFnZXM+PG51bWJlcj40PC9udW1iZXI+PGNvbnRyaWJ1dG9y
+cz48YXV0aG9ycz48YXV0aG9yPlNlbmVzLCBBLjwvYXV0aG9yPjwvYXV0aG9ycz48L2NvbnRyaWJ1
+dG9ycz48ZWRpdGlvbj4yMDExMDcxNTwvZWRpdGlvbj48bGFuZ3VhZ2U+ZW5nPC9sYW5ndWFnZT48
+YWRkZWQtZGF0ZSBmb3JtYXQ9InV0YyI+MTcwNTUzMTMzNjwvYWRkZWQtZGF0ZT48cmVmLXR5cGUg
+bmFtZT0iSm91cm5hbCBBcnRpY2xlIj4xNzwvcmVmLXR5cGU+PGF1dGgtYWRkcmVzcz5Vbml2ZXJz
+aXR5IG9mIFdpc2NvbnNpbi1NYWRpc29uLCBEZXBhcnRtZW50IG9mIEJpb2NoZW1pc3RyeSwgNDMz
+IEJhYmNvY2sgRHIuLCBNYWRpc29uLCBXSSA1MzcwNiwgVVNBLiBzZW5lc0B3aXNjLmVkdTwvYXV0
+aC1hZGRyZXNzPjxyZWMtbnVtYmVyPjc8L3JlYy1udW1iZXI+PGxhc3QtdXBkYXRlZC1kYXRlIGZv
+cm1hdD0idXRjIj4xNzA1NTMxMzM2PC9sYXN0LXVwZGF0ZWQtZGF0ZT48YWNjZXNzaW9uLW51bT4y
+MTc2MzEyNTwvYWNjZXNzaW9uLW51bT48ZWxlY3Ryb25pYy1yZXNvdXJjZS1udW0+MTAuMTAxNi9q
+LnNiaS4yMDExLjA2LjAwNDwvZWxlY3Ryb25pYy1yZXNvdXJjZS1udW0+PHZvbHVtZT4yMTwvdm9s
+dW1lPjwvcmVjb3JkPjwvQ2l0ZT48L0VuZE5vdGU+AG==
+</w:fldData>
+        </w:fldChar>
+      </w:r>
+      <w:r>
+        <w:rPr>
+          <w:rFonts w:asciiTheme="minorHAnsi" w:hAnsiTheme="minorHAnsi" w:cstheme="minorHAnsi"/>
+          <w:sz w:val="22"/>
+          <w:szCs w:val="22"/>
+        </w:rPr>
+        <w:instrText xml:space="preserve"> ADDIN EN.CITE </w:instrText>
+      </w:r>
+      <w:r>
+        <w:rPr>
+          <w:rFonts w:asciiTheme="minorHAnsi" w:hAnsiTheme="minorHAnsi" w:cstheme="minorHAnsi"/>
+          <w:sz w:val="22"/>
+          <w:szCs w:val="22"/>
+        </w:rPr>
+        <w:fldChar w:fldCharType="begin">
+          <w:fldData xml:space="preserve">PEVuZE5vdGU+PENpdGU+PEF1dGhvcj5IdWFuZzwvQXV0aG9yPjxZZWFyPjIwMjI8L1llYXI+PElE
+VGV4dD5BIGJhY2tib25lLWNlbnRyZWQgZW5lcmd5IGZ1bmN0aW9uIG9mIG5ldXJhbCBuZXR3b3Jr
+cyBmb3IgcHJvdGVpbiBkZXNpZ248L0lEVGV4dD48RGlzcGxheVRleHQ+KEh1YW5nIGV0IGFsLiwg
+MjAyMjsgS3VobG1hbiBldCBhbC4sIDIwMDM7IEt1bHAgZXQgYWwuLCAyMDEyOyBOYXNoIGV0IGFs
+LiwgMjAxNTsgU2VuZXMsIDIwMTEpPC9EaXNwbGF5VGV4dD48cmVjb3JkPjxkYXRlcz48cHViLWRh
+dGVzPjxkYXRlPkZlYjwvZGF0ZT48L3B1Yi1kYXRlcz48eWVhcj4yMDIyPC95ZWFyPjwvZGF0ZXM+
+PGtleXdvcmRzPjxrZXl3b3JkPkFtaW5vIEFjaWQgU2VxdWVuY2U8L2tleXdvcmQ+PGtleXdvcmQ+
+TW9kZWxzLCBNb2xlY3VsYXI8L2tleXdvcmQ+PGtleXdvcmQ+TmV1cmFsIE5ldHdvcmtzLCBDb21w
+dXRlcjwva2V5d29yZD48a2V5d29yZD5Qcm90ZWluIENvbmZvcm1hdGlvbjwva2V5d29yZD48a2V5
+d29yZD5Qcm90ZWluczwva2V5d29yZD48L2tleXdvcmRzPjx1cmxzPjxyZWxhdGVkLXVybHM+PHVy
+bD5odHRwczovL3d3dy5uY2JpLm5sbS5uaWguZ292L3B1Ym1lZC8zNTE0MDM5ODwvdXJsPjwvcmVs
+YXRlZC11cmxzPjwvdXJscz48aXNibj4xNDc2LTQ2ODc8L2lzYm4+PHRpdGxlcz48dGl0bGU+QSBi
+YWNrYm9uZS1jZW50cmVkIGVuZXJneSBmdW5jdGlvbiBvZiBuZXVyYWwgbmV0d29ya3MgZm9yIHBy
+b3RlaW4gZGVzaWduPC90aXRsZT48c2Vjb25kYXJ5LXRpdGxlPk5hdHVyZTwvc2Vjb25kYXJ5LXRp
+dGxlPjwvdGl0bGVzPjxwYWdlcz41MjMtNTI4PC9wYWdlcz48bnVtYmVyPjc4OTc8L251bWJlcj48
+Y29udHJpYnV0b3JzPjxhdXRob3JzPjxhdXRob3I+SHVhbmcsIEIuPC9hdXRob3I+PGF1dGhvcj5Y
+dSwgWS48L2F1dGhvcj48YXV0aG9yPkh1LCBYLjwvYXV0aG9yPjxhdXRob3I+TGl1LCBZLjwvYXV0
+aG9yPjxhdXRob3I+TGlhbywgUy48L2F1dGhvcj48YXV0aG9yPlpoYW5nLCBKLjwvYXV0aG9yPjxh
+dXRob3I+SHVhbmcsIEMuPC9hdXRob3I+PGF1dGhvcj5Ib25nLCBKLjwvYXV0aG9yPjxhdXRob3I+
+Q2hlbiwgUS48L2F1dGhvcj48YXV0aG9yPkxpdSwgSC48L2F1dGhvcj48L2F1dGhvcnM+PC9jb250
+cmlidXRvcnM+PGVkaXRpb24+MjAyMjAyMDk8L2VkaXRpb24+PGxhbmd1YWdlPmVuZzwvbGFuZ3Vh
+Z2U+PGFkZGVkLWRhdGUgZm9ybWF0PSJ1dGMiPjE3MDU1MzIyNjg8L2FkZGVkLWRhdGU+PHJlZi10
+eXBlIG5hbWU9IkpvdXJuYWwgQXJ0aWNsZSI+MTc8L3JlZi10eXBlPjxhdXRoLWFkZHJlc3M+TU9F
+IEtleSBMYWJvcmF0b3J5IGZvciBNZW1icmFuZWxlc3MgT3JnYW5lbGxlcyBhbmQgQ2VsbHVsYXIg
+RHluYW1pY3MsIEhlZmVpIE5hdGlvbmFsIExhYm9yYXRvcnkgZm9yIFBoeXNpY2FsIFNjaWVuY2Vz
+IGF0IHRoZSBNaWNyb3NjYWxlLCBTY2hvb2wgb2YgTGlmZSBTY2llbmNlcywgRGl2aXNpb24gb2Yg
+TGlmZSBTY2llbmNlcyBhbmQgTWVkaWNpbmUsIFVuaXZlcnNpdHkgb2YgU2NpZW5jZSBhbmQgVGVj
+aG5vbG9neSBvZiBDaGluYSwgSGVmZWksIENoaW5hLiBCaW9tZWRpY2FsIFNjaWVuY2VzIGFuZCBI
+ZWFsdGggTGFib3JhdG9yeSBvZiBBbmh1aSBQcm92aW5jZSwgVW5pdmVyc2l0eSBvZiBTY2llbmNl
+IGFuZCBUZWNobm9sb2d5IG9mIENoaW5hLCBIZWZlaSwgQ2hpbmEuIE1PRSBLZXkgTGFib3JhdG9y
+eSBmb3IgTWVtYnJhbmVsZXNzIE9yZ2FuZWxsZXMgYW5kIENlbGx1bGFyIER5bmFtaWNzLCBIZWZl
+aSBOYXRpb25hbCBMYWJvcmF0b3J5IGZvciBQaHlzaWNhbCBTY2llbmNlcyBhdCB0aGUgTWljcm9z
+Y2FsZSwgU2Nob29sIG9mIExpZmUgU2NpZW5jZXMsIERpdmlzaW9uIG9mIExpZmUgU2NpZW5jZXMg
+YW5kIE1lZGljaW5lLCBVbml2ZXJzaXR5IG9mIFNjaWVuY2UgYW5kIFRlY2hub2xvZ3kgb2YgQ2hp
+bmEsIEhlZmVpLCBDaGluYS4gY2hlbnF1YW5AdXN0Yy5lZHUuY24uIEJpb21lZGljYWwgU2NpZW5j
+ZXMgYW5kIEhlYWx0aCBMYWJvcmF0b3J5IG9mIEFuaHVpIFByb3ZpbmNlLCBVbml2ZXJzaXR5IG9m
+IFNjaWVuY2UgYW5kIFRlY2hub2xvZ3kgb2YgQ2hpbmEsIEhlZmVpLCBDaGluYS4gY2hlbnF1YW5A
+dXN0Yy5lZHUuY24uIE1PRSBLZXkgTGFib3JhdG9yeSBmb3IgTWVtYnJhbmVsZXNzIE9yZ2FuZWxs
+ZXMgYW5kIENlbGx1bGFyIER5bmFtaWNzLCBIZWZlaSBOYXRpb25hbCBMYWJvcmF0b3J5IGZvciBQ
+aHlzaWNhbCBTY2llbmNlcyBhdCB0aGUgTWljcm9zY2FsZSwgU2Nob29sIG9mIExpZmUgU2NpZW5j
+ZXMsIERpdmlzaW9uIG9mIExpZmUgU2NpZW5jZXMgYW5kIE1lZGljaW5lLCBVbml2ZXJzaXR5IG9m
+IFNjaWVuY2UgYW5kIFRlY2hub2xvZ3kgb2YgQ2hpbmEsIEhlZmVpLCBDaGluYS4gaHlsaXVAdXN0
+Yy5lZHUuY24uIEJpb21lZGljYWwgU2NpZW5jZXMgYW5kIEhlYWx0aCBMYWJvcmF0b3J5IG9mIEFu
+aHVpIFByb3ZpbmNlLCBVbml2ZXJzaXR5IG9mIFNjaWVuY2UgYW5kIFRlY2hub2xvZ3kgb2YgQ2hp
+bmEsIEhlZmVpLCBDaGluYS4gaHlsaXVAdXN0Yy5lZHUuY24uIFNjaG9vbCBvZiBEYXRhIFNjaWVu
+Y2UsIFVuaXZlcnNpdHkgb2YgU2NpZW5jZSBhbmQgVGVjaG5vbG9neSBvZiBDaGluYSwgSGVmZWks
+IENoaW5hLiBoeWxpdUB1c3RjLmVkdS5jbi48L2F1dGgtYWRkcmVzcz48cmVjLW51bWJlcj4xMTwv
+cmVjLW51bWJlcj48bGFzdC11cGRhdGVkLWRhdGUgZm9ybWF0PSJ1dGMiPjE3MDU1MzIyNjg8L2xh
+c3QtdXBkYXRlZC1kYXRlPjxhY2Nlc3Npb24tbnVtPjM1MTQwMzk4PC9hY2Nlc3Npb24tbnVtPjxl
+bGVjdHJvbmljLXJlc291cmNlLW51bT4xMC4xMDM4L3M0MTU4Ni0wMjEtMDQzODMtNTwvZWxlY3Ry
+b25pYy1yZXNvdXJjZS1udW0+PHZvbHVtZT42MDI8L3ZvbHVtZT48L3JlY29yZD48L0NpdGU+PENp
+dGU+PEF1dGhvcj5LdWhsbWFuPC9BdXRob3I+PFllYXI+MjAwMzwvWWVhcj48SURUZXh0PkRlc2ln
+biBvZiBhIG5vdmVsIGdsb2J1bGFyIHByb3RlaW4gZm9sZCB3aXRoIGF0b21pYy1sZXZlbCBhY2N1
+cmFjeTwvSURUZXh0PjxyZWNvcmQ+PGRhdGVzPjxwdWItZGF0ZXM+PGRhdGU+Tm92IDIxPC9kYXRl
+PjwvcHViLWRhdGVzPjx5ZWFyPjIwMDM8L3llYXI+PC9kYXRlcz48a2V5d29yZHM+PGtleXdvcmQ+
+QWxnb3JpdGhtczwva2V5d29yZD48a2V5d29yZD5BbWlubyBBY2lkIFNlcXVlbmNlPC9rZXl3b3Jk
+PjxrZXl3b3JkPkNpcmN1bGFyIERpY2hyb2lzbTwva2V5d29yZD48a2V5d29yZD5Db21wdXRhdGlv
+bmFsIEJpb2xvZ3k8L2tleXdvcmQ+PGtleXdvcmQ+Q29tcHV0ZXIgR3JhcGhpY3M8L2tleXdvcmQ+
+PGtleXdvcmQ+Q29tcHV0ZXIgU2ltdWxhdGlvbjwva2V5d29yZD48a2V5d29yZD5DcnlzdGFsbGl6
+YXRpb248L2tleXdvcmQ+PGtleXdvcmQ+Q3J5c3RhbGxvZ3JhcGh5LCBYLVJheTwva2V5d29yZD48
+a2V5d29yZD5EYXRhYmFzZXMsIFByb3RlaW48L2tleXdvcmQ+PGtleXdvcmQ+TW9kZWxzLCBNb2xl
+Y3VsYXI8L2tleXdvcmQ+PGtleXdvcmQ+TW9sZWN1bGFyIFNlcXVlbmNlIERhdGE8L2tleXdvcmQ+
+PGtleXdvcmQ+TW9udGUgQ2FybG8gTWV0aG9kPC9rZXl3b3JkPjxrZXl3b3JkPk51Y2xlYXIgTWFn
+bmV0aWMgUmVzb25hbmNlLCBCaW9tb2xlY3VsYXI8L2tleXdvcmQ+PGtleXdvcmQ+UHJvdGVpbiBD
+b25mb3JtYXRpb248L2tleXdvcmQ+PGtleXdvcmQ+UHJvdGVpbiBEZW5hdHVyYXRpb248L2tleXdv
+cmQ+PGtleXdvcmQ+UHJvdGVpbiBFbmdpbmVlcmluZzwva2V5d29yZD48a2V5d29yZD5Qcm90ZWlu
+IEZvbGRpbmc8L2tleXdvcmQ+PGtleXdvcmQ+UHJvdGVpbiBTdHJ1Y3R1cmUsIFNlY29uZGFyeTwv
+a2V5d29yZD48a2V5d29yZD5Qcm90ZWluczwva2V5d29yZD48a2V5d29yZD5Tb2Z0d2FyZTwva2V5
+d29yZD48a2V5d29yZD5Tb2x1YmlsaXR5PC9rZXl3b3JkPjxrZXl3b3JkPlRlbXBlcmF0dXJlPC9r
+ZXl3b3JkPjxrZXl3b3JkPlRoZXJtb2R5bmFtaWNzPC9rZXl3b3JkPjwva2V5d29yZHM+PHVybHM+
+PHJlbGF0ZWQtdXJscz48dXJsPmh0dHBzOi8vd3d3Lm5jYmkubmxtLm5paC5nb3YvcHVibWVkLzE0
+NjMxMDMzPC91cmw+PC9yZWxhdGVkLXVybHM+PC91cmxzPjxpc2JuPjEwOTUtOTIwMzwvaXNibj48
+dGl0bGVzPjx0aXRsZT5EZXNpZ24gb2YgYSBub3ZlbCBnbG9idWxhciBwcm90ZWluIGZvbGQgd2l0
+aCBhdG9taWMtbGV2ZWwgYWNjdXJhY3k8L3RpdGxlPjxzZWNvbmRhcnktdGl0bGU+U2NpZW5jZTwv
+c2Vjb25kYXJ5LXRpdGxlPjwvdGl0bGVzPjxwYWdlcz4xMzY0LTg8L3BhZ2VzPjxudW1iZXI+NTY0
+OTwvbnVtYmVyPjxjb250cmlidXRvcnM+PGF1dGhvcnM+PGF1dGhvcj5LdWhsbWFuLCBCLjwvYXV0
+aG9yPjxhdXRob3I+RGFudGFzLCBHLjwvYXV0aG9yPjxhdXRob3I+SXJldG9uLCBHLiBDLjwvYXV0
+aG9yPjxhdXRob3I+VmFyYW5pLCBHLjwvYXV0aG9yPjxhdXRob3I+U3RvZGRhcmQsIEIuIEwuPC9h
+dXRob3I+PGF1dGhvcj5CYWtlciwgRC48L2F1dGhvcj48L2F1dGhvcnM+PC9jb250cmlidXRvcnM+
+PGxhbmd1YWdlPmVuZzwvbGFuZ3VhZ2U+PGFkZGVkLWRhdGUgZm9ybWF0PSJ1dGMiPjE3MDU1MzIy
+OTc8L2FkZGVkLWRhdGU+PHJlZi10eXBlIG5hbWU9IkpvdXJuYWwgQXJ0aWNsZSI+MTc8L3JlZi10
+eXBlPjxhdXRoLWFkZHJlc3M+RGVwYXJ0bWVudCBvZiBCaW9jaGVtaXN0cnksIFVuaXZlcnNpdHkg
+b2YgV2FzaGluZ3RvbiwgU2VhdHRsZSwgV0EgOTgxOTUsIFVTQS48L2F1dGgtYWRkcmVzcz48cmVj
+LW51bWJlcj4xMjwvcmVjLW51bWJlcj48bGFzdC11cGRhdGVkLWRhdGUgZm9ybWF0PSJ1dGMiPjE3
+MDU1MzIyOTc8L2xhc3QtdXBkYXRlZC1kYXRlPjxhY2Nlc3Npb24tbnVtPjE0NjMxMDMzPC9hY2Nl
+c3Npb24tbnVtPjxlbGVjdHJvbmljLXJlc291cmNlLW51bT4xMC4xMTI2L3NjaWVuY2UuMTA4OTQy
+NzwvZWxlY3Ryb25pYy1yZXNvdXJjZS1udW0+PHZvbHVtZT4zMDI8L3ZvbHVtZT48L3JlY29yZD48
+L0NpdGU+PENpdGU+PEF1dGhvcj5LdWxwPC9BdXRob3I+PFllYXI+MjAxMjwvWWVhcj48SURUZXh0
+PlN0cnVjdHVyYWwgaW5mb3JtYXRpY3MsIG1vZGVsaW5nLCBhbmQgZGVzaWduIHdpdGggYW4gb3Bl
+bi1zb3VyY2UgTW9sZWN1bGFyIFNvZnR3YXJlIExpYnJhcnkgKE1TTCk8L0lEVGV4dD48cmVjb3Jk
+PjxkYXRlcz48cHViLWRhdGVzPjxkYXRlPkp1bCAzMDwvZGF0ZT48L3B1Yi1kYXRlcz48eWVhcj4y
+MDEyPC95ZWFyPjwvZGF0ZXM+PGtleXdvcmRzPjxrZXl3b3JkPkFsZ29yaXRobXM8L2tleXdvcmQ+
+PGtleXdvcmQ+Q29tcHV0YXRpb25hbCBCaW9sb2d5PC9rZXl3b3JkPjxrZXl3b3JkPkRhdGFiYXNl
+cywgUHJvdGVpbjwva2V5d29yZD48a2V5d29yZD5Nb2RlbHMsIE1vbGVjdWxhcjwva2V5d29yZD48
+a2V5d29yZD5Qcm90ZWluIENvbmZvcm1hdGlvbjwva2V5d29yZD48a2V5d29yZD5Qcm90ZWluczwv
+a2V5d29yZD48a2V5d29yZD5Tb2Z0d2FyZTwva2V5d29yZD48a2V5d29yZD5UaGVybW9keW5hbWlj
+czwva2V5d29yZD48L2tleXdvcmRzPjx1cmxzPjxyZWxhdGVkLXVybHM+PHVybD5odHRwczovL3d3
+dy5uY2JpLm5sbS5uaWguZ292L3B1Ym1lZC8yMjU2NTU2NzwvdXJsPjwvcmVsYXRlZC11cmxzPjwv
+dXJscz48aXNibj4xMDk2LTk4N1g8L2lzYm4+PGN1c3RvbTI+UE1DMzQzMjQxNDwvY3VzdG9tMj48
+dGl0bGVzPjx0aXRsZT5TdHJ1Y3R1cmFsIGluZm9ybWF0aWNzLCBtb2RlbGluZywgYW5kIGRlc2ln
+biB3aXRoIGFuIG9wZW4tc291cmNlIE1vbGVjdWxhciBTb2Z0d2FyZSBMaWJyYXJ5IChNU0wpPC90
+aXRsZT48c2Vjb25kYXJ5LXRpdGxlPkogQ29tcHV0IENoZW08L3NlY29uZGFyeS10aXRsZT48L3Rp
+dGxlcz48cGFnZXM+MTY0NS02MTwvcGFnZXM+PG51bWJlcj4yMDwvbnVtYmVyPjxjb250cmlidXRv
+cnM+PGF1dGhvcnM+PGF1dGhvcj5LdWxwLCBELiBXLjwvYXV0aG9yPjxhdXRob3I+U3VicmFtYW5p
+YW0sIFMuPC9hdXRob3I+PGF1dGhvcj5Eb25hbGQsIEouIEUuPC9hdXRob3I+PGF1dGhvcj5IYW5u
+aWdhbiwgQi4gVC48L2F1dGhvcj48YXV0aG9yPk11ZWxsZXIsIEIuIEsuPC9hdXRob3I+PGF1dGhv
+cj5Hcmlnb3J5YW4sIEcuPC9hdXRob3I+PGF1dGhvcj5TZW5lcywgQS48L2F1dGhvcj48L2F1dGhv
+cnM+PC9jb250cmlidXRvcnM+PGVkaXRpb24+MjAxMjA1MDg8L2VkaXRpb24+PGxhbmd1YWdlPmVu
+ZzwvbGFuZ3VhZ2U+PGFkZGVkLWRhdGUgZm9ybWF0PSJ1dGMiPjE3MDU1MzI5MDQ8L2FkZGVkLWRh
+dGU+PHJlZi10eXBlIG5hbWU9IkpvdXJuYWwgQXJ0aWNsZSI+MTc8L3JlZi10eXBlPjxhdXRoLWFk
+ZHJlc3M+SUFWSSwgU2NyaXBwcyBSZXNlYXJjaCBJbnN0aXR1dGUsIExhIEpvbGxhLCBTYW4gRGll
+Z28sIENhbGlmb3JuaWEsIFVTQS48L2F1dGgtYWRkcmVzcz48cmVjLW51bWJlcj4yMjwvcmVjLW51
+bWJlcj48bGFzdC11cGRhdGVkLWRhdGUgZm9ybWF0PSJ1dGMiPjE3MDU1MzI5MDQ8L2xhc3QtdXBk
+YXRlZC1kYXRlPjxhY2Nlc3Npb24tbnVtPjIyNTY1NTY3PC9hY2Nlc3Npb24tbnVtPjxlbGVjdHJv
+bmljLXJlc291cmNlLW51bT4xMC4xMDAyL2pjYy4yMjk2ODwvZWxlY3Ryb25pYy1yZXNvdXJjZS1u
+dW0+PHZvbHVtZT4zMzwvdm9sdW1lPjwvcmVjb3JkPjwvQ2l0ZT48Q2l0ZT48QXV0aG9yPk5hc2g8
+L0F1dGhvcj48WWVhcj4yMDE1PC9ZZWFyPjxJRFRleHQ+RGUgbm92byBkZXNpZ24gb2YgdHJhbnNt
+ZW1icmFuZSBoZWxpeC1oZWxpeCBpbnRlcmFjdGlvbnMgYW5kIG1lYXN1cmVtZW50IG9mIHN0YWJp
+bGl0eSBpbiBhIGJpb2xvZ2ljYWwgbWVtYnJhbmU8L0lEVGV4dD48cmVjb3JkPjxkYXRlcz48cHVi
+LWRhdGVzPjxkYXRlPk1heTwvZGF0ZT48L3B1Yi1kYXRlcz48eWVhcj4yMDE1PC95ZWFyPjwvZGF0
+ZXM+PGtleXdvcmRzPjxrZXl3b3JkPkFtaW5vIEFjaWQgTW90aWZzPC9rZXl3b3JkPjxrZXl3b3Jk
+PkNvbXB1dGVyIFNpbXVsYXRpb248L2tleXdvcmQ+PGtleXdvcmQ+Q29tcHV0ZXItQWlkZWQgRGVz
+aWduPC9rZXl3b3JkPjxrZXl3b3JkPkVzY2hlcmljaGlhIGNvbGk8L2tleXdvcmQ+PGtleXdvcmQ+
+RXNjaGVyaWNoaWEgY29saSBQcm90ZWluczwva2V5d29yZD48a2V5d29yZD5JbnRyYWNlbGx1bGFy
+IE1lbWJyYW5lczwva2V5d29yZD48a2V5d29yZD5NZW1icmFuZSBQcm90ZWluczwva2V5d29yZD48
+a2V5d29yZD5Qcm90ZWluIEZvbGRpbmc8L2tleXdvcmQ+PGtleXdvcmQ+UHJvdGVpbiBTdGFiaWxp
+dHk8L2tleXdvcmQ+PGtleXdvcmQ+UHJvdGVpbiBTdHJ1Y3R1cmUsIFNlY29uZGFyeTwva2V5d29y
+ZD48a2V5d29yZD5TdHJ1Y3R1cmUtQWN0aXZpdHkgUmVsYXRpb25zaGlwPC9rZXl3b3JkPjxrZXl3
+b3JkPlRoZXJtb2R5bmFtaWNzPC9rZXl3b3JkPjxrZXl3b3JkPkRpc3NvY2lhdGlvbiBjb25zdGFu
+dDwva2V5d29yZD48a2V5d29yZD5HQUxMRVg8L2tleXdvcmQ+PGtleXdvcmQ+R2liYnMgZnJlZSBl
+bmVyZ3k8L2tleXdvcmQ+PGtleXdvcmQ+TWVtYnJhbmUgcHJvdGVpbjwva2V5d29yZD48a2V5d29y
+ZD5SYXRpb25hbCBwcm90ZWluIGRlc2lnbjwva2V5d29yZD48L2tleXdvcmRzPjx1cmxzPjxyZWxh
+dGVkLXVybHM+PHVybD5odHRwczovL3d3dy5uY2JpLm5sbS5uaWguZ292L3B1Ym1lZC8yNTczMjAy
+ODwvdXJsPjwvcmVsYXRlZC11cmxzPjwvdXJscz48aXNibj4wMDA2LTMwMDI8L2lzYm4+PHRpdGxl
+cz48dGl0bGU+RGUgbm92byBkZXNpZ24gb2YgdHJhbnNtZW1icmFuZSBoZWxpeC1oZWxpeCBpbnRl
+cmFjdGlvbnMgYW5kIG1lYXN1cmVtZW50IG9mIHN0YWJpbGl0eSBpbiBhIGJpb2xvZ2ljYWwgbWVt
+YnJhbmU8L3RpdGxlPjxzZWNvbmRhcnktdGl0bGU+QmlvY2hpbSBCaW9waHlzIEFjdGE8L3NlY29u
+ZGFyeS10aXRsZT48L3RpdGxlcz48cGFnZXM+MTI0OC01NzwvcGFnZXM+PG51bWJlcj41PC9udW1i
+ZXI+PGNvbnRyaWJ1dG9ycz48YXV0aG9ycz48YXV0aG9yPk5hc2gsIEEuPC9hdXRob3I+PGF1dGhv
+cj5Ob3RtYW4sIFIuPC9hdXRob3I+PGF1dGhvcj5EaXhvbiwgQS4gTS48L2F1dGhvcj48L2F1dGhv
+cnM+PC9jb250cmlidXRvcnM+PGVkaXRpb24+MjAxNTAyMjc8L2VkaXRpb24+PGxhbmd1YWdlPmVu
+ZzwvbGFuZ3VhZ2U+PGFkZGVkLWRhdGUgZm9ybWF0PSJ1dGMiPjE3MDU1MzE2NTk8L2FkZGVkLWRh
+dGU+PHJlZi10eXBlIG5hbWU9IkpvdXJuYWwgQXJ0aWNsZSI+MTc8L3JlZi10eXBlPjxhdXRoLWFk
+ZHJlc3M+TU9BQyBEb2N0b3JhbCBUcmFpbmluZyBDZW50cmUsIFVuaXZlcnNpdHkgb2YgV2Fyd2lj
+aywgQ292ZW50cnkgQ1Y0IDdBTCwgVUsuIENlbnRyZSBmb3IgU2NpZW50aWZpYyBDb21wdXRpbmcs
+IFVuaXZlcnNpdHkgb2YgV2Fyd2ljaywgQ292ZW50cnkgQ1Y0IDdBTCwgVUsuIERlcGFydG1lbnQg
+b2YgQ2hlbWlzdHJ5LCBVbml2ZXJzaXR5IG9mIFdhcndpY2ssIENvdmVudHJ5IENWNCA3QUwsIFVL
+LiBFbGVjdHJvbmljIGFkZHJlc3M6IGFubi5kaXhvbkB3YXJ3aWNrLmFjLnVrLjwvYXV0aC1hZGRy
+ZXNzPjxyZWMtbnVtYmVyPjg8L3JlYy1udW1iZXI+PGxhc3QtdXBkYXRlZC1kYXRlIGZvcm1hdD0i
+dXRjIj4xNzA1NTMxNjU5PC9sYXN0LXVwZGF0ZWQtZGF0ZT48YWNjZXNzaW9uLW51bT4yNTczMjAy
+ODwvYWNjZXNzaW9uLW51bT48ZWxlY3Ryb25pYy1yZXNvdXJjZS1udW0+MTAuMTAxNi9qLmJiYW1l
+bS4yMDE1LjAyLjAyMDwvZWxlY3Ryb25pYy1yZXNvdXJjZS1udW0+PHZvbHVtZT4xODQ4PC92b2x1
+bWU+PC9yZWNvcmQ+PC9DaXRlPjxDaXRlPjxBdXRob3I+U2VuZXM8L0F1dGhvcj48WWVhcj4yMDEx
+PC9ZZWFyPjxJRFRleHQ+Q29tcHV0YXRpb25hbCBkZXNpZ24gb2YgbWVtYnJhbmUgcHJvdGVpbnM8
+L0lEVGV4dD48cmVjb3JkPjxkYXRlcz48cHViLWRhdGVzPjxkYXRlPkF1ZzwvZGF0ZT48L3B1Yi1k
+YXRlcz48eWVhcj4yMDExPC95ZWFyPjwvZGF0ZXM+PGtleXdvcmRzPjxrZXl3b3JkPkFtaW5vIEFj
+aWQgU2VxdWVuY2U8L2tleXdvcmQ+PGtleXdvcmQ+Q29tcHV0ZXIgU2ltdWxhdGlvbjwva2V5d29y
+ZD48a2V5d29yZD5FbGVjdHJvbiBUcmFuc3BvcnQ8L2tleXdvcmQ+PGtleXdvcmQ+SHVtYW5zPC9r
+ZXl3b3JkPjxrZXl3b3JkPk1lbWJyYW5lIFByb3RlaW5zPC9rZXl3b3JkPjxrZXl3b3JkPk1vbGVj
+dWxhciBTZXF1ZW5jZSBEYXRhPC9rZXl3b3JkPjxrZXl3b3JkPlByb3RlaW4gRW5naW5lZXJpbmc8
+L2tleXdvcmQ+PGtleXdvcmQ+UHJvdGVpbiBGb2xkaW5nPC9rZXl3b3JkPjxrZXl3b3JkPlByb3Rl
+aW4gU3RydWN0dXJlLCBTZWNvbmRhcnk8L2tleXdvcmQ+PC9rZXl3b3Jkcz48dXJscz48cmVsYXRl
+ZC11cmxzPjx1cmw+aHR0cHM6Ly93d3cubmNiaS5ubG0ubmloLmdvdi9wdWJtZWQvMjE3NjMxMjU8
+L3VybD48L3JlbGF0ZWQtdXJscz48L3VybHM+PGlzYm4+MTg3OS0wMzNYPC9pc2JuPjx0aXRsZXM+
+PHRpdGxlPkNvbXB1dGF0aW9uYWwgZGVzaWduIG9mIG1lbWJyYW5lIHByb3RlaW5zPC90aXRsZT48
+c2Vjb25kYXJ5LXRpdGxlPkN1cnIgT3BpbiBTdHJ1Y3QgQmlvbDwvc2Vjb25kYXJ5LXRpdGxlPjwv
+dGl0bGVzPjxwYWdlcz40NjAtNjwvcGFnZXM+PG51bWJlcj40PC9udW1iZXI+PGNvbnRyaWJ1dG9y
+cz48YXV0aG9ycz48YXV0aG9yPlNlbmVzLCBBLjwvYXV0aG9yPjwvYXV0aG9ycz48L2NvbnRyaWJ1
+dG9ycz48ZWRpdGlvbj4yMDExMDcxNTwvZWRpdGlvbj48bGFuZ3VhZ2U+ZW5nPC9sYW5ndWFnZT48
+YWRkZWQtZGF0ZSBmb3JtYXQ9InV0YyI+MTcwNTUzMTMzNjwvYWRkZWQtZGF0ZT48cmVmLXR5cGUg
+bmFtZT0iSm91cm5hbCBBcnRpY2xlIj4xNzwvcmVmLXR5cGU+PGF1dGgtYWRkcmVzcz5Vbml2ZXJz
+aXR5IG9mIFdpc2NvbnNpbi1NYWRpc29uLCBEZXBhcnRtZW50IG9mIEJpb2NoZW1pc3RyeSwgNDMz
+IEJhYmNvY2sgRHIuLCBNYWRpc29uLCBXSSA1MzcwNiwgVVNBLiBzZW5lc0B3aXNjLmVkdTwvYXV0
+aC1hZGRyZXNzPjxyZWMtbnVtYmVyPjc8L3JlYy1udW1iZXI+PGxhc3QtdXBkYXRlZC1kYXRlIGZv
+cm1hdD0idXRjIj4xNzA1NTMxMzM2PC9sYXN0LXVwZGF0ZWQtZGF0ZT48YWNjZXNzaW9uLW51bT4y
+MTc2MzEyNTwvYWNjZXNzaW9uLW51bT48ZWxlY3Ryb25pYy1yZXNvdXJjZS1udW0+MTAuMTAxNi9q
+LnNiaS4yMDExLjA2LjAwNDwvZWxlY3Ryb25pYy1yZXNvdXJjZS1udW0+PHZvbHVtZT4yMTwvdm9s
+dW1lPjwvcmVjb3JkPjwvQ2l0ZT48L0VuZE5vdGU+AG==
+</w:fldData>
+        </w:fldChar>
+      </w:r>
+      <w:r>
+        <w:rPr>
+          <w:rFonts w:asciiTheme="minorHAnsi" w:hAnsiTheme="minorHAnsi" w:cstheme="minorHAnsi"/>
+          <w:sz w:val="22"/>
+          <w:szCs w:val="22"/>
+        </w:rPr>
+        <w:instrText xml:space="preserve"> ADDIN EN.CITE.DATA </w:instrText>
+      </w:r>
+      <w:r>
+        <w:rPr>
+          <w:rFonts w:asciiTheme="minorHAnsi" w:hAnsiTheme="minorHAnsi" w:cstheme="minorHAnsi"/>
+          <w:sz w:val="22"/>
+          <w:szCs w:val="22"/>
+        </w:rPr>
+      </w:r>
+      <w:r>
+        <w:rPr>
+          <w:rFonts w:asciiTheme="minorHAnsi" w:hAnsiTheme="minorHAnsi" w:cstheme="minorHAnsi"/>
+          <w:sz w:val="22"/>
+          <w:szCs w:val="22"/>
+        </w:rPr>
+        <w:fldChar w:fldCharType="end"/>
+      </w:r>
+      <w:r>
+        <w:rPr>
+          <w:rFonts w:asciiTheme="minorHAnsi" w:hAnsiTheme="minorHAnsi" w:cstheme="minorHAnsi"/>
+          <w:sz w:val="22"/>
+          <w:szCs w:val="22"/>
+        </w:rPr>
+        <w:fldChar w:fldCharType="separate"/>
+      </w:r>
+      <w:r>
+        <w:rPr>
+          <w:rFonts w:asciiTheme="minorHAnsi" w:hAnsiTheme="minorHAnsi" w:cstheme="minorHAnsi"/>
+          <w:noProof/>
+          <w:sz w:val="22"/>
+          <w:szCs w:val="22"/>
+        </w:rPr>
+        <w:t>(Huang et al., 2022; Kuhlman et al., 2003; Kulp et al., 2012; Nash et al., 2015; Senes, 2011)</w:t>
+      </w:r>
+      <w:r>
+        <w:rPr>
+          <w:rFonts w:asciiTheme="minorHAnsi" w:hAnsiTheme="minorHAnsi" w:cstheme="minorHAnsi"/>
+          <w:sz w:val="22"/>
+          <w:szCs w:val="22"/>
+        </w:rPr>
+        <w:fldChar w:fldCharType="end"/>
+      </w:r>
+      <w:r>
+        <w:rPr>
+          <w:rFonts w:asciiTheme="minorHAnsi" w:hAnsiTheme="minorHAnsi" w:cstheme="minorHAnsi"/>
+          <w:sz w:val="22"/>
+          <w:szCs w:val="22"/>
+        </w:rPr>
+        <w:t xml:space="preserve">. </w:t>
+      </w:r>
+      <w:r>
+        <w:rPr>
+          <w:rFonts w:asciiTheme="minorHAnsi" w:hAnsiTheme="minorHAnsi" w:cstheme="minorHAnsi"/>
+          <w:sz w:val="22"/>
+          <w:szCs w:val="22"/>
+        </w:rPr>
+        <w:t xml:space="preserve">To assess </w:t>
+      </w:r>
+      <w:r>
+        <w:rPr>
+          <w:rFonts w:asciiTheme="minorHAnsi" w:hAnsiTheme="minorHAnsi" w:cstheme="minorHAnsi"/>
+          <w:sz w:val="22"/>
+          <w:szCs w:val="22"/>
+        </w:rPr>
+        <w:t>packing in natural structures, we first extracted</w:t>
+      </w:r>
+      <w:r>
+        <w:rPr>
+          <w:rFonts w:asciiTheme="minorHAnsi" w:hAnsiTheme="minorHAnsi" w:cstheme="minorHAnsi"/>
+          <w:sz w:val="22"/>
+          <w:szCs w:val="22"/>
+        </w:rPr>
+        <w:t xml:space="preserve"> fixed backbones </w:t>
+      </w:r>
+      <w:r>
+        <w:rPr>
+          <w:rFonts w:asciiTheme="minorHAnsi" w:hAnsiTheme="minorHAnsi" w:cstheme="minorHAnsi"/>
+          <w:sz w:val="22"/>
+          <w:szCs w:val="22"/>
+        </w:rPr>
+        <w:t>from membrane protein structures to be used in our de</w:t>
+      </w:r>
+      <w:r>
+        <w:rPr>
+          <w:rFonts w:asciiTheme="minorHAnsi" w:hAnsiTheme="minorHAnsi" w:cstheme="minorHAnsi"/>
+          <w:sz w:val="22"/>
+          <w:szCs w:val="22"/>
+        </w:rPr>
+        <w:t>sign algorithm</w:t>
+      </w:r>
+      <w:r>
+        <w:rPr>
+          <w:rFonts w:asciiTheme="minorHAnsi" w:hAnsiTheme="minorHAnsi" w:cstheme="minorHAnsi"/>
+          <w:sz w:val="22"/>
+          <w:szCs w:val="22"/>
+        </w:rPr>
+        <w:t>. W</w:t>
+      </w:r>
+      <w:r>
+        <w:rPr>
+          <w:rFonts w:asciiTheme="minorHAnsi" w:hAnsiTheme="minorHAnsi" w:cstheme="minorHAnsi"/>
+          <w:sz w:val="22"/>
+          <w:szCs w:val="22"/>
+        </w:rPr>
+        <w:t xml:space="preserve">e first searched through </w:t>
+      </w:r>
+      <w:r>
+        <w:rPr>
+          <w:rFonts w:asciiTheme="minorHAnsi" w:hAnsiTheme="minorHAnsi" w:cstheme="minorHAnsi"/>
+          <w:sz w:val="22"/>
+          <w:szCs w:val="22"/>
+        </w:rPr>
+        <w:t xml:space="preserve">x-ray crystallography and cryo-EM </w:t>
+      </w:r>
+      <w:r>
+        <w:rPr>
+          <w:rFonts w:asciiTheme="minorHAnsi" w:hAnsiTheme="minorHAnsi" w:cstheme="minorHAnsi"/>
+          <w:sz w:val="22"/>
+          <w:szCs w:val="22"/>
+        </w:rPr>
+        <w:t>solved structures of</w:t>
+      </w:r>
+      <w:r>
+        <w:rPr>
+          <w:rFonts w:asciiTheme="minorHAnsi" w:hAnsiTheme="minorHAnsi" w:cstheme="minorHAnsi"/>
+          <w:sz w:val="22"/>
+          <w:szCs w:val="22"/>
+        </w:rPr>
+        <w:t xml:space="preserve"> proteins found in the</w:t>
+      </w:r>
+      <w:r>
+        <w:rPr>
+          <w:rFonts w:asciiTheme="minorHAnsi" w:hAnsiTheme="minorHAnsi" w:cstheme="minorHAnsi"/>
+          <w:sz w:val="22"/>
+          <w:szCs w:val="22"/>
+        </w:rPr>
+        <w:t xml:space="preserve"> Orientations of Proteins in Membranes (OPM) database in September 2019</w:t>
+      </w:r>
+      <w:r>
+        <w:rPr>
+          <w:rFonts w:asciiTheme="minorHAnsi" w:hAnsiTheme="minorHAnsi" w:cstheme="minorHAnsi"/>
+          <w:sz w:val="22"/>
+          <w:szCs w:val="22"/>
+        </w:rPr>
+        <w:t xml:space="preserve">. Each of these structures was input into the molecular software library (MSL) </w:t>
+      </w:r>
+      <w:r>
+        <w:rPr>
+          <w:rFonts w:asciiTheme="minorHAnsi" w:hAnsiTheme="minorHAnsi" w:cstheme="minorHAnsi"/>
+          <w:sz w:val="22"/>
+          <w:szCs w:val="22"/>
+        </w:rPr>
+        <w:t>and any two helices in close contact</w:t>
+      </w:r>
+      <w:r>
+        <w:rPr>
+          <w:rFonts w:asciiTheme="minorHAnsi" w:hAnsiTheme="minorHAnsi" w:cstheme="minorHAnsi"/>
+          <w:sz w:val="22"/>
+          <w:szCs w:val="22"/>
+        </w:rPr>
+        <w:t xml:space="preserve"> were extracted as a helical pair</w:t>
+      </w:r>
+      <w:r>
+        <w:rPr>
+          <w:rFonts w:asciiTheme="minorHAnsi" w:hAnsiTheme="minorHAnsi" w:cstheme="minorHAnsi"/>
+          <w:sz w:val="22"/>
+          <w:szCs w:val="22"/>
+        </w:rPr>
+        <w:t xml:space="preserve"> (</w:t>
+      </w:r>
+      <w:r>
+        <w:rPr>
+          <w:rFonts w:asciiTheme="minorHAnsi" w:hAnsiTheme="minorHAnsi" w:cstheme="minorHAnsi"/>
+          <w:b/>
+          <w:bCs/>
+          <w:sz w:val="22"/>
+          <w:szCs w:val="22"/>
+        </w:rPr>
+        <w:t>define?</w:t>
+      </w:r>
+      <w:r>
+        <w:rPr>
+          <w:rFonts w:asciiTheme="minorHAnsi" w:hAnsiTheme="minorHAnsi" w:cstheme="minorHAnsi"/>
+          <w:sz w:val="22"/>
+          <w:szCs w:val="22"/>
+        </w:rPr>
+        <w:t>)</w:t>
+      </w:r>
+      <w:r>
+        <w:rPr>
+          <w:rFonts w:asciiTheme="minorHAnsi" w:hAnsiTheme="minorHAnsi" w:cstheme="minorHAnsi"/>
+          <w:sz w:val="22"/>
+          <w:szCs w:val="22"/>
+        </w:rPr>
+        <w:t xml:space="preserve"> </w:t>
+      </w:r>
+      <w:r>
+        <w:rPr>
+          <w:rFonts w:asciiTheme="minorHAnsi" w:hAnsiTheme="minorHAnsi" w:cstheme="minorHAnsi"/>
+          <w:sz w:val="22"/>
+          <w:szCs w:val="22"/>
+        </w:rPr>
+        <w:fldChar w:fldCharType="begin"/>
+      </w:r>
+      <w:r>
+        <w:rPr>
+          <w:rFonts w:asciiTheme="minorHAnsi" w:hAnsiTheme="minorHAnsi" w:cstheme="minorHAnsi"/>
+          <w:sz w:val="22"/>
+          <w:szCs w:val="22"/>
+        </w:rPr>
+        <w:instrText xml:space="preserve"> ADDIN EN.CITE &lt;EndNote&gt;&lt;Cite&gt;&lt;Author&gt;Kulp&lt;/Author&gt;&lt;Year&gt;2012&lt;/Year&gt;&lt;IDText&gt;Structural informatics, modeling, and design with an open-source Molecular Software Library (MSL)&lt;/IDText&gt;&lt;DisplayText&gt;(Kulp et al., 2012)&lt;/DisplayText&gt;&lt;record&gt;&lt;dates&gt;&lt;pub-dates&gt;&lt;date&gt;Jul 30&lt;/date&gt;&lt;/pub-dates&gt;&lt;year&gt;2012&lt;/year&gt;&lt;/dates&gt;&lt;keywords&gt;&lt;keyword&gt;Algorithms&lt;/keyword&gt;&lt;keyword&gt;Computational Biology&lt;/keyword&gt;&lt;keyword&gt;Databases, Protein&lt;/keyword&gt;&lt;keyword&gt;Models, Molecular&lt;/keyword&gt;&lt;keyword&gt;Protein Conformation&lt;/keyword&gt;&lt;keyword&gt;Proteins&lt;/keyword&gt;&lt;keyword&gt;Software&lt;/keyword&gt;&lt;keyword&gt;Thermodynamics&lt;/keyword&gt;&lt;/keywords&gt;&lt;urls&gt;&lt;related-urls&gt;&lt;url&gt;https://www.ncbi.nlm.nih.gov/pubmed/22565567&lt;/url&gt;&lt;/related-urls&gt;&lt;/urls&gt;&lt;isbn&gt;1096-987X&lt;/isbn&gt;&lt;custom2&gt;PMC3432414&lt;/custom2&gt;&lt;titles&gt;&lt;title&gt;Structural informatics, modeling, and design with an open-source Molecular Software Library (MSL)&lt;/title&gt;&lt;secondary-title&gt;J Comput Chem&lt;/secondary-title&gt;&lt;/titles&gt;&lt;pages&gt;1645-61&lt;/pages&gt;&lt;number&gt;20&lt;/number&gt;&lt;contributors&gt;&lt;authors&gt;&lt;author&gt;Kulp, D. W.&lt;/author&gt;&lt;author&gt;Subramaniam, S.&lt;/author&gt;&lt;author&gt;Donald, J. E.&lt;/author&gt;&lt;author&gt;Hannigan, B. T.&lt;/author&gt;&lt;author&gt;Mueller, B. K.&lt;/author&gt;&lt;author&gt;Grigoryan, G.&lt;/author&gt;&lt;author&gt;Senes, A.&lt;/author&gt;&lt;/authors&gt;&lt;/contributors&gt;&lt;edition&gt;20120508&lt;/edition&gt;&lt;language&gt;eng&lt;/language&gt;&lt;added-date format="utc"&gt;1705532904&lt;/added-date&gt;&lt;ref-type name="Journal Article"&gt;17&lt;/ref-type&gt;&lt;auth-address&gt;IAVI, Scripps Research Institute, La Jolla, San Diego, California, USA.&lt;/auth-address&gt;&lt;rec-number&gt;22&lt;/rec-number&gt;&lt;last-updated-date format="utc"&gt;1705532904&lt;/last-updated-date&gt;&lt;accession-num&gt;22565567&lt;/accession-num&gt;&lt;electronic-resource-num&gt;10.1002/jcc.22968&lt;/electronic-resource-num&gt;&lt;volume&gt;33&lt;/volume&gt;&lt;/record&gt;&lt;/Cite&gt;&lt;/EndNote&gt;</w:instrText>
+      </w:r>
+      <w:r>
+        <w:rPr>
+          <w:rFonts w:asciiTheme="minorHAnsi" w:hAnsiTheme="minorHAnsi" w:cstheme="minorHAnsi"/>
+          <w:sz w:val="22"/>
+          <w:szCs w:val="22"/>
+        </w:rPr>
+        <w:fldChar w:fldCharType="separate"/>
+      </w:r>
+      <w:r>
+        <w:rPr>
+          <w:rFonts w:asciiTheme="minorHAnsi" w:hAnsiTheme="minorHAnsi" w:cstheme="minorHAnsi"/>
+          <w:noProof/>
+          <w:sz w:val="22"/>
+          <w:szCs w:val="22"/>
+        </w:rPr>
+        <w:t>(Kulp et al., 2012)</w:t>
+      </w:r>
+      <w:r>
+        <w:rPr>
+          <w:rFonts w:asciiTheme="minorHAnsi" w:hAnsiTheme="minorHAnsi" w:cstheme="minorHAnsi"/>
+          <w:sz w:val="22"/>
+          <w:szCs w:val="22"/>
+        </w:rPr>
+        <w:fldChar w:fldCharType="end"/>
+      </w:r>
+      <w:r>
+        <w:rPr>
+          <w:rFonts w:asciiTheme="minorHAnsi" w:hAnsiTheme="minorHAnsi" w:cstheme="minorHAnsi"/>
+          <w:sz w:val="22"/>
+          <w:szCs w:val="22"/>
+        </w:rPr>
+        <w:t xml:space="preserve">. </w:t>
+      </w:r>
+      <w:r>
+        <w:rPr>
+          <w:rFonts w:asciiTheme="minorHAnsi" w:hAnsiTheme="minorHAnsi" w:cstheme="minorHAnsi"/>
+          <w:sz w:val="22"/>
+          <w:szCs w:val="22"/>
+        </w:rPr>
+        <w:t>T</w:t>
+      </w:r>
+      <w:r>
+        <w:rPr>
+          <w:rFonts w:asciiTheme="minorHAnsi" w:hAnsiTheme="minorHAnsi" w:cstheme="minorHAnsi"/>
+          <w:sz w:val="22"/>
+          <w:szCs w:val="22"/>
+        </w:rPr>
+        <w:t>he geometric parameters for each of these helical pairs</w:t>
+      </w:r>
+      <w:r>
+        <w:rPr>
+          <w:rFonts w:asciiTheme="minorHAnsi" w:hAnsiTheme="minorHAnsi" w:cstheme="minorHAnsi"/>
+          <w:sz w:val="22"/>
+          <w:szCs w:val="22"/>
+        </w:rPr>
+        <w:t xml:space="preserve"> </w:t>
+      </w:r>
+      <w:proofErr w:type="gramStart"/>
+      <w:r>
+        <w:rPr>
+          <w:rFonts w:asciiTheme="minorHAnsi" w:hAnsiTheme="minorHAnsi" w:cstheme="minorHAnsi"/>
+          <w:sz w:val="22"/>
+          <w:szCs w:val="22"/>
+        </w:rPr>
+        <w:t>was</w:t>
+      </w:r>
+      <w:proofErr w:type="gramEnd"/>
+      <w:r>
+        <w:rPr>
+          <w:rFonts w:asciiTheme="minorHAnsi" w:hAnsiTheme="minorHAnsi" w:cstheme="minorHAnsi"/>
+          <w:sz w:val="22"/>
+          <w:szCs w:val="22"/>
+        </w:rPr>
+        <w:t xml:space="preserve"> extracted and then </w:t>
+      </w:r>
+      <w:r>
+        <w:rPr>
+          <w:rFonts w:asciiTheme="minorHAnsi" w:hAnsiTheme="minorHAnsi" w:cstheme="minorHAnsi"/>
+          <w:sz w:val="22"/>
+          <w:szCs w:val="22"/>
+        </w:rPr>
+        <w:t>against the</w:t>
+      </w:r>
+      <w:r>
+        <w:rPr>
+          <w:rFonts w:asciiTheme="minorHAnsi" w:hAnsiTheme="minorHAnsi" w:cstheme="minorHAnsi"/>
+          <w:sz w:val="22"/>
+          <w:szCs w:val="22"/>
+        </w:rPr>
+        <w:t xml:space="preserve"> overall density of these pairs in geometric space between two parameters: distance and crossing angle</w:t>
+      </w:r>
+      <w:r>
+        <w:rPr>
+          <w:rFonts w:asciiTheme="minorHAnsi" w:hAnsiTheme="minorHAnsi" w:cstheme="minorHAnsi"/>
+          <w:sz w:val="22"/>
+          <w:szCs w:val="22"/>
+        </w:rPr>
+        <w:t xml:space="preserve"> (</w:t>
+      </w:r>
+      <w:r>
+        <w:rPr>
+          <w:rFonts w:asciiTheme="minorHAnsi" w:hAnsiTheme="minorHAnsi" w:cstheme="minorHAnsi"/>
+          <w:b/>
+          <w:bCs/>
+          <w:sz w:val="22"/>
+          <w:szCs w:val="22"/>
+        </w:rPr>
+        <w:t xml:space="preserve">Figure </w:t>
+      </w:r>
+      <w:proofErr w:type="spellStart"/>
+      <w:r>
+        <w:rPr>
+          <w:rFonts w:asciiTheme="minorHAnsi" w:hAnsiTheme="minorHAnsi" w:cstheme="minorHAnsi"/>
+          <w:b/>
+          <w:bCs/>
+          <w:sz w:val="22"/>
+          <w:szCs w:val="22"/>
+        </w:rPr>
+        <w:t>MP_design</w:t>
+      </w:r>
+      <w:proofErr w:type="spellEnd"/>
+      <w:r>
+        <w:rPr>
+          <w:rFonts w:asciiTheme="minorHAnsi" w:hAnsiTheme="minorHAnsi" w:cstheme="minorHAnsi"/>
+          <w:b/>
+          <w:bCs/>
+          <w:sz w:val="22"/>
+          <w:szCs w:val="22"/>
+        </w:rPr>
+        <w:t xml:space="preserve"> A</w:t>
       </w:r>
       <w:r>
         <w:rPr>
@@ -1215,190 +2297,147 @@
         </w:rPr>
         <w:t xml:space="preserve">). </w:t>
       </w:r>
-      <w:proofErr w:type="gramStart"/>
-      <w:r>
-        <w:rPr>
-          <w:rFonts w:asciiTheme="minorHAnsi" w:hAnsiTheme="minorHAnsi" w:cstheme="minorHAnsi"/>
-          <w:sz w:val="22"/>
-          <w:szCs w:val="22"/>
-        </w:rPr>
-        <w:t>In order to</w:t>
-      </w:r>
-      <w:proofErr w:type="gramEnd"/>
-      <w:r>
-        <w:rPr>
-          <w:rFonts w:asciiTheme="minorHAnsi" w:hAnsiTheme="minorHAnsi" w:cstheme="minorHAnsi"/>
-          <w:sz w:val="22"/>
-          <w:szCs w:val="22"/>
-        </w:rPr>
-        <w:t xml:space="preserve"> have fixed backbones for our design algorithm, we first searched through all membrane proteins found in the protein databank (</w:t>
-      </w:r>
-      <w:r>
-        <w:rPr>
-          <w:rFonts w:asciiTheme="minorHAnsi" w:hAnsiTheme="minorHAnsi" w:cstheme="minorHAnsi"/>
-          <w:b/>
-          <w:bCs/>
-          <w:sz w:val="22"/>
-          <w:szCs w:val="22"/>
-        </w:rPr>
-        <w:t>not NMR</w:t>
-      </w:r>
-      <w:r>
-        <w:rPr>
-          <w:rFonts w:asciiTheme="minorHAnsi" w:hAnsiTheme="minorHAnsi" w:cstheme="minorHAnsi"/>
-          <w:sz w:val="22"/>
-          <w:szCs w:val="22"/>
-        </w:rPr>
-        <w:t>) and searched for any two helices in close contact (</w:t>
-      </w:r>
-      <w:r>
-        <w:rPr>
-          <w:rFonts w:asciiTheme="minorHAnsi" w:hAnsiTheme="minorHAnsi" w:cstheme="minorHAnsi"/>
-          <w:b/>
-          <w:bCs/>
-          <w:sz w:val="22"/>
-          <w:szCs w:val="22"/>
-        </w:rPr>
-        <w:t>define?</w:t>
-      </w:r>
-      <w:r>
-        <w:rPr>
-          <w:rFonts w:asciiTheme="minorHAnsi" w:hAnsiTheme="minorHAnsi" w:cstheme="minorHAnsi"/>
-          <w:sz w:val="22"/>
-          <w:szCs w:val="22"/>
-        </w:rPr>
-        <w:t>). Using the molecular software library, we extracted the geometric parameters for each of these helical pairs and plotted them against their density (</w:t>
-      </w:r>
-      <w:r>
-        <w:rPr>
-          <w:rFonts w:asciiTheme="minorHAnsi" w:hAnsiTheme="minorHAnsi" w:cstheme="minorHAnsi"/>
-          <w:b/>
-          <w:bCs/>
-          <w:sz w:val="22"/>
-          <w:szCs w:val="22"/>
-        </w:rPr>
-        <w:t xml:space="preserve">Figure </w:t>
-      </w:r>
-      <w:proofErr w:type="spellStart"/>
-      <w:r>
-        <w:rPr>
-          <w:rFonts w:asciiTheme="minorHAnsi" w:hAnsiTheme="minorHAnsi" w:cstheme="minorHAnsi"/>
-          <w:b/>
-          <w:bCs/>
-          <w:sz w:val="22"/>
-          <w:szCs w:val="22"/>
-        </w:rPr>
-        <w:t>MP_design</w:t>
-      </w:r>
-      <w:proofErr w:type="spellEnd"/>
-      <w:r>
-        <w:rPr>
-          <w:rFonts w:asciiTheme="minorHAnsi" w:hAnsiTheme="minorHAnsi" w:cstheme="minorHAnsi"/>
-          <w:b/>
-          <w:bCs/>
-          <w:sz w:val="22"/>
-          <w:szCs w:val="22"/>
-        </w:rPr>
-        <w:t xml:space="preserve"> A</w:t>
-      </w:r>
-      <w:r>
-        <w:rPr>
-          <w:rFonts w:asciiTheme="minorHAnsi" w:hAnsiTheme="minorHAnsi" w:cstheme="minorHAnsi"/>
-          <w:sz w:val="22"/>
-          <w:szCs w:val="22"/>
-        </w:rPr>
-        <w:t>). We found three high density regions (</w:t>
-      </w:r>
-      <w:r>
-        <w:rPr>
-          <w:rFonts w:asciiTheme="minorHAnsi" w:hAnsiTheme="minorHAnsi" w:cstheme="minorHAnsi"/>
-          <w:b/>
-          <w:bCs/>
-          <w:sz w:val="22"/>
-          <w:szCs w:val="22"/>
-        </w:rPr>
-        <w:t>define, what is the density in those regions</w:t>
-      </w:r>
-      <w:r>
-        <w:rPr>
-          <w:rFonts w:asciiTheme="minorHAnsi" w:hAnsiTheme="minorHAnsi" w:cstheme="minorHAnsi"/>
-          <w:sz w:val="22"/>
-          <w:szCs w:val="22"/>
-        </w:rPr>
-        <w:t>) that we expected to be amenable for protein design: (</w:t>
-      </w:r>
-      <w:r>
-        <w:rPr>
-          <w:rFonts w:asciiTheme="minorHAnsi" w:hAnsiTheme="minorHAnsi" w:cstheme="minorHAnsi"/>
-          <w:b/>
-          <w:bCs/>
-          <w:sz w:val="22"/>
-          <w:szCs w:val="22"/>
-        </w:rPr>
-        <w:t>add in the box limits that we used for each region here</w:t>
-      </w:r>
-      <w:r>
-        <w:rPr>
-          <w:rFonts w:asciiTheme="minorHAnsi" w:hAnsiTheme="minorHAnsi" w:cstheme="minorHAnsi"/>
-          <w:sz w:val="22"/>
-          <w:szCs w:val="22"/>
-        </w:rPr>
-        <w:t xml:space="preserve">). The </w:t>
-      </w:r>
-      <w:proofErr w:type="spellStart"/>
-      <w:r>
-        <w:rPr>
-          <w:rFonts w:asciiTheme="minorHAnsi" w:hAnsiTheme="minorHAnsi" w:cstheme="minorHAnsi"/>
-          <w:sz w:val="22"/>
-          <w:szCs w:val="22"/>
-        </w:rPr>
-        <w:t>GASright</w:t>
-      </w:r>
-      <w:proofErr w:type="spellEnd"/>
-      <w:r>
-        <w:rPr>
-          <w:rFonts w:asciiTheme="minorHAnsi" w:hAnsiTheme="minorHAnsi" w:cstheme="minorHAnsi"/>
-          <w:sz w:val="22"/>
-          <w:szCs w:val="22"/>
-        </w:rPr>
-        <w:t xml:space="preserve"> region is a well characterized dimerization motif with a known sequence signature where small amino acids glycine, alanine, and serine are typically found at the interface. This allows </w:t>
-      </w:r>
-      <w:proofErr w:type="spellStart"/>
-      <w:r>
-        <w:rPr>
-          <w:rFonts w:asciiTheme="minorHAnsi" w:hAnsiTheme="minorHAnsi" w:cstheme="minorHAnsi"/>
-          <w:sz w:val="22"/>
-          <w:szCs w:val="22"/>
-        </w:rPr>
-        <w:t>GASright</w:t>
-      </w:r>
-      <w:proofErr w:type="spellEnd"/>
-      <w:r>
-        <w:rPr>
-          <w:rFonts w:asciiTheme="minorHAnsi" w:hAnsiTheme="minorHAnsi" w:cstheme="minorHAnsi"/>
-          <w:sz w:val="22"/>
-          <w:szCs w:val="22"/>
-        </w:rPr>
-        <w:t xml:space="preserve"> proteins to be stabilized by a combination of tight van der Waals packing and interhelical hydrogen bonding. By designing sequences in this region, we effectively have a way to compare the extent at which packing influences association in the absence of hydrogen bonding in both the left and right regions. </w:t>
+      <w:r>
+        <w:rPr>
+          <w:rFonts w:asciiTheme="minorHAnsi" w:hAnsiTheme="minorHAnsi" w:cstheme="minorHAnsi"/>
+          <w:sz w:val="22"/>
+          <w:szCs w:val="22"/>
+        </w:rPr>
+        <w:t xml:space="preserve">This resulted in </w:t>
+      </w:r>
+      <w:r>
+        <w:rPr>
+          <w:rFonts w:asciiTheme="minorHAnsi" w:hAnsiTheme="minorHAnsi" w:cstheme="minorHAnsi"/>
+          <w:sz w:val="22"/>
+          <w:szCs w:val="22"/>
+        </w:rPr>
+        <w:t>three high density regions</w:t>
+      </w:r>
+      <w:r>
+        <w:rPr>
+          <w:rFonts w:asciiTheme="minorHAnsi" w:hAnsiTheme="minorHAnsi" w:cstheme="minorHAnsi"/>
+          <w:sz w:val="22"/>
+          <w:szCs w:val="22"/>
+        </w:rPr>
+        <w:t xml:space="preserve"> in dark blue</w:t>
+      </w:r>
+      <w:r>
+        <w:rPr>
+          <w:rFonts w:asciiTheme="minorHAnsi" w:hAnsiTheme="minorHAnsi" w:cstheme="minorHAnsi"/>
+          <w:sz w:val="22"/>
+          <w:szCs w:val="22"/>
+        </w:rPr>
+        <w:t xml:space="preserve"> (</w:t>
+      </w:r>
+      <w:r>
+        <w:rPr>
+          <w:rFonts w:asciiTheme="minorHAnsi" w:hAnsiTheme="minorHAnsi" w:cstheme="minorHAnsi"/>
+          <w:b/>
+          <w:bCs/>
+          <w:sz w:val="22"/>
+          <w:szCs w:val="22"/>
+        </w:rPr>
+        <w:t>define</w:t>
+      </w:r>
+      <w:r>
+        <w:rPr>
+          <w:rFonts w:asciiTheme="minorHAnsi" w:hAnsiTheme="minorHAnsi" w:cstheme="minorHAnsi"/>
+          <w:sz w:val="22"/>
+          <w:szCs w:val="22"/>
+        </w:rPr>
+        <w:t>) that we expect</w:t>
+      </w:r>
+      <w:r>
+        <w:rPr>
+          <w:rFonts w:asciiTheme="minorHAnsi" w:hAnsiTheme="minorHAnsi" w:cstheme="minorHAnsi"/>
+          <w:sz w:val="22"/>
+          <w:szCs w:val="22"/>
+        </w:rPr>
+        <w:t>ed</w:t>
+      </w:r>
+      <w:r>
+        <w:rPr>
+          <w:rFonts w:asciiTheme="minorHAnsi" w:hAnsiTheme="minorHAnsi" w:cstheme="minorHAnsi"/>
+          <w:sz w:val="22"/>
+          <w:szCs w:val="22"/>
+        </w:rPr>
+        <w:t xml:space="preserve"> to be</w:t>
+      </w:r>
+      <w:r>
+        <w:rPr>
+          <w:rFonts w:asciiTheme="minorHAnsi" w:hAnsiTheme="minorHAnsi" w:cstheme="minorHAnsi"/>
+          <w:sz w:val="22"/>
+          <w:szCs w:val="22"/>
+        </w:rPr>
+        <w:t xml:space="preserve"> most</w:t>
+      </w:r>
+      <w:r>
+        <w:rPr>
+          <w:rFonts w:asciiTheme="minorHAnsi" w:hAnsiTheme="minorHAnsi" w:cstheme="minorHAnsi"/>
+          <w:sz w:val="22"/>
+          <w:szCs w:val="22"/>
+        </w:rPr>
+        <w:t xml:space="preserve"> amenable for protein design</w:t>
+      </w:r>
+      <w:r>
+        <w:rPr>
+          <w:rFonts w:asciiTheme="minorHAnsi" w:hAnsiTheme="minorHAnsi" w:cstheme="minorHAnsi"/>
+          <w:sz w:val="22"/>
+          <w:szCs w:val="22"/>
+        </w:rPr>
+        <w:t xml:space="preserve">. </w:t>
       </w:r>
     </w:p>
     <w:p>
       <w:pPr>
         <w:pStyle w:val="Standard"/>
         <w:ind w:firstLine="720"/>
-        <w:rPr>
-          <w:rFonts w:asciiTheme="minorHAnsi" w:hAnsiTheme="minorHAnsi" w:cstheme="minorHAnsi"/>
-          <w:sz w:val="22"/>
-          <w:szCs w:val="22"/>
-        </w:rPr>
-      </w:pPr>
-      <w:r>
-        <w:rPr>
-          <w:rFonts w:asciiTheme="minorHAnsi" w:hAnsiTheme="minorHAnsi" w:cstheme="minorHAnsi"/>
-          <w:sz w:val="22"/>
-          <w:szCs w:val="22"/>
-        </w:rPr>
-        <w:t xml:space="preserve">Previous research has shown that mutating positions along a polyleucine transmembrane helix influences its ability to dimerize (cite first </w:t>
+        <w:jc w:val="both"/>
+        <w:rPr>
+          <w:rFonts w:asciiTheme="minorHAnsi" w:hAnsiTheme="minorHAnsi" w:cstheme="minorHAnsi"/>
+          <w:sz w:val="22"/>
+          <w:szCs w:val="22"/>
+        </w:rPr>
+      </w:pPr>
+      <w:r>
+        <w:rPr>
+          <w:rFonts w:asciiTheme="minorHAnsi" w:hAnsiTheme="minorHAnsi" w:cstheme="minorHAnsi"/>
+          <w:sz w:val="22"/>
+          <w:szCs w:val="22"/>
+        </w:rPr>
+        <w:t xml:space="preserve">We then took the WT sequences found in </w:t>
+      </w:r>
+      <w:r>
+        <w:rPr>
+          <w:rFonts w:asciiTheme="minorHAnsi" w:hAnsiTheme="minorHAnsi" w:cstheme="minorHAnsi"/>
+          <w:sz w:val="22"/>
+          <w:szCs w:val="22"/>
+        </w:rPr>
+        <w:t>these dense</w:t>
+      </w:r>
+      <w:r>
+        <w:rPr>
+          <w:rFonts w:asciiTheme="minorHAnsi" w:hAnsiTheme="minorHAnsi" w:cstheme="minorHAnsi"/>
+          <w:sz w:val="22"/>
+          <w:szCs w:val="22"/>
+        </w:rPr>
+        <w:t xml:space="preserve"> regions and created sequence logos, aiming to determine if there are any common motifs </w:t>
+      </w:r>
+      <w:r>
+        <w:rPr>
+          <w:rFonts w:asciiTheme="minorHAnsi" w:hAnsiTheme="minorHAnsi" w:cstheme="minorHAnsi"/>
+          <w:sz w:val="22"/>
+          <w:szCs w:val="22"/>
+        </w:rPr>
+        <w:t>to be used in design</w:t>
+      </w:r>
+      <w:r>
+        <w:rPr>
+          <w:rFonts w:asciiTheme="minorHAnsi" w:hAnsiTheme="minorHAnsi" w:cstheme="minorHAnsi"/>
+          <w:sz w:val="22"/>
+          <w:szCs w:val="22"/>
+        </w:rPr>
+        <w:t xml:space="preserve">. These sequence logos show that the region in the bottom left of Figure </w:t>
       </w:r>
       <w:proofErr w:type="spellStart"/>
       <w:r>
@@ -1407,7 +2446,7 @@
           <w:sz w:val="22"/>
           <w:szCs w:val="22"/>
         </w:rPr>
-        <w:t>polyleu</w:t>
+        <w:t>MP_design</w:t>
       </w:r>
       <w:proofErr w:type="spellEnd"/>
       <w:r>
@@ -1416,7 +2455,7 @@
           <w:sz w:val="22"/>
           <w:szCs w:val="22"/>
         </w:rPr>
-        <w:t xml:space="preserve"> paper). This has been implemented successfully in the past to determine the dimerization propensity of </w:t>
+        <w:t xml:space="preserve"> A is the </w:t>
       </w:r>
       <w:proofErr w:type="spellStart"/>
       <w:r>
@@ -1434,7 +2473,523 @@
           <w:sz w:val="22"/>
           <w:szCs w:val="22"/>
         </w:rPr>
-        <w:t xml:space="preserve"> proteins (cite SMA), but not for the left and right design regions. For </w:t>
+        <w:t xml:space="preserve">, </w:t>
+      </w:r>
+      <w:r>
+        <w:rPr>
+          <w:rFonts w:asciiTheme="minorHAnsi" w:hAnsiTheme="minorHAnsi" w:cstheme="minorHAnsi"/>
+          <w:sz w:val="22"/>
+          <w:szCs w:val="22"/>
+        </w:rPr>
+        <w:t>a well characterized dimerization motif with a known sequence signature where small amino acids glycine, alanine, and serine are typically found at the interface</w:t>
+      </w:r>
+      <w:r>
+        <w:rPr>
+          <w:rFonts w:asciiTheme="minorHAnsi" w:hAnsiTheme="minorHAnsi" w:cstheme="minorHAnsi"/>
+          <w:sz w:val="22"/>
+          <w:szCs w:val="22"/>
+        </w:rPr>
+        <w:t xml:space="preserve"> (Figure </w:t>
+      </w:r>
+      <w:proofErr w:type="spellStart"/>
+      <w:r>
+        <w:rPr>
+          <w:rFonts w:asciiTheme="minorHAnsi" w:hAnsiTheme="minorHAnsi" w:cstheme="minorHAnsi"/>
+          <w:sz w:val="22"/>
+          <w:szCs w:val="22"/>
+        </w:rPr>
+        <w:t>MP_design</w:t>
+      </w:r>
+      <w:proofErr w:type="spellEnd"/>
+      <w:r>
+        <w:rPr>
+          <w:rFonts w:asciiTheme="minorHAnsi" w:hAnsiTheme="minorHAnsi" w:cstheme="minorHAnsi"/>
+          <w:sz w:val="22"/>
+          <w:szCs w:val="22"/>
+        </w:rPr>
+        <w:t xml:space="preserve"> logos)</w:t>
+      </w:r>
+      <w:r>
+        <w:rPr>
+          <w:rFonts w:asciiTheme="minorHAnsi" w:hAnsiTheme="minorHAnsi" w:cstheme="minorHAnsi"/>
+          <w:sz w:val="22"/>
+          <w:szCs w:val="22"/>
+        </w:rPr>
+        <w:t>. This</w:t>
+      </w:r>
+      <w:r>
+        <w:rPr>
+          <w:rFonts w:asciiTheme="minorHAnsi" w:hAnsiTheme="minorHAnsi" w:cstheme="minorHAnsi"/>
+          <w:sz w:val="22"/>
+          <w:szCs w:val="22"/>
+        </w:rPr>
+        <w:t xml:space="preserve"> sequence signature of small amino acids</w:t>
+      </w:r>
+      <w:r>
+        <w:rPr>
+          <w:rFonts w:asciiTheme="minorHAnsi" w:hAnsiTheme="minorHAnsi" w:cstheme="minorHAnsi"/>
+          <w:sz w:val="22"/>
+          <w:szCs w:val="22"/>
+        </w:rPr>
+        <w:t xml:space="preserve"> allows </w:t>
+      </w:r>
+      <w:proofErr w:type="spellStart"/>
+      <w:r>
+        <w:rPr>
+          <w:rFonts w:asciiTheme="minorHAnsi" w:hAnsiTheme="minorHAnsi" w:cstheme="minorHAnsi"/>
+          <w:sz w:val="22"/>
+          <w:szCs w:val="22"/>
+        </w:rPr>
+        <w:t>GASright</w:t>
+      </w:r>
+      <w:proofErr w:type="spellEnd"/>
+      <w:r>
+        <w:rPr>
+          <w:rFonts w:asciiTheme="minorHAnsi" w:hAnsiTheme="minorHAnsi" w:cstheme="minorHAnsi"/>
+          <w:sz w:val="22"/>
+          <w:szCs w:val="22"/>
+        </w:rPr>
+        <w:t xml:space="preserve"> </w:t>
+      </w:r>
+      <w:r>
+        <w:rPr>
+          <w:rFonts w:asciiTheme="minorHAnsi" w:hAnsiTheme="minorHAnsi" w:cstheme="minorHAnsi"/>
+          <w:sz w:val="22"/>
+          <w:szCs w:val="22"/>
+        </w:rPr>
+        <w:t xml:space="preserve">helices to come into close contact, resulting in </w:t>
+      </w:r>
+      <w:r>
+        <w:rPr>
+          <w:rFonts w:asciiTheme="minorHAnsi" w:hAnsiTheme="minorHAnsi" w:cstheme="minorHAnsi"/>
+          <w:sz w:val="22"/>
+          <w:szCs w:val="22"/>
+        </w:rPr>
+        <w:t>stabiliz</w:t>
+      </w:r>
+      <w:r>
+        <w:rPr>
+          <w:rFonts w:asciiTheme="minorHAnsi" w:hAnsiTheme="minorHAnsi" w:cstheme="minorHAnsi"/>
+          <w:sz w:val="22"/>
+          <w:szCs w:val="22"/>
+        </w:rPr>
+        <w:t>ation</w:t>
+      </w:r>
+      <w:r>
+        <w:rPr>
+          <w:rFonts w:asciiTheme="minorHAnsi" w:hAnsiTheme="minorHAnsi" w:cstheme="minorHAnsi"/>
+          <w:sz w:val="22"/>
+          <w:szCs w:val="22"/>
+        </w:rPr>
+        <w:t xml:space="preserve"> by a combination of tight van der Waals packing and interhelical hydrogen bonding.</w:t>
+      </w:r>
+      <w:r>
+        <w:rPr>
+          <w:rFonts w:asciiTheme="minorHAnsi" w:hAnsiTheme="minorHAnsi" w:cstheme="minorHAnsi"/>
+          <w:sz w:val="22"/>
+          <w:szCs w:val="22"/>
+        </w:rPr>
+        <w:t xml:space="preserve"> </w:t>
+      </w:r>
+      <w:r>
+        <w:rPr>
+          <w:rFonts w:asciiTheme="minorHAnsi" w:hAnsiTheme="minorHAnsi" w:cstheme="minorHAnsi"/>
+          <w:sz w:val="22"/>
+          <w:szCs w:val="22"/>
+        </w:rPr>
+        <w:t xml:space="preserve">There were no common motifs found in the other regions, but the </w:t>
+      </w:r>
+      <w:proofErr w:type="spellStart"/>
+      <w:r>
+        <w:rPr>
+          <w:rFonts w:asciiTheme="minorHAnsi" w:hAnsiTheme="minorHAnsi" w:cstheme="minorHAnsi"/>
+          <w:sz w:val="22"/>
+          <w:szCs w:val="22"/>
+        </w:rPr>
+        <w:t>GASright</w:t>
+      </w:r>
+      <w:proofErr w:type="spellEnd"/>
+      <w:r>
+        <w:rPr>
+          <w:rFonts w:asciiTheme="minorHAnsi" w:hAnsiTheme="minorHAnsi" w:cstheme="minorHAnsi"/>
+          <w:sz w:val="22"/>
+          <w:szCs w:val="22"/>
+        </w:rPr>
+        <w:t xml:space="preserve"> sequence motif will be used to design sequences in the </w:t>
+      </w:r>
+      <w:proofErr w:type="spellStart"/>
+      <w:r>
+        <w:rPr>
+          <w:rFonts w:asciiTheme="minorHAnsi" w:hAnsiTheme="minorHAnsi" w:cstheme="minorHAnsi"/>
+          <w:sz w:val="22"/>
+          <w:szCs w:val="22"/>
+        </w:rPr>
+        <w:t>GASright</w:t>
+      </w:r>
+      <w:proofErr w:type="spellEnd"/>
+      <w:r>
+        <w:rPr>
+          <w:rFonts w:asciiTheme="minorHAnsi" w:hAnsiTheme="minorHAnsi" w:cstheme="minorHAnsi"/>
+          <w:sz w:val="22"/>
+          <w:szCs w:val="22"/>
+        </w:rPr>
+        <w:t xml:space="preserve"> region.</w:t>
+      </w:r>
+    </w:p>
+    <w:p>
+      <w:pPr>
+        <w:pStyle w:val="Standard"/>
+        <w:ind w:firstLine="720"/>
+        <w:jc w:val="both"/>
+        <w:rPr>
+          <w:rFonts w:asciiTheme="minorHAnsi" w:hAnsiTheme="minorHAnsi" w:cstheme="minorHAnsi"/>
+          <w:sz w:val="22"/>
+          <w:szCs w:val="22"/>
+        </w:rPr>
+      </w:pPr>
+      <w:r>
+        <w:rPr>
+          <w:rFonts w:asciiTheme="minorHAnsi" w:hAnsiTheme="minorHAnsi" w:cstheme="minorHAnsi"/>
+          <w:sz w:val="22"/>
+          <w:szCs w:val="22"/>
+        </w:rPr>
+        <w:lastRenderedPageBreak/>
+        <w:t xml:space="preserve">Previous research has shown that mutating positions along a polyleucine transmembrane helix influences its ability to dimerize </w:t>
+      </w:r>
+      <w:r>
+        <w:rPr>
+          <w:rFonts w:asciiTheme="minorHAnsi" w:hAnsiTheme="minorHAnsi" w:cstheme="minorHAnsi"/>
+          <w:sz w:val="22"/>
+          <w:szCs w:val="22"/>
+        </w:rPr>
+        <w:fldChar w:fldCharType="begin">
+          <w:fldData xml:space="preserve">PEVuZE5vdGU+PENpdGU+PEF1dGhvcj5BbmRlcnNvbjwvQXV0aG9yPjxZZWFyPjIwMTc8L1llYXI+
+PElEVGV4dD5Db21iaW5hdGlvbiBvZiBDzrEtSCBIeWRyb2dlbiBCb25kcyBhbmQgdmFuIGRlciBX
+YWFscyBQYWNraW5nIE1vZHVsYXRlcyB0aGUgU3RhYmlsaXR5IG9mIEd4eHhHLU1lZGlhdGVkIERp
+bWVycyBpbiBNZW1icmFuZXM8L0lEVGV4dD48RGlzcGxheVRleHQ+KEFuZGVyc29uIGV0IGFsLiwg
+MjAxNzsgWmhvdSBldCBhbC4sIDIwMDEpPC9EaXNwbGF5VGV4dD48cmVjb3JkPjxkYXRlcz48cHVi
+LWRhdGVzPjxkYXRlPk5vdiAwODwvZGF0ZT48L3B1Yi1kYXRlcz48eWVhcj4yMDE3PC95ZWFyPjwv
+ZGF0ZXM+PGtleXdvcmRzPjxrZXl3b3JkPkFtaW5vIEFjaWQgTW90aWZzPC9rZXl3b3JkPjxrZXl3
+b3JkPkNlbGwgTWVtYnJhbmU8L2tleXdvcmQ+PGtleXdvcmQ+R2x5Y29waG9yaW5zPC9rZXl3b3Jk
+PjxrZXl3b3JkPkh5ZHJvZ2VuIEJvbmRpbmc8L2tleXdvcmQ+PGtleXdvcmQ+UHJvdGVpbiBDb25m
+b3JtYXRpb248L2tleXdvcmQ+PGtleXdvcmQ+UHJvdGVpbiBNdWx0aW1lcml6YXRpb248L2tleXdv
+cmQ+PGtleXdvcmQ+UHJvdGVpbiBTdGFiaWxpdHk8L2tleXdvcmQ+PGtleXdvcmQ+UmVwcm9kdWNp
+YmlsaXR5IG9mIFJlc3VsdHM8L2tleXdvcmQ+PGtleXdvcmQ+VGhlcm1vZHluYW1pY3M8L2tleXdv
+cmQ+PC9rZXl3b3Jkcz48dXJscz48cmVsYXRlZC11cmxzPjx1cmw+aHR0cHM6Ly93d3cubmNiaS5u
+bG0ubmloLmdvdi9wdWJtZWQvMjkwMjgzMTg8L3VybD48L3JlbGF0ZWQtdXJscz48L3VybHM+PGlz
+Ym4+MTUyMC01MTI2PC9pc2JuPjxjdXN0b20yPlBNQzU5Mjc2MzI8L2N1c3RvbTI+PGN1c3RvbTE+
+VGhlIGF1dGhvcnMgZGVjbGFyZSBubyYjeEE7Y29tcGV0aW5nIGZpbmFuY2lhbCBpbnRlcmVzdC48
+L2N1c3RvbTE+PHRpdGxlcz48dGl0bGU+Q29tYmluYXRpb24gb2YgQ86xLUggSHlkcm9nZW4gQm9u
+ZHMgYW5kIHZhbiBkZXIgV2FhbHMgUGFja2luZyBNb2R1bGF0ZXMgdGhlIFN0YWJpbGl0eSBvZiBH
+eHh4Ry1NZWRpYXRlZCBEaW1lcnMgaW4gTWVtYnJhbmVzPC90aXRsZT48c2Vjb25kYXJ5LXRpdGxl
+PkogQW0gQ2hlbSBTb2M8L3NlY29uZGFyeS10aXRsZT48L3RpdGxlcz48cGFnZXM+MTU3NzQtMTU3
+ODM8L3BhZ2VzPjxudW1iZXI+NDQ8L251bWJlcj48Y29udHJpYnV0b3JzPjxhdXRob3JzPjxhdXRo
+b3I+QW5kZXJzb24sIFMuIE0uPC9hdXRob3I+PGF1dGhvcj5NdWVsbGVyLCBCLiBLLjwvYXV0aG9y
+PjxhdXRob3I+TGFuZ2UsIEUuIEouPC9hdXRob3I+PGF1dGhvcj5TZW5lcywgQS48L2F1dGhvcj48
+L2F1dGhvcnM+PC9jb250cmlidXRvcnM+PGVkaXRpb24+MjAxNzEwMjc8L2VkaXRpb24+PGxhbmd1
+YWdlPmVuZzwvbGFuZ3VhZ2U+PGFkZGVkLWRhdGUgZm9ybWF0PSJ1dGMiPjE3MDU1MzEzMjU8L2Fk
+ZGVkLWRhdGU+PHJlZi10eXBlIG5hbWU9IkpvdXJuYWwgQXJ0aWNsZSI+MTc8L3JlZi10eXBlPjxh
+dXRoLWFkZHJlc3M+RGVwYXJ0bWVudCBvZiBCaW9jaGVtaXN0cnksIFVuaXZlcnNpdHkgb2YgV2lz
+Y29uc2luLU1hZGlzb24gLCA0MzMgQmFiY29jayBEcml2ZSwgTWFkaXNvbiwgV2lzY29uc2luIDUz
+NzA2LCBVbml0ZWQgU3RhdGVzLjwvYXV0aC1hZGRyZXNzPjxyZWMtbnVtYmVyPjI8L3JlYy1udW1i
+ZXI+PGxhc3QtdXBkYXRlZC1kYXRlIGZvcm1hdD0idXRjIj4xNzA1NTMxMzI1PC9sYXN0LXVwZGF0
+ZWQtZGF0ZT48YWNjZXNzaW9uLW51bT4yOTAyODMxODwvYWNjZXNzaW9uLW51bT48ZWxlY3Ryb25p
+Yy1yZXNvdXJjZS1udW0+MTAuMTAyMS9qYWNzLjdiMDc1MDU8L2VsZWN0cm9uaWMtcmVzb3VyY2Ut
+bnVtPjx2b2x1bWU+MTM5PC92b2x1bWU+PC9yZWNvcmQ+PC9DaXRlPjxDaXRlPjxBdXRob3I+Wmhv
+dTwvQXV0aG9yPjxZZWFyPjIwMDE8L1llYXI+PElEVGV4dD5Qb2xhciByZXNpZHVlcyBkcml2ZSBh
+c3NvY2lhdGlvbiBvZiBwb2x5bGV1Y2luZSB0cmFuc21lbWJyYW5lIGhlbGljZXM8L0lEVGV4dD48
+cmVjb3JkPjxkYXRlcz48cHViLWRhdGVzPjxkYXRlPkZlYiAyNzwvZGF0ZT48L3B1Yi1kYXRlcz48
+eWVhcj4yMDAxPC95ZWFyPjwvZGF0ZXM+PGtleXdvcmRzPjxrZXl3b3JkPkFtaW5vIEFjaWQgU2Vx
+dWVuY2U8L2tleXdvcmQ+PGtleXdvcmQ+Q2hsb3JhbXBoZW5pY29sIE8tQWNldHlsdHJhbnNmZXJh
+c2U8L2tleXdvcmQ+PGtleXdvcmQ+SHlkcm9nZW4gQm9uZGluZzwva2V5d29yZD48a2V5d29yZD5N
+ZW1icmFuZSBQcm90ZWluczwva2V5d29yZD48a2V5d29yZD5Nb2xlY3VsYXIgU2VxdWVuY2UgRGF0
+YTwva2V5d29yZD48a2V5d29yZD5QZXB0aWRlczwva2V5d29yZD48a2V5d29yZD5Qcm90ZWluIENv
+bmZvcm1hdGlvbjwva2V5d29yZD48a2V5d29yZD5SZWNvbWJpbmFudCBGdXNpb24gUHJvdGVpbnM8
+L2tleXdvcmQ+PGtleXdvcmQ+U2VxdWVuY2UgSG9tb2xvZ3ksIEFtaW5vIEFjaWQ8L2tleXdvcmQ+
+PC9rZXl3b3Jkcz48dXJscz48cmVsYXRlZC11cmxzPjx1cmw+aHR0cHM6Ly93d3cubmNiaS5ubG0u
+bmloLmdvdi9wdWJtZWQvMTEyMjYyMjU8L3VybD48L3JlbGF0ZWQtdXJscz48L3VybHM+PGlzYm4+
+MDAyNy04NDI0PC9pc2JuPjxjdXN0b20yPlBNQzMwMTI0PC9jdXN0b20yPjx0aXRsZXM+PHRpdGxl
+PlBvbGFyIHJlc2lkdWVzIGRyaXZlIGFzc29jaWF0aW9uIG9mIHBvbHlsZXVjaW5lIHRyYW5zbWVt
+YnJhbmUgaGVsaWNlczwvdGl0bGU+PHNlY29uZGFyeS10aXRsZT5Qcm9jIE5hdGwgQWNhZCBTY2kg
+VSBTIEE8L3NlY29uZGFyeS10aXRsZT48L3RpdGxlcz48cGFnZXM+MjI1MC01PC9wYWdlcz48bnVt
+YmVyPjU8L251bWJlcj48Y29udHJpYnV0b3JzPjxhdXRob3JzPjxhdXRob3I+WmhvdSwgRi4gWC48
+L2F1dGhvcj48YXV0aG9yPk1lcmlhbm9zLCBILiBKLjwvYXV0aG9yPjxhdXRob3I+QnJ1bmdlciwg
+QS4gVC48L2F1dGhvcj48YXV0aG9yPkVuZ2VsbWFuLCBELiBNLjwvYXV0aG9yPjwvYXV0aG9ycz48
+L2NvbnRyaWJ1dG9ycz48ZWRpdGlvbj4yMDAxMDIxMzwvZWRpdGlvbj48bGFuZ3VhZ2U+ZW5nPC9s
+YW5ndWFnZT48YWRkZWQtZGF0ZSBmb3JtYXQ9InV0YyI+MTcwNTUzMjU0NDwvYWRkZWQtZGF0ZT48
+cmVmLXR5cGUgbmFtZT0iSm91cm5hbCBBcnRpY2xlIj4xNzwvcmVmLXR5cGU+PGF1dGgtYWRkcmVz
+cz5EZXBhcnRtZW50IG9mIE1vbGVjdWxhciBCaW9waHlzaWNzIGFuZCBCaW9jaGVtaXN0cnksIFlh
+bGUgVW5pdmVyc2l0eSwgMjY2IFdoaXRuZXkgQXZlLiwgTmV3IEhhdmVuLCBDVCAwNjUyMC04MTE0
+LCBVU0EuPC9hdXRoLWFkZHJlc3M+PHJlYy1udW1iZXI+MTg8L3JlYy1udW1iZXI+PGxhc3QtdXBk
+YXRlZC1kYXRlIGZvcm1hdD0idXRjIj4xNzA1NTMyNTQ0PC9sYXN0LXVwZGF0ZWQtZGF0ZT48YWNj
+ZXNzaW9uLW51bT4xMTIyNjIyNTwvYWNjZXNzaW9uLW51bT48ZWxlY3Ryb25pYy1yZXNvdXJjZS1u
+dW0+MTAuMTA3My9wbmFzLjA0MTU5MzY5ODwvZWxlY3Ryb25pYy1yZXNvdXJjZS1udW0+PHZvbHVt
+ZT45ODwvdm9sdW1lPjwvcmVjb3JkPjwvQ2l0ZT48L0VuZE5vdGU+
+</w:fldData>
+        </w:fldChar>
+      </w:r>
+      <w:r>
+        <w:rPr>
+          <w:rFonts w:asciiTheme="minorHAnsi" w:hAnsiTheme="minorHAnsi" w:cstheme="minorHAnsi"/>
+          <w:sz w:val="22"/>
+          <w:szCs w:val="22"/>
+        </w:rPr>
+        <w:instrText xml:space="preserve"> ADDIN EN.CITE </w:instrText>
+      </w:r>
+      <w:r>
+        <w:rPr>
+          <w:rFonts w:asciiTheme="minorHAnsi" w:hAnsiTheme="minorHAnsi" w:cstheme="minorHAnsi"/>
+          <w:sz w:val="22"/>
+          <w:szCs w:val="22"/>
+        </w:rPr>
+        <w:fldChar w:fldCharType="begin">
+          <w:fldData xml:space="preserve">PEVuZE5vdGU+PENpdGU+PEF1dGhvcj5BbmRlcnNvbjwvQXV0aG9yPjxZZWFyPjIwMTc8L1llYXI+
+PElEVGV4dD5Db21iaW5hdGlvbiBvZiBDzrEtSCBIeWRyb2dlbiBCb25kcyBhbmQgdmFuIGRlciBX
+YWFscyBQYWNraW5nIE1vZHVsYXRlcyB0aGUgU3RhYmlsaXR5IG9mIEd4eHhHLU1lZGlhdGVkIERp
+bWVycyBpbiBNZW1icmFuZXM8L0lEVGV4dD48RGlzcGxheVRleHQ+KEFuZGVyc29uIGV0IGFsLiwg
+MjAxNzsgWmhvdSBldCBhbC4sIDIwMDEpPC9EaXNwbGF5VGV4dD48cmVjb3JkPjxkYXRlcz48cHVi
+LWRhdGVzPjxkYXRlPk5vdiAwODwvZGF0ZT48L3B1Yi1kYXRlcz48eWVhcj4yMDE3PC95ZWFyPjwv
+ZGF0ZXM+PGtleXdvcmRzPjxrZXl3b3JkPkFtaW5vIEFjaWQgTW90aWZzPC9rZXl3b3JkPjxrZXl3
+b3JkPkNlbGwgTWVtYnJhbmU8L2tleXdvcmQ+PGtleXdvcmQ+R2x5Y29waG9yaW5zPC9rZXl3b3Jk
+PjxrZXl3b3JkPkh5ZHJvZ2VuIEJvbmRpbmc8L2tleXdvcmQ+PGtleXdvcmQ+UHJvdGVpbiBDb25m
+b3JtYXRpb248L2tleXdvcmQ+PGtleXdvcmQ+UHJvdGVpbiBNdWx0aW1lcml6YXRpb248L2tleXdv
+cmQ+PGtleXdvcmQ+UHJvdGVpbiBTdGFiaWxpdHk8L2tleXdvcmQ+PGtleXdvcmQ+UmVwcm9kdWNp
+YmlsaXR5IG9mIFJlc3VsdHM8L2tleXdvcmQ+PGtleXdvcmQ+VGhlcm1vZHluYW1pY3M8L2tleXdv
+cmQ+PC9rZXl3b3Jkcz48dXJscz48cmVsYXRlZC11cmxzPjx1cmw+aHR0cHM6Ly93d3cubmNiaS5u
+bG0ubmloLmdvdi9wdWJtZWQvMjkwMjgzMTg8L3VybD48L3JlbGF0ZWQtdXJscz48L3VybHM+PGlz
+Ym4+MTUyMC01MTI2PC9pc2JuPjxjdXN0b20yPlBNQzU5Mjc2MzI8L2N1c3RvbTI+PGN1c3RvbTE+
+VGhlIGF1dGhvcnMgZGVjbGFyZSBubyYjeEE7Y29tcGV0aW5nIGZpbmFuY2lhbCBpbnRlcmVzdC48
+L2N1c3RvbTE+PHRpdGxlcz48dGl0bGU+Q29tYmluYXRpb24gb2YgQ86xLUggSHlkcm9nZW4gQm9u
+ZHMgYW5kIHZhbiBkZXIgV2FhbHMgUGFja2luZyBNb2R1bGF0ZXMgdGhlIFN0YWJpbGl0eSBvZiBH
+eHh4Ry1NZWRpYXRlZCBEaW1lcnMgaW4gTWVtYnJhbmVzPC90aXRsZT48c2Vjb25kYXJ5LXRpdGxl
+PkogQW0gQ2hlbSBTb2M8L3NlY29uZGFyeS10aXRsZT48L3RpdGxlcz48cGFnZXM+MTU3NzQtMTU3
+ODM8L3BhZ2VzPjxudW1iZXI+NDQ8L251bWJlcj48Y29udHJpYnV0b3JzPjxhdXRob3JzPjxhdXRo
+b3I+QW5kZXJzb24sIFMuIE0uPC9hdXRob3I+PGF1dGhvcj5NdWVsbGVyLCBCLiBLLjwvYXV0aG9y
+PjxhdXRob3I+TGFuZ2UsIEUuIEouPC9hdXRob3I+PGF1dGhvcj5TZW5lcywgQS48L2F1dGhvcj48
+L2F1dGhvcnM+PC9jb250cmlidXRvcnM+PGVkaXRpb24+MjAxNzEwMjc8L2VkaXRpb24+PGxhbmd1
+YWdlPmVuZzwvbGFuZ3VhZ2U+PGFkZGVkLWRhdGUgZm9ybWF0PSJ1dGMiPjE3MDU1MzEzMjU8L2Fk
+ZGVkLWRhdGU+PHJlZi10eXBlIG5hbWU9IkpvdXJuYWwgQXJ0aWNsZSI+MTc8L3JlZi10eXBlPjxh
+dXRoLWFkZHJlc3M+RGVwYXJ0bWVudCBvZiBCaW9jaGVtaXN0cnksIFVuaXZlcnNpdHkgb2YgV2lz
+Y29uc2luLU1hZGlzb24gLCA0MzMgQmFiY29jayBEcml2ZSwgTWFkaXNvbiwgV2lzY29uc2luIDUz
+NzA2LCBVbml0ZWQgU3RhdGVzLjwvYXV0aC1hZGRyZXNzPjxyZWMtbnVtYmVyPjI8L3JlYy1udW1i
+ZXI+PGxhc3QtdXBkYXRlZC1kYXRlIGZvcm1hdD0idXRjIj4xNzA1NTMxMzI1PC9sYXN0LXVwZGF0
+ZWQtZGF0ZT48YWNjZXNzaW9uLW51bT4yOTAyODMxODwvYWNjZXNzaW9uLW51bT48ZWxlY3Ryb25p
+Yy1yZXNvdXJjZS1udW0+MTAuMTAyMS9qYWNzLjdiMDc1MDU8L2VsZWN0cm9uaWMtcmVzb3VyY2Ut
+bnVtPjx2b2x1bWU+MTM5PC92b2x1bWU+PC9yZWNvcmQ+PC9DaXRlPjxDaXRlPjxBdXRob3I+Wmhv
+dTwvQXV0aG9yPjxZZWFyPjIwMDE8L1llYXI+PElEVGV4dD5Qb2xhciByZXNpZHVlcyBkcml2ZSBh
+c3NvY2lhdGlvbiBvZiBwb2x5bGV1Y2luZSB0cmFuc21lbWJyYW5lIGhlbGljZXM8L0lEVGV4dD48
+cmVjb3JkPjxkYXRlcz48cHViLWRhdGVzPjxkYXRlPkZlYiAyNzwvZGF0ZT48L3B1Yi1kYXRlcz48
+eWVhcj4yMDAxPC95ZWFyPjwvZGF0ZXM+PGtleXdvcmRzPjxrZXl3b3JkPkFtaW5vIEFjaWQgU2Vx
+dWVuY2U8L2tleXdvcmQ+PGtleXdvcmQ+Q2hsb3JhbXBoZW5pY29sIE8tQWNldHlsdHJhbnNmZXJh
+c2U8L2tleXdvcmQ+PGtleXdvcmQ+SHlkcm9nZW4gQm9uZGluZzwva2V5d29yZD48a2V5d29yZD5N
+ZW1icmFuZSBQcm90ZWluczwva2V5d29yZD48a2V5d29yZD5Nb2xlY3VsYXIgU2VxdWVuY2UgRGF0
+YTwva2V5d29yZD48a2V5d29yZD5QZXB0aWRlczwva2V5d29yZD48a2V5d29yZD5Qcm90ZWluIENv
+bmZvcm1hdGlvbjwva2V5d29yZD48a2V5d29yZD5SZWNvbWJpbmFudCBGdXNpb24gUHJvdGVpbnM8
+L2tleXdvcmQ+PGtleXdvcmQ+U2VxdWVuY2UgSG9tb2xvZ3ksIEFtaW5vIEFjaWQ8L2tleXdvcmQ+
+PC9rZXl3b3Jkcz48dXJscz48cmVsYXRlZC11cmxzPjx1cmw+aHR0cHM6Ly93d3cubmNiaS5ubG0u
+bmloLmdvdi9wdWJtZWQvMTEyMjYyMjU8L3VybD48L3JlbGF0ZWQtdXJscz48L3VybHM+PGlzYm4+
+MDAyNy04NDI0PC9pc2JuPjxjdXN0b20yPlBNQzMwMTI0PC9jdXN0b20yPjx0aXRsZXM+PHRpdGxl
+PlBvbGFyIHJlc2lkdWVzIGRyaXZlIGFzc29jaWF0aW9uIG9mIHBvbHlsZXVjaW5lIHRyYW5zbWVt
+YnJhbmUgaGVsaWNlczwvdGl0bGU+PHNlY29uZGFyeS10aXRsZT5Qcm9jIE5hdGwgQWNhZCBTY2kg
+VSBTIEE8L3NlY29uZGFyeS10aXRsZT48L3RpdGxlcz48cGFnZXM+MjI1MC01PC9wYWdlcz48bnVt
+YmVyPjU8L251bWJlcj48Y29udHJpYnV0b3JzPjxhdXRob3JzPjxhdXRob3I+WmhvdSwgRi4gWC48
+L2F1dGhvcj48YXV0aG9yPk1lcmlhbm9zLCBILiBKLjwvYXV0aG9yPjxhdXRob3I+QnJ1bmdlciwg
+QS4gVC48L2F1dGhvcj48YXV0aG9yPkVuZ2VsbWFuLCBELiBNLjwvYXV0aG9yPjwvYXV0aG9ycz48
+L2NvbnRyaWJ1dG9ycz48ZWRpdGlvbj4yMDAxMDIxMzwvZWRpdGlvbj48bGFuZ3VhZ2U+ZW5nPC9s
+YW5ndWFnZT48YWRkZWQtZGF0ZSBmb3JtYXQ9InV0YyI+MTcwNTUzMjU0NDwvYWRkZWQtZGF0ZT48
+cmVmLXR5cGUgbmFtZT0iSm91cm5hbCBBcnRpY2xlIj4xNzwvcmVmLXR5cGU+PGF1dGgtYWRkcmVz
+cz5EZXBhcnRtZW50IG9mIE1vbGVjdWxhciBCaW9waHlzaWNzIGFuZCBCaW9jaGVtaXN0cnksIFlh
+bGUgVW5pdmVyc2l0eSwgMjY2IFdoaXRuZXkgQXZlLiwgTmV3IEhhdmVuLCBDVCAwNjUyMC04MTE0
+LCBVU0EuPC9hdXRoLWFkZHJlc3M+PHJlYy1udW1iZXI+MTg8L3JlYy1udW1iZXI+PGxhc3QtdXBk
+YXRlZC1kYXRlIGZvcm1hdD0idXRjIj4xNzA1NTMyNTQ0PC9sYXN0LXVwZGF0ZWQtZGF0ZT48YWNj
+ZXNzaW9uLW51bT4xMTIyNjIyNTwvYWNjZXNzaW9uLW51bT48ZWxlY3Ryb25pYy1yZXNvdXJjZS1u
+dW0+MTAuMTA3My9wbmFzLjA0MTU5MzY5ODwvZWxlY3Ryb25pYy1yZXNvdXJjZS1udW0+PHZvbHVt
+ZT45ODwvdm9sdW1lPjwvcmVjb3JkPjwvQ2l0ZT48L0VuZE5vdGU+
+</w:fldData>
+        </w:fldChar>
+      </w:r>
+      <w:r>
+        <w:rPr>
+          <w:rFonts w:asciiTheme="minorHAnsi" w:hAnsiTheme="minorHAnsi" w:cstheme="minorHAnsi"/>
+          <w:sz w:val="22"/>
+          <w:szCs w:val="22"/>
+        </w:rPr>
+        <w:instrText xml:space="preserve"> ADDIN EN.CITE.DATA </w:instrText>
+      </w:r>
+      <w:r>
+        <w:rPr>
+          <w:rFonts w:asciiTheme="minorHAnsi" w:hAnsiTheme="minorHAnsi" w:cstheme="minorHAnsi"/>
+          <w:sz w:val="22"/>
+          <w:szCs w:val="22"/>
+        </w:rPr>
+      </w:r>
+      <w:r>
+        <w:rPr>
+          <w:rFonts w:asciiTheme="minorHAnsi" w:hAnsiTheme="minorHAnsi" w:cstheme="minorHAnsi"/>
+          <w:sz w:val="22"/>
+          <w:szCs w:val="22"/>
+        </w:rPr>
+        <w:fldChar w:fldCharType="end"/>
+      </w:r>
+      <w:r>
+        <w:rPr>
+          <w:rFonts w:asciiTheme="minorHAnsi" w:hAnsiTheme="minorHAnsi" w:cstheme="minorHAnsi"/>
+          <w:sz w:val="22"/>
+          <w:szCs w:val="22"/>
+        </w:rPr>
+        <w:fldChar w:fldCharType="separate"/>
+      </w:r>
+      <w:r>
+        <w:rPr>
+          <w:rFonts w:asciiTheme="minorHAnsi" w:hAnsiTheme="minorHAnsi" w:cstheme="minorHAnsi"/>
+          <w:noProof/>
+          <w:sz w:val="22"/>
+          <w:szCs w:val="22"/>
+        </w:rPr>
+        <w:t>(Anderson et al., 2017; Zhou et al., 2001)</w:t>
+      </w:r>
+      <w:r>
+        <w:rPr>
+          <w:rFonts w:asciiTheme="minorHAnsi" w:hAnsiTheme="minorHAnsi" w:cstheme="minorHAnsi"/>
+          <w:sz w:val="22"/>
+          <w:szCs w:val="22"/>
+        </w:rPr>
+        <w:fldChar w:fldCharType="end"/>
+      </w:r>
+      <w:r>
+        <w:rPr>
+          <w:rFonts w:asciiTheme="minorHAnsi" w:hAnsiTheme="minorHAnsi" w:cstheme="minorHAnsi"/>
+          <w:sz w:val="22"/>
+          <w:szCs w:val="22"/>
+        </w:rPr>
+        <w:t xml:space="preserve">. This has been implemented successfully in the past to determine the dimerization propensity of </w:t>
+      </w:r>
+      <w:proofErr w:type="spellStart"/>
+      <w:r>
+        <w:rPr>
+          <w:rFonts w:asciiTheme="minorHAnsi" w:hAnsiTheme="minorHAnsi" w:cstheme="minorHAnsi"/>
+          <w:sz w:val="22"/>
+          <w:szCs w:val="22"/>
+        </w:rPr>
+        <w:t>GASright</w:t>
+      </w:r>
+      <w:proofErr w:type="spellEnd"/>
+      <w:r>
+        <w:rPr>
+          <w:rFonts w:asciiTheme="minorHAnsi" w:hAnsiTheme="minorHAnsi" w:cstheme="minorHAnsi"/>
+          <w:sz w:val="22"/>
+          <w:szCs w:val="22"/>
+        </w:rPr>
+        <w:t xml:space="preserve"> proteins </w:t>
+      </w:r>
+      <w:r>
+        <w:rPr>
+          <w:rFonts w:asciiTheme="minorHAnsi" w:hAnsiTheme="minorHAnsi" w:cstheme="minorHAnsi"/>
+          <w:sz w:val="22"/>
+          <w:szCs w:val="22"/>
+        </w:rPr>
+        <w:fldChar w:fldCharType="begin"/>
+      </w:r>
+      <w:r>
+        <w:rPr>
+          <w:rFonts w:asciiTheme="minorHAnsi" w:hAnsiTheme="minorHAnsi" w:cstheme="minorHAnsi"/>
+          <w:sz w:val="22"/>
+          <w:szCs w:val="22"/>
+        </w:rPr>
+        <w:instrText xml:space="preserve"> ADDIN EN.CITE &lt;EndNote&gt;&lt;Cite&gt;&lt;Author&gt;Anderson&lt;/Author&gt;&lt;Year&gt;2017&lt;/Year&gt;&lt;IDText&gt;Combination of Cα-H Hydrogen Bonds and van der Waals Packing Modulates the Stability of GxxxG-Mediated Dimers in Membranes&lt;/IDText&gt;&lt;DisplayText&gt;(Anderson et al., 2017)&lt;/DisplayText&gt;&lt;record&gt;&lt;dates&gt;&lt;pub-dates&gt;&lt;date&gt;Nov 08&lt;/date&gt;&lt;/pub-dates&gt;&lt;year&gt;2017&lt;/year&gt;&lt;/dates&gt;&lt;keywords&gt;&lt;keyword&gt;Amino Acid Motifs&lt;/keyword&gt;&lt;keyword&gt;Cell Membrane&lt;/keyword&gt;&lt;keyword&gt;Glycophorins&lt;/keyword&gt;&lt;keyword&gt;Hydrogen Bonding&lt;/keyword&gt;&lt;keyword&gt;Protein Conformation&lt;/keyword&gt;&lt;keyword&gt;Protein Multimerization&lt;/keyword&gt;&lt;keyword&gt;Protein Stability&lt;/keyword&gt;&lt;keyword&gt;Reproducibility of Results&lt;/keyword&gt;&lt;keyword&gt;Thermodynamics&lt;/keyword&gt;&lt;/keywords&gt;&lt;urls&gt;&lt;related-urls&gt;&lt;url&gt;https://www.ncbi.nlm.nih.gov/pubmed/29028318&lt;/url&gt;&lt;/related-urls&gt;&lt;/urls&gt;&lt;isbn&gt;1520-5126&lt;/isbn&gt;&lt;custom2&gt;PMC5927632&lt;/custom2&gt;&lt;custom1&gt;The authors declare no&amp;#xA;competing financial interest.&lt;/custom1&gt;&lt;titles&gt;&lt;title&gt;Combination of Cα-H Hydrogen Bonds and van der Waals Packing Modulates the Stability of GxxxG-Mediated Dimers in Membranes&lt;/title&gt;&lt;secondary-title&gt;J Am Chem Soc&lt;/secondary-title&gt;&lt;/titles&gt;&lt;pages&gt;15774-15783&lt;/pages&gt;&lt;number&gt;44&lt;/number&gt;&lt;contributors&gt;&lt;authors&gt;&lt;author&gt;Anderson, S. M.&lt;/author&gt;&lt;author&gt;Mueller, B. K.&lt;/author&gt;&lt;author&gt;Lange, E. J.&lt;/author&gt;&lt;author&gt;Senes, A.&lt;/author&gt;&lt;/authors&gt;&lt;/contributors&gt;&lt;edition&gt;20171027&lt;/edition&gt;&lt;language&gt;eng&lt;/language&gt;&lt;added-date format="utc"&gt;1705531325&lt;/added-date&gt;&lt;ref-type name="Journal Article"&gt;17&lt;/ref-type&gt;&lt;auth-address&gt;Department of Biochemistry, University of Wisconsin-Madison , 433 Babcock Drive, Madison, Wisconsin 53706, United States.&lt;/auth-address&gt;&lt;rec-number&gt;2&lt;/rec-number&gt;&lt;last-updated-date format="utc"&gt;1705531325&lt;/last-updated-date&gt;&lt;accession-num&gt;29028318&lt;/accession-num&gt;&lt;electronic-resource-num&gt;10.1021/jacs.7b07505&lt;/electronic-resource-num&gt;&lt;volume&gt;139&lt;/volume&gt;&lt;/record&gt;&lt;/Cite&gt;&lt;/EndNote&gt;</w:instrText>
+      </w:r>
+      <w:r>
+        <w:rPr>
+          <w:rFonts w:asciiTheme="minorHAnsi" w:hAnsiTheme="minorHAnsi" w:cstheme="minorHAnsi"/>
+          <w:sz w:val="22"/>
+          <w:szCs w:val="22"/>
+        </w:rPr>
+        <w:fldChar w:fldCharType="separate"/>
+      </w:r>
+      <w:r>
+        <w:rPr>
+          <w:rFonts w:asciiTheme="minorHAnsi" w:hAnsiTheme="minorHAnsi" w:cstheme="minorHAnsi"/>
+          <w:noProof/>
+          <w:sz w:val="22"/>
+          <w:szCs w:val="22"/>
+        </w:rPr>
+        <w:t>(Anderson et al., 2017)</w:t>
+      </w:r>
+      <w:r>
+        <w:rPr>
+          <w:rFonts w:asciiTheme="minorHAnsi" w:hAnsiTheme="minorHAnsi" w:cstheme="minorHAnsi"/>
+          <w:sz w:val="22"/>
+          <w:szCs w:val="22"/>
+        </w:rPr>
+        <w:fldChar w:fldCharType="end"/>
+      </w:r>
+      <w:r>
+        <w:rPr>
+          <w:rFonts w:asciiTheme="minorHAnsi" w:hAnsiTheme="minorHAnsi" w:cstheme="minorHAnsi"/>
+          <w:sz w:val="22"/>
+          <w:szCs w:val="22"/>
+        </w:rPr>
+        <w:t xml:space="preserve">, but not for the left and right design regions. </w:t>
+      </w:r>
+      <w:r>
+        <w:rPr>
+          <w:rFonts w:asciiTheme="minorHAnsi" w:hAnsiTheme="minorHAnsi" w:cstheme="minorHAnsi"/>
+          <w:sz w:val="22"/>
+          <w:szCs w:val="22"/>
+        </w:rPr>
+        <w:t xml:space="preserve">When mutating poly-leucine for </w:t>
+      </w:r>
+      <w:proofErr w:type="spellStart"/>
+      <w:r>
+        <w:rPr>
+          <w:rFonts w:asciiTheme="minorHAnsi" w:hAnsiTheme="minorHAnsi" w:cstheme="minorHAnsi"/>
+          <w:sz w:val="22"/>
+          <w:szCs w:val="22"/>
+        </w:rPr>
+        <w:t>GASrights</w:t>
+      </w:r>
+      <w:proofErr w:type="spellEnd"/>
+      <w:r>
+        <w:rPr>
+          <w:rFonts w:asciiTheme="minorHAnsi" w:hAnsiTheme="minorHAnsi" w:cstheme="minorHAnsi"/>
+          <w:sz w:val="22"/>
+          <w:szCs w:val="22"/>
+        </w:rPr>
+        <w:t xml:space="preserve">, the interfacial positions are found in a </w:t>
+      </w:r>
+      <w:proofErr w:type="spellStart"/>
+      <w:r>
+        <w:rPr>
+          <w:rFonts w:asciiTheme="minorHAnsi" w:hAnsiTheme="minorHAnsi" w:cstheme="minorHAnsi"/>
+          <w:sz w:val="22"/>
+          <w:szCs w:val="22"/>
+        </w:rPr>
+        <w:t>LLLxxLLxxLLxxLLxxLILI</w:t>
+      </w:r>
+      <w:proofErr w:type="spellEnd"/>
+      <w:r>
+        <w:rPr>
+          <w:rFonts w:asciiTheme="minorHAnsi" w:hAnsiTheme="minorHAnsi" w:cstheme="minorHAnsi"/>
+          <w:sz w:val="22"/>
+          <w:szCs w:val="22"/>
+        </w:rPr>
+        <w:t xml:space="preserve"> pattern, where x is </w:t>
+      </w:r>
+      <w:r>
+        <w:rPr>
+          <w:rFonts w:asciiTheme="minorHAnsi" w:hAnsiTheme="minorHAnsi" w:cstheme="minorHAnsi"/>
+          <w:sz w:val="22"/>
+          <w:szCs w:val="22"/>
+        </w:rPr>
+        <w:t>an interfacial position that will be allowed to alternate for design</w:t>
+      </w:r>
+      <w:r>
+        <w:rPr>
+          <w:rFonts w:asciiTheme="minorHAnsi" w:hAnsiTheme="minorHAnsi" w:cstheme="minorHAnsi"/>
+          <w:sz w:val="22"/>
+          <w:szCs w:val="22"/>
+        </w:rPr>
+        <w:t xml:space="preserve">. For the </w:t>
       </w:r>
       <w:proofErr w:type="gramStart"/>
       <w:r>
@@ -1452,16 +3007,57 @@
           <w:sz w:val="22"/>
           <w:szCs w:val="22"/>
         </w:rPr>
-        <w:t xml:space="preserve">, </w:t>
-      </w:r>
-      <w:r>
-        <w:rPr>
-          <w:rFonts w:asciiTheme="minorHAnsi" w:hAnsiTheme="minorHAnsi" w:cstheme="minorHAnsi"/>
-          <w:sz w:val="22"/>
-          <w:szCs w:val="22"/>
-        </w:rPr>
-        <w:lastRenderedPageBreak/>
-        <w:t xml:space="preserve">we used the same set of interfacial positions to design sequences. For the </w:t>
+        <w:t xml:space="preserve"> design region</w:t>
+      </w:r>
+      <w:r>
+        <w:rPr>
+          <w:rFonts w:asciiTheme="minorHAnsi" w:hAnsiTheme="minorHAnsi" w:cstheme="minorHAnsi"/>
+          <w:sz w:val="22"/>
+          <w:szCs w:val="22"/>
+        </w:rPr>
+        <w:t>, we used the same set of interfacial positions</w:t>
+      </w:r>
+      <w:r>
+        <w:rPr>
+          <w:rFonts w:asciiTheme="minorHAnsi" w:hAnsiTheme="minorHAnsi" w:cstheme="minorHAnsi"/>
+          <w:sz w:val="22"/>
+          <w:szCs w:val="22"/>
+        </w:rPr>
+        <w:t xml:space="preserve"> as </w:t>
+      </w:r>
+      <w:proofErr w:type="spellStart"/>
+      <w:r>
+        <w:rPr>
+          <w:rFonts w:asciiTheme="minorHAnsi" w:hAnsiTheme="minorHAnsi" w:cstheme="minorHAnsi"/>
+          <w:sz w:val="22"/>
+          <w:szCs w:val="22"/>
+        </w:rPr>
+        <w:t>GASrights</w:t>
+      </w:r>
+      <w:proofErr w:type="spellEnd"/>
+      <w:r>
+        <w:rPr>
+          <w:rFonts w:asciiTheme="minorHAnsi" w:hAnsiTheme="minorHAnsi" w:cstheme="minorHAnsi"/>
+          <w:sz w:val="22"/>
+          <w:szCs w:val="22"/>
+        </w:rPr>
+        <w:t xml:space="preserve"> </w:t>
+      </w:r>
+      <w:r>
+        <w:rPr>
+          <w:rFonts w:asciiTheme="minorHAnsi" w:hAnsiTheme="minorHAnsi" w:cstheme="minorHAnsi"/>
+          <w:sz w:val="22"/>
+          <w:szCs w:val="22"/>
+        </w:rPr>
+        <w:t>for sequence</w:t>
+      </w:r>
+      <w:r>
+        <w:rPr>
+          <w:rFonts w:asciiTheme="minorHAnsi" w:hAnsiTheme="minorHAnsi" w:cstheme="minorHAnsi"/>
+          <w:sz w:val="22"/>
+          <w:szCs w:val="22"/>
+        </w:rPr>
+        <w:t xml:space="preserve"> design. For the </w:t>
       </w:r>
       <w:proofErr w:type="gramStart"/>
       <w:r>
@@ -1495,7 +3091,80 @@
           <w:sz w:val="22"/>
           <w:szCs w:val="22"/>
         </w:rPr>
-        <w:t>In each of these design regions, we randomly generated x geometries as inputs for our design algorithm (Methods). To ensure that we designed sequences that would insert properly into the membrane, we used a library of the most prevalent amino acids found in membrane proteins</w:t>
+        <w:t xml:space="preserve">In each of these design regions, we randomly generated </w:t>
+      </w:r>
+      <w:r>
+        <w:rPr>
+          <w:rFonts w:asciiTheme="minorHAnsi" w:hAnsiTheme="minorHAnsi" w:cstheme="minorHAnsi"/>
+          <w:sz w:val="22"/>
+          <w:szCs w:val="22"/>
+        </w:rPr>
+        <w:t>…</w:t>
+      </w:r>
+      <w:r>
+        <w:rPr>
+          <w:rFonts w:asciiTheme="minorHAnsi" w:hAnsiTheme="minorHAnsi" w:cstheme="minorHAnsi"/>
+          <w:sz w:val="22"/>
+          <w:szCs w:val="22"/>
+        </w:rPr>
+        <w:t xml:space="preserve"> geometries as inputs for our design algorithm (Methods). To ensure that we designed sequences that would insert properly into the membrane, we used a library of the most prevalent amino acids found in membrane proteins</w:t>
+      </w:r>
+      <w:r>
+        <w:rPr>
+          <w:rFonts w:asciiTheme="minorHAnsi" w:hAnsiTheme="minorHAnsi" w:cstheme="minorHAnsi"/>
+          <w:sz w:val="22"/>
+          <w:szCs w:val="22"/>
+        </w:rPr>
+        <w:t xml:space="preserve"> </w:t>
+      </w:r>
+      <w:r>
+        <w:rPr>
+          <w:rFonts w:asciiTheme="minorHAnsi" w:hAnsiTheme="minorHAnsi" w:cstheme="minorHAnsi"/>
+          <w:b/>
+          <w:bCs/>
+          <w:sz w:val="22"/>
+          <w:szCs w:val="22"/>
+        </w:rPr>
+        <w:fldChar w:fldCharType="begin"/>
+      </w:r>
+      <w:r>
+        <w:rPr>
+          <w:rFonts w:asciiTheme="minorHAnsi" w:hAnsiTheme="minorHAnsi" w:cstheme="minorHAnsi"/>
+          <w:b/>
+          <w:bCs/>
+          <w:sz w:val="22"/>
+          <w:szCs w:val="22"/>
+        </w:rPr>
+        <w:instrText xml:space="preserve"> ADDIN EN.CITE &lt;EndNote&gt;&lt;Cite&gt;&lt;Author&gt;Liu&lt;/Author&gt;&lt;Year&gt;2002&lt;/Year&gt;&lt;IDText&gt;Genomic analysis of membrane protein families: abundance and conserved motifs&lt;/IDText&gt;&lt;DisplayText&gt;(Liu et al., 2002)&lt;/DisplayText&gt;&lt;record&gt;&lt;dates&gt;&lt;pub-dates&gt;&lt;date&gt;Sep 19&lt;/date&gt;&lt;/pub-dates&gt;&lt;year&gt;2002&lt;/year&gt;&lt;/dates&gt;&lt;keywords&gt;&lt;keyword&gt;Amino Acid Motifs&lt;/keyword&gt;&lt;keyword&gt;Animals&lt;/keyword&gt;&lt;keyword&gt;Archaea&lt;/keyword&gt;&lt;keyword&gt;Bacteria&lt;/keyword&gt;&lt;keyword&gt;Caenorhabditis elegans&lt;/keyword&gt;&lt;keyword&gt;Conserved Sequence&lt;/keyword&gt;&lt;keyword&gt;Databases, Protein&lt;/keyword&gt;&lt;keyword&gt;Drosophila melanogaster&lt;/keyword&gt;&lt;keyword&gt;Genome&lt;/keyword&gt;&lt;keyword&gt;Membrane Proteins&lt;/keyword&gt;&lt;keyword&gt;Saccharomyces cerevisiae&lt;/keyword&gt;&lt;/keywords&gt;&lt;urls&gt;&lt;related-urls&gt;&lt;url&gt;https://www.ncbi.nlm.nih.gov/pubmed/12372142&lt;/url&gt;&lt;/related-urls&gt;&lt;/urls&gt;&lt;isbn&gt;1474-760X&lt;/isbn&gt;&lt;custom2&gt;PMC134483&lt;/custom2&gt;&lt;titles&gt;&lt;title&gt;Genomic analysis of membrane protein families: abundance and conserved motifs&lt;/title&gt;&lt;secondary-title&gt;Genome Biol&lt;/secondary-title&gt;&lt;/titles&gt;&lt;pages&gt;research0054&lt;/pages&gt;&lt;number&gt;10&lt;/number&gt;&lt;contributors&gt;&lt;authors&gt;&lt;author&gt;Liu, Y.&lt;/author&gt;&lt;author&gt;Engelman, D. M.&lt;/author&gt;&lt;author&gt;Gerstein, M.&lt;/author&gt;&lt;/authors&gt;&lt;/contributors&gt;&lt;edition&gt;20020919&lt;/edition&gt;&lt;language&gt;eng&lt;/language&gt;&lt;added-date format="utc"&gt;1705534210&lt;/added-date&gt;&lt;ref-type name="Journal Article"&gt;17&lt;/ref-type&gt;&lt;auth-address&gt;Department of Molecular Biophysics and Biochemistry, Yale University, New Haven, CT 06520-8114, USA.&lt;/auth-address&gt;&lt;rec-number&gt;34&lt;/rec-number&gt;&lt;last-updated-date format="utc"&gt;1705534210&lt;/last-updated-date&gt;&lt;accession-num&gt;12372142&lt;/accession-num&gt;&lt;electronic-resource-num&gt;10.1186/gb-2002-3-10-research0054&lt;/electronic-resource-num&gt;&lt;volume&gt;3&lt;/volume&gt;&lt;/record&gt;&lt;/Cite&gt;&lt;/EndNote&gt;</w:instrText>
+      </w:r>
+      <w:r>
+        <w:rPr>
+          <w:rFonts w:asciiTheme="minorHAnsi" w:hAnsiTheme="minorHAnsi" w:cstheme="minorHAnsi"/>
+          <w:b/>
+          <w:bCs/>
+          <w:sz w:val="22"/>
+          <w:szCs w:val="22"/>
+        </w:rPr>
+        <w:fldChar w:fldCharType="separate"/>
+      </w:r>
+      <w:r>
+        <w:rPr>
+          <w:rFonts w:asciiTheme="minorHAnsi" w:hAnsiTheme="minorHAnsi" w:cstheme="minorHAnsi"/>
+          <w:noProof/>
+          <w:sz w:val="22"/>
+          <w:szCs w:val="22"/>
+        </w:rPr>
+        <w:t>(Liu et al., 2002)</w:t>
+      </w:r>
+      <w:r>
+        <w:rPr>
+          <w:rFonts w:asciiTheme="minorHAnsi" w:hAnsiTheme="minorHAnsi" w:cstheme="minorHAnsi"/>
+          <w:b/>
+          <w:bCs/>
+          <w:sz w:val="22"/>
+          <w:szCs w:val="22"/>
+        </w:rPr>
+        <w:fldChar w:fldCharType="end"/>
       </w:r>
       <w:r>
         <w:rPr>
@@ -1529,87 +3198,15 @@
           <w:sz w:val="22"/>
           <w:szCs w:val="22"/>
         </w:rPr>
-        <w:t xml:space="preserve"> </w:t>
-      </w:r>
-      <w:r>
-        <w:rPr>
-          <w:rFonts w:asciiTheme="minorHAnsi" w:hAnsiTheme="minorHAnsi" w:cstheme="minorHAnsi"/>
-          <w:b/>
-          <w:bCs/>
-          <w:sz w:val="22"/>
-          <w:szCs w:val="22"/>
-        </w:rPr>
-        <w:t>(</w:t>
-      </w:r>
-      <w:r>
-        <w:rPr>
-          <w:rFonts w:asciiTheme="minorHAnsi" w:hAnsiTheme="minorHAnsi" w:cstheme="minorHAnsi"/>
-          <w:b/>
-          <w:bCs/>
-          <w:sz w:val="22"/>
-          <w:szCs w:val="22"/>
-        </w:rPr>
-        <w:t xml:space="preserve">cite MP </w:t>
-      </w:r>
-      <w:proofErr w:type="spellStart"/>
-      <w:r>
-        <w:rPr>
-          <w:rFonts w:asciiTheme="minorHAnsi" w:hAnsiTheme="minorHAnsi" w:cstheme="minorHAnsi"/>
-          <w:b/>
-          <w:bCs/>
-          <w:sz w:val="22"/>
-          <w:szCs w:val="22"/>
-        </w:rPr>
-        <w:t>aas</w:t>
-      </w:r>
-      <w:proofErr w:type="spellEnd"/>
-      <w:r>
-        <w:rPr>
-          <w:rFonts w:asciiTheme="minorHAnsi" w:hAnsiTheme="minorHAnsi" w:cstheme="minorHAnsi"/>
-          <w:b/>
-          <w:bCs/>
-          <w:sz w:val="22"/>
-          <w:szCs w:val="22"/>
-        </w:rPr>
-        <w:t xml:space="preserve"> paper</w:t>
-      </w:r>
-      <w:r>
-        <w:rPr>
-          <w:rFonts w:asciiTheme="minorHAnsi" w:hAnsiTheme="minorHAnsi" w:cstheme="minorHAnsi"/>
-          <w:b/>
-          <w:bCs/>
-          <w:sz w:val="22"/>
-          <w:szCs w:val="22"/>
-        </w:rPr>
-        <w:t xml:space="preserve"> from</w:t>
-      </w:r>
-      <w:r>
-        <w:rPr>
-          <w:rFonts w:asciiTheme="minorHAnsi" w:hAnsiTheme="minorHAnsi" w:cstheme="minorHAnsi"/>
-          <w:b/>
-          <w:bCs/>
-          <w:sz w:val="22"/>
-          <w:szCs w:val="22"/>
-        </w:rPr>
-        <w:t xml:space="preserve"> SMA</w:t>
-      </w:r>
-      <w:r>
-        <w:rPr>
-          <w:rFonts w:asciiTheme="minorHAnsi" w:hAnsiTheme="minorHAnsi" w:cstheme="minorHAnsi"/>
-          <w:b/>
-          <w:bCs/>
-          <w:sz w:val="22"/>
-          <w:szCs w:val="22"/>
-        </w:rPr>
-        <w:t>)</w:t>
-      </w:r>
-      <w:r>
-        <w:rPr>
-          <w:rFonts w:asciiTheme="minorHAnsi" w:hAnsiTheme="minorHAnsi" w:cstheme="minorHAnsi"/>
-          <w:sz w:val="22"/>
-          <w:szCs w:val="22"/>
-        </w:rPr>
         <w:t xml:space="preserve">. </w:t>
+      </w:r>
+      <w:r>
+        <w:rPr>
+          <w:rFonts w:asciiTheme="minorHAnsi" w:hAnsiTheme="minorHAnsi" w:cstheme="minorHAnsi"/>
+          <w:sz w:val="22"/>
+          <w:szCs w:val="22"/>
+        </w:rPr>
+        <w:t>Each designed sequence is evaluated using a combination of van der Waals packing, hydrogen bonding, and implicit solvation</w:t>
       </w:r>
       <w:r>
         <w:rPr>
@@ -1619,29 +3216,287 @@
           <w:sz w:val="22"/>
           <w:szCs w:val="22"/>
         </w:rPr>
-        <w:t>Each designed sequence is evaluated using a combination of van der Waals packing, hydrogen bonding, and implicit solvation (</w:t>
-      </w:r>
-      <w:r>
-        <w:rPr>
-          <w:rFonts w:asciiTheme="minorHAnsi" w:hAnsiTheme="minorHAnsi" w:cstheme="minorHAnsi"/>
-          <w:b/>
-          <w:bCs/>
+        <w:t xml:space="preserve"> </w:t>
+      </w:r>
+      <w:r>
+        <w:rPr>
+          <w:rFonts w:asciiTheme="minorHAnsi" w:hAnsiTheme="minorHAnsi" w:cstheme="minorHAnsi"/>
+          <w:sz w:val="22"/>
+          <w:szCs w:val="22"/>
+        </w:rPr>
+        <w:fldChar w:fldCharType="begin">
+          <w:fldData xml:space="preserve">PEVuZE5vdGU+PENpdGU+PEF1dGhvcj5NYWNLZXJlbGw8L0F1dGhvcj48WWVhcj4xOTk4PC9ZZWFy
+PjxJRFRleHQ+QWxsLWF0b20gZW1waXJpY2FsIHBvdGVudGlhbCBmb3IgbW9sZWN1bGFyIG1vZGVs
+aW5nIGFuZCBkeW5hbWljcyBzdHVkaWVzIG9mIHByb3RlaW5zPC9JRFRleHQ+PERpc3BsYXlUZXh0
+PihLcml2b3YgZXQgYWwuLCAyMDA5OyBMYXphcmlkaXMsIDIwMDM7IE1hY0tlcmVsbCBldCBhbC4s
+IDE5OTgpPC9EaXNwbGF5VGV4dD48cmVjb3JkPjxkYXRlcz48cHViLWRhdGVzPjxkYXRlPkFwciAz
+MDwvZGF0ZT48L3B1Yi1kYXRlcz48eWVhcj4xOTk4PC95ZWFyPjwvZGF0ZXM+PHVybHM+PHJlbGF0
+ZWQtdXJscz48dXJsPmh0dHBzOi8vd3d3Lm5jYmkubmxtLm5paC5nb3YvcHVibWVkLzI0ODg5ODAw
+PC91cmw+PC9yZWxhdGVkLXVybHM+PC91cmxzPjxpc2JuPjE1MjAtNjEwNjwvaXNibj48dGl0bGVz
+Pjx0aXRsZT5BbGwtYXRvbSBlbXBpcmljYWwgcG90ZW50aWFsIGZvciBtb2xlY3VsYXIgbW9kZWxp
+bmcgYW5kIGR5bmFtaWNzIHN0dWRpZXMgb2YgcHJvdGVpbnM8L3RpdGxlPjxzZWNvbmRhcnktdGl0
+bGU+SiBQaHlzIENoZW0gQjwvc2Vjb25kYXJ5LXRpdGxlPjwvdGl0bGVzPjxwYWdlcz4zNTg2LTYx
+NjwvcGFnZXM+PG51bWJlcj4xODwvbnVtYmVyPjxjb250cmlidXRvcnM+PGF1dGhvcnM+PGF1dGhv
+cj5NYWNLZXJlbGwsIEEuIEQuPC9hdXRob3I+PGF1dGhvcj5CYXNoZm9yZCwgRC48L2F1dGhvcj48
+YXV0aG9yPkJlbGxvdHQsIE0uPC9hdXRob3I+PGF1dGhvcj5EdW5icmFjaywgUi4gTC48L2F1dGhv
+cj48YXV0aG9yPkV2YW5zZWNrLCBKLiBELjwvYXV0aG9yPjxhdXRob3I+RmllbGQsIE0uIEouPC9h
+dXRob3I+PGF1dGhvcj5GaXNjaGVyLCBTLjwvYXV0aG9yPjxhdXRob3I+R2FvLCBKLjwvYXV0aG9y
+PjxhdXRob3I+R3VvLCBILjwvYXV0aG9yPjxhdXRob3I+SGEsIFMuPC9hdXRob3I+PGF1dGhvcj5K
+b3NlcGgtTWNDYXJ0aHksIEQuPC9hdXRob3I+PGF1dGhvcj5LdWNobmlyLCBMLjwvYXV0aG9yPjxh
+dXRob3I+S3VjemVyYSwgSy48L2F1dGhvcj48YXV0aG9yPkxhdSwgRi4gVC48L2F1dGhvcj48YXV0
+aG9yPk1hdHRvcywgQy48L2F1dGhvcj48YXV0aG9yPk1pY2huaWNrLCBTLjwvYXV0aG9yPjxhdXRo
+b3I+TmdvLCBULjwvYXV0aG9yPjxhdXRob3I+Tmd1eWVuLCBELiBULjwvYXV0aG9yPjxhdXRob3I+
+UHJvZGhvbSwgQi48L2F1dGhvcj48YXV0aG9yPlJlaWhlciwgVy4gRS48L2F1dGhvcj48YXV0aG9y
+PlJvdXgsIEIuPC9hdXRob3I+PGF1dGhvcj5TY2hsZW5rcmljaCwgTS48L2F1dGhvcj48YXV0aG9y
+PlNtaXRoLCBKLiBDLjwvYXV0aG9yPjxhdXRob3I+U3RvdGUsIFIuPC9hdXRob3I+PGF1dGhvcj5T
+dHJhdWIsIEouPC9hdXRob3I+PGF1dGhvcj5XYXRhbmFiZSwgTS48L2F1dGhvcj48YXV0aG9yPldp
+w7Nya2lld2ljei1LdWN6ZXJhLCBKLjwvYXV0aG9yPjxhdXRob3I+WWluLCBELjwvYXV0aG9yPjxh
+dXRob3I+S2FycGx1cywgTS48L2F1dGhvcj48L2F1dGhvcnM+PC9jb250cmlidXRvcnM+PGxhbmd1
+YWdlPmVuZzwvbGFuZ3VhZ2U+PGFkZGVkLWRhdGUgZm9ybWF0PSJ1dGMiPjE3MDU1MzI0NDE8L2Fk
+ZGVkLWRhdGU+PHJlZi10eXBlIG5hbWU9IkpvdXJuYWwgQXJ0aWNsZSI+MTc8L3JlZi10eXBlPjxh
+dXRoLWFkZHJlc3M+RGVwYXJ0bWVudCBvZiBDaGVtaXN0cnkgJmFtcDsgQ2hlbWljYWwgQmlvbG9n
+eSwgSGFydmFyZCBVbml2ZXJzaXR5LCBDYW1icmlkZ2UsIE1hc3NhY2h1c2V0dHMgMDIxMzgsIERl
+cGFydG1lbnQgb2YgUGhhcm1hY2V1dGljYWwgU2NpZW5jZXMsIFVuaXZlcnNpdHkgb2YgTWFyeWxh
+bmQsIFNjaG9vbCBvZiBQaGFybWFjeSwgQmFsdGltb3JlLCBNYXJ5bGFuZCAyMTIwMSwgYW5kIExh
+Ym9yYXRvaXJlIGRlIENoaW1pZSBCaW9waHlzaXF1ZSwgSVNJUywgSW5zdGl0dXQgTGUgQmVsLCBV
+bml2ZXJzaXTDqSBMb3VpcyBQYXN0ZXVyLCA2NzAwMCBTdHJhc2JvdXJnLCBGcmFuY2UuPC9hdXRo
+LWFkZHJlc3M+PHJlYy1udW1iZXI+MTU8L3JlYy1udW1iZXI+PGxhc3QtdXBkYXRlZC1kYXRlIGZv
+cm1hdD0idXRjIj4xNzA1NTMyNDQxPC9sYXN0LXVwZGF0ZWQtZGF0ZT48YWNjZXNzaW9uLW51bT4y
+NDg4OTgwMDwvYWNjZXNzaW9uLW51bT48ZWxlY3Ryb25pYy1yZXNvdXJjZS1udW0+MTAuMTAyMS9q
+cDk3MzA4NGY8L2VsZWN0cm9uaWMtcmVzb3VyY2UtbnVtPjx2b2x1bWU+MTAyPC92b2x1bWU+PC9y
+ZWNvcmQ+PC9DaXRlPjxDaXRlPjxBdXRob3I+TGF6YXJpZGlzPC9BdXRob3I+PFllYXI+MjAwMzwv
+WWVhcj48SURUZXh0PkVmZmVjdGl2ZSBlbmVyZ3kgZnVuY3Rpb24gZm9yIHByb3RlaW5zIGluIGxp
+cGlkIG1lbWJyYW5lczwvSURUZXh0PjxyZWNvcmQ+PGRhdGVzPjxwdWItZGF0ZXM+PGRhdGU+QXVn
+IDAxPC9kYXRlPjwvcHViLWRhdGVzPjx5ZWFyPjIwMDM8L3llYXI+PC9kYXRlcz48a2V5d29yZHM+
+PGtleXdvcmQ+QW1pbm8gQWNpZHM8L2tleXdvcmQ+PGtleXdvcmQ+QmFjdGVyaW9yaG9kb3BzaW5z
+PC9rZXl3b3JkPjxrZXl3b3JkPkNvbXB1dGF0aW9uYWwgQmlvbG9neTwva2V5d29yZD48a2V5d29y
+ZD5Db21wdXRlciBTaW11bGF0aW9uPC9rZXl3b3JkPjxrZXl3b3JkPkdseWNvcGhvcmluczwva2V5
+d29yZD48a2V5d29yZD5MaXBpZCBCaWxheWVyczwva2V5d29yZD48a2V5d29yZD5NZWxpdHRlbjwv
+a2V5d29yZD48a2V5d29yZD5NZW1icmFuZSBQcm90ZWluczwva2V5d29yZD48a2V5d29yZD5Nb2Rl
+bHMsIE1vbGVjdWxhcjwva2V5d29yZD48a2V5d29yZD5QZXB0aWRlczwva2V5d29yZD48a2V5d29y
+ZD5Qcm90ZWluIEZvbGRpbmc8L2tleXdvcmQ+PGtleXdvcmQ+UHJvdGVpbiBTdHJ1Y3R1cmUsIFNl
+Y29uZGFyeTwva2V5d29yZD48a2V5d29yZD5Tb2x2ZW50czwva2V5d29yZD48a2V5d29yZD5TdGF0
+aWMgRWxlY3RyaWNpdHk8L2tleXdvcmQ+PGtleXdvcmQ+VHJ5cHRvcGhhbjwva2V5d29yZD48a2V5
+d29yZD5UeXJvc2luZTwva2V5d29yZD48L2tleXdvcmRzPjx1cmxzPjxyZWxhdGVkLXVybHM+PHVy
+bD5odHRwczovL3d3dy5uY2JpLm5sbS5uaWguZ292L3B1Ym1lZC8xMjgzMzU0MjwvdXJsPjwvcmVs
+YXRlZC11cmxzPjwvdXJscz48aXNibj4xMDk3LTAxMzQ8L2lzYm4+PHRpdGxlcz48dGl0bGU+RWZm
+ZWN0aXZlIGVuZXJneSBmdW5jdGlvbiBmb3IgcHJvdGVpbnMgaW4gbGlwaWQgbWVtYnJhbmVzPC90
+aXRsZT48c2Vjb25kYXJ5LXRpdGxlPlByb3RlaW5zPC9zZWNvbmRhcnktdGl0bGU+PC90aXRsZXM+
+PHBhZ2VzPjE3Ni05MjwvcGFnZXM+PG51bWJlcj4yPC9udW1iZXI+PGNvbnRyaWJ1dG9ycz48YXV0
+aG9ycz48YXV0aG9yPkxhemFyaWRpcywgVC48L2F1dGhvcj48L2F1dGhvcnM+PC9jb250cmlidXRv
+cnM+PGxhbmd1YWdlPmVuZzwvbGFuZ3VhZ2U+PGFkZGVkLWRhdGUgZm9ybWF0PSJ1dGMiPjE3MDU1
+MzI0MTU8L2FkZGVkLWRhdGU+PHJlZi10eXBlIG5hbWU9IkpvdXJuYWwgQXJ0aWNsZSI+MTc8L3Jl
+Zi10eXBlPjxhdXRoLWFkZHJlc3M+RGVwYXJ0bWVudCBvZiBDaGVtaXN0cnksIENpdHkgQ29sbGVn
+ZSBvZiB0aGUgQ2l0eSBVbml2ZXJzaXR5IG9mIE5ldyBZb3JrLCBOZXcgWW9yayAxMDAzMSwgVVNB
+LiB0aGVtaXNAc2NpLmNjbnkuY3VueS5lZHU8L2F1dGgtYWRkcmVzcz48cmVjLW51bWJlcj4xNDwv
+cmVjLW51bWJlcj48bGFzdC11cGRhdGVkLWRhdGUgZm9ybWF0PSJ1dGMiPjE3MDU1MzI0MTU8L2xh
+c3QtdXBkYXRlZC1kYXRlPjxhY2Nlc3Npb24tbnVtPjEyODMzNTQyPC9hY2Nlc3Npb24tbnVtPjxl
+bGVjdHJvbmljLXJlc291cmNlLW51bT4xMC4xMDAyL3Byb3QuMTA0MTA8L2VsZWN0cm9uaWMtcmVz
+b3VyY2UtbnVtPjx2b2x1bWU+NTI8L3ZvbHVtZT48L3JlY29yZD48L0NpdGU+PENpdGU+PEF1dGhv
+cj5Lcml2b3Y8L0F1dGhvcj48WWVhcj4yMDA5PC9ZZWFyPjxJRFRleHQ+SW1wcm92ZWQgcHJlZGlj
+dGlvbiBvZiBwcm90ZWluIHNpZGUtY2hhaW4gY29uZm9ybWF0aW9ucyB3aXRoIFNDV1JMNDwvSURU
+ZXh0PjxyZWNvcmQ+PGRhdGVzPjxwdWItZGF0ZXM+PGRhdGU+RGVjPC9kYXRlPjwvcHViLWRhdGVz
+Pjx5ZWFyPjIwMDk8L3llYXI+PC9kYXRlcz48a2V5d29yZHM+PGtleXdvcmQ+QWxnb3JpdGhtczwv
+a2V5d29yZD48a2V5d29yZD5Db21wdXRlciBTaW11bGF0aW9uPC9rZXl3b3JkPjxrZXl3b3JkPkNy
+eXN0YWxsb2dyYXBoeSwgWC1SYXk8L2tleXdvcmQ+PGtleXdvcmQ+SHlkcm9nZW4gQm9uZGluZzwv
+a2V5d29yZD48a2V5d29yZD5Nb2RlbHMsIE1vbGVjdWxhcjwva2V5d29yZD48a2V5d29yZD5QZXB0
+aWRlIExpYnJhcnk8L2tleXdvcmQ+PGtleXdvcmQ+UHJvdGVpbiBDb25mb3JtYXRpb248L2tleXdv
+cmQ+PGtleXdvcmQ+UHJvdGVpbnM8L2tleXdvcmQ+PGtleXdvcmQ+U2VxdWVuY2UgQWxpZ25tZW50
+PC9rZXl3b3JkPjxrZXl3b3JkPlNvZnR3YXJlPC9rZXl3b3JkPjxrZXl3b3JkPlNvZnR3YXJlIERl
+c2lnbjwva2V5d29yZD48a2V5d29yZD5TdGF0aWMgRWxlY3RyaWNpdHk8L2tleXdvcmQ+PGtleXdv
+cmQ+VGhlcm1vZHluYW1pY3M8L2tleXdvcmQ+PC9rZXl3b3Jkcz48dXJscz48cmVsYXRlZC11cmxz
+Pjx1cmw+aHR0cHM6Ly93d3cubmNiaS5ubG0ubmloLmdvdi9wdWJtZWQvMTk2MDM0ODQ8L3VybD48
+L3JlbGF0ZWQtdXJscz48L3VybHM+PGlzYm4+MTA5Ny0wMTM0PC9pc2JuPjxjdXN0b20yPlBNQzI4
+ODUxNDY8L2N1c3RvbTI+PHRpdGxlcz48dGl0bGU+SW1wcm92ZWQgcHJlZGljdGlvbiBvZiBwcm90
+ZWluIHNpZGUtY2hhaW4gY29uZm9ybWF0aW9ucyB3aXRoIFNDV1JMNDwvdGl0bGU+PHNlY29uZGFy
+eS10aXRsZT5Qcm90ZWluczwvc2Vjb25kYXJ5LXRpdGxlPjwvdGl0bGVzPjxwYWdlcz43NzgtOTU8
+L3BhZ2VzPjxudW1iZXI+NDwvbnVtYmVyPjxjb250cmlidXRvcnM+PGF1dGhvcnM+PGF1dGhvcj5L
+cml2b3YsIEcuIEcuPC9hdXRob3I+PGF1dGhvcj5TaGFwb3ZhbG92LCBNLiBWLjwvYXV0aG9yPjxh
+dXRob3I+RHVuYnJhY2ssIFIuIEwuPC9hdXRob3I+PC9hdXRob3JzPjwvY29udHJpYnV0b3JzPjxs
+YW5ndWFnZT5lbmc8L2xhbmd1YWdlPjxhZGRlZC1kYXRlIGZvcm1hdD0idXRjIj4xNzA1NTMzMjU0
+PC9hZGRlZC1kYXRlPjxyZWYtdHlwZSBuYW1lPSJKb3VybmFsIEFydGljbGUiPjE3PC9yZWYtdHlw
+ZT48YXV0aC1hZGRyZXNzPkluc3RpdHV0ZSBmb3IgQ2FuY2VyIFJlc2VhcmNoLCBGb3ggQ2hhc2Ug
+Q2FuY2VyIENlbnRlciwgMzMzIENvdHRtYW4gQXZlbnVlLCBQaGlsYWRlbHBoaWEsIFBlbm5zeWx2
+YW5pYSAxOTExMSwgVVNBLjwvYXV0aC1hZGRyZXNzPjxyZWMtbnVtYmVyPjIzPC9yZWMtbnVtYmVy
+PjxsYXN0LXVwZGF0ZWQtZGF0ZSBmb3JtYXQ9InV0YyI+MTcwNTUzMzI1NDwvbGFzdC11cGRhdGVk
+LWRhdGU+PGFjY2Vzc2lvbi1udW0+MTk2MDM0ODQ8L2FjY2Vzc2lvbi1udW0+PGVsZWN0cm9uaWMt
+cmVzb3VyY2UtbnVtPjEwLjEwMDIvcHJvdC4yMjQ4ODwvZWxlY3Ryb25pYy1yZXNvdXJjZS1udW0+
+PHZvbHVtZT43Nzwvdm9sdW1lPjwvcmVjb3JkPjwvQ2l0ZT48L0VuZE5vdGU+AG==
+</w:fldData>
+        </w:fldChar>
+      </w:r>
+      <w:r>
+        <w:rPr>
+          <w:rFonts w:asciiTheme="minorHAnsi" w:hAnsiTheme="minorHAnsi" w:cstheme="minorHAnsi"/>
+          <w:sz w:val="22"/>
+          <w:szCs w:val="22"/>
+        </w:rPr>
+        <w:instrText xml:space="preserve"> ADDIN EN.CITE </w:instrText>
+      </w:r>
+      <w:r>
+        <w:rPr>
+          <w:rFonts w:asciiTheme="minorHAnsi" w:hAnsiTheme="minorHAnsi" w:cstheme="minorHAnsi"/>
+          <w:sz w:val="22"/>
+          <w:szCs w:val="22"/>
+        </w:rPr>
+        <w:fldChar w:fldCharType="begin">
+          <w:fldData xml:space="preserve">PEVuZE5vdGU+PENpdGU+PEF1dGhvcj5NYWNLZXJlbGw8L0F1dGhvcj48WWVhcj4xOTk4PC9ZZWFy
+PjxJRFRleHQ+QWxsLWF0b20gZW1waXJpY2FsIHBvdGVudGlhbCBmb3IgbW9sZWN1bGFyIG1vZGVs
+aW5nIGFuZCBkeW5hbWljcyBzdHVkaWVzIG9mIHByb3RlaW5zPC9JRFRleHQ+PERpc3BsYXlUZXh0
+PihLcml2b3YgZXQgYWwuLCAyMDA5OyBMYXphcmlkaXMsIDIwMDM7IE1hY0tlcmVsbCBldCBhbC4s
+IDE5OTgpPC9EaXNwbGF5VGV4dD48cmVjb3JkPjxkYXRlcz48cHViLWRhdGVzPjxkYXRlPkFwciAz
+MDwvZGF0ZT48L3B1Yi1kYXRlcz48eWVhcj4xOTk4PC95ZWFyPjwvZGF0ZXM+PHVybHM+PHJlbGF0
+ZWQtdXJscz48dXJsPmh0dHBzOi8vd3d3Lm5jYmkubmxtLm5paC5nb3YvcHVibWVkLzI0ODg5ODAw
+PC91cmw+PC9yZWxhdGVkLXVybHM+PC91cmxzPjxpc2JuPjE1MjAtNjEwNjwvaXNibj48dGl0bGVz
+Pjx0aXRsZT5BbGwtYXRvbSBlbXBpcmljYWwgcG90ZW50aWFsIGZvciBtb2xlY3VsYXIgbW9kZWxp
+bmcgYW5kIGR5bmFtaWNzIHN0dWRpZXMgb2YgcHJvdGVpbnM8L3RpdGxlPjxzZWNvbmRhcnktdGl0
+bGU+SiBQaHlzIENoZW0gQjwvc2Vjb25kYXJ5LXRpdGxlPjwvdGl0bGVzPjxwYWdlcz4zNTg2LTYx
+NjwvcGFnZXM+PG51bWJlcj4xODwvbnVtYmVyPjxjb250cmlidXRvcnM+PGF1dGhvcnM+PGF1dGhv
+cj5NYWNLZXJlbGwsIEEuIEQuPC9hdXRob3I+PGF1dGhvcj5CYXNoZm9yZCwgRC48L2F1dGhvcj48
+YXV0aG9yPkJlbGxvdHQsIE0uPC9hdXRob3I+PGF1dGhvcj5EdW5icmFjaywgUi4gTC48L2F1dGhv
+cj48YXV0aG9yPkV2YW5zZWNrLCBKLiBELjwvYXV0aG9yPjxhdXRob3I+RmllbGQsIE0uIEouPC9h
+dXRob3I+PGF1dGhvcj5GaXNjaGVyLCBTLjwvYXV0aG9yPjxhdXRob3I+R2FvLCBKLjwvYXV0aG9y
+PjxhdXRob3I+R3VvLCBILjwvYXV0aG9yPjxhdXRob3I+SGEsIFMuPC9hdXRob3I+PGF1dGhvcj5K
+b3NlcGgtTWNDYXJ0aHksIEQuPC9hdXRob3I+PGF1dGhvcj5LdWNobmlyLCBMLjwvYXV0aG9yPjxh
+dXRob3I+S3VjemVyYSwgSy48L2F1dGhvcj48YXV0aG9yPkxhdSwgRi4gVC48L2F1dGhvcj48YXV0
+aG9yPk1hdHRvcywgQy48L2F1dGhvcj48YXV0aG9yPk1pY2huaWNrLCBTLjwvYXV0aG9yPjxhdXRo
+b3I+TmdvLCBULjwvYXV0aG9yPjxhdXRob3I+Tmd1eWVuLCBELiBULjwvYXV0aG9yPjxhdXRob3I+
+UHJvZGhvbSwgQi48L2F1dGhvcj48YXV0aG9yPlJlaWhlciwgVy4gRS48L2F1dGhvcj48YXV0aG9y
+PlJvdXgsIEIuPC9hdXRob3I+PGF1dGhvcj5TY2hsZW5rcmljaCwgTS48L2F1dGhvcj48YXV0aG9y
+PlNtaXRoLCBKLiBDLjwvYXV0aG9yPjxhdXRob3I+U3RvdGUsIFIuPC9hdXRob3I+PGF1dGhvcj5T
+dHJhdWIsIEouPC9hdXRob3I+PGF1dGhvcj5XYXRhbmFiZSwgTS48L2F1dGhvcj48YXV0aG9yPldp
+w7Nya2lld2ljei1LdWN6ZXJhLCBKLjwvYXV0aG9yPjxhdXRob3I+WWluLCBELjwvYXV0aG9yPjxh
+dXRob3I+S2FycGx1cywgTS48L2F1dGhvcj48L2F1dGhvcnM+PC9jb250cmlidXRvcnM+PGxhbmd1
+YWdlPmVuZzwvbGFuZ3VhZ2U+PGFkZGVkLWRhdGUgZm9ybWF0PSJ1dGMiPjE3MDU1MzI0NDE8L2Fk
+ZGVkLWRhdGU+PHJlZi10eXBlIG5hbWU9IkpvdXJuYWwgQXJ0aWNsZSI+MTc8L3JlZi10eXBlPjxh
+dXRoLWFkZHJlc3M+RGVwYXJ0bWVudCBvZiBDaGVtaXN0cnkgJmFtcDsgQ2hlbWljYWwgQmlvbG9n
+eSwgSGFydmFyZCBVbml2ZXJzaXR5LCBDYW1icmlkZ2UsIE1hc3NhY2h1c2V0dHMgMDIxMzgsIERl
+cGFydG1lbnQgb2YgUGhhcm1hY2V1dGljYWwgU2NpZW5jZXMsIFVuaXZlcnNpdHkgb2YgTWFyeWxh
+bmQsIFNjaG9vbCBvZiBQaGFybWFjeSwgQmFsdGltb3JlLCBNYXJ5bGFuZCAyMTIwMSwgYW5kIExh
+Ym9yYXRvaXJlIGRlIENoaW1pZSBCaW9waHlzaXF1ZSwgSVNJUywgSW5zdGl0dXQgTGUgQmVsLCBV
+bml2ZXJzaXTDqSBMb3VpcyBQYXN0ZXVyLCA2NzAwMCBTdHJhc2JvdXJnLCBGcmFuY2UuPC9hdXRo
+LWFkZHJlc3M+PHJlYy1udW1iZXI+MTU8L3JlYy1udW1iZXI+PGxhc3QtdXBkYXRlZC1kYXRlIGZv
+cm1hdD0idXRjIj4xNzA1NTMyNDQxPC9sYXN0LXVwZGF0ZWQtZGF0ZT48YWNjZXNzaW9uLW51bT4y
+NDg4OTgwMDwvYWNjZXNzaW9uLW51bT48ZWxlY3Ryb25pYy1yZXNvdXJjZS1udW0+MTAuMTAyMS9q
+cDk3MzA4NGY8L2VsZWN0cm9uaWMtcmVzb3VyY2UtbnVtPjx2b2x1bWU+MTAyPC92b2x1bWU+PC9y
+ZWNvcmQ+PC9DaXRlPjxDaXRlPjxBdXRob3I+TGF6YXJpZGlzPC9BdXRob3I+PFllYXI+MjAwMzwv
+WWVhcj48SURUZXh0PkVmZmVjdGl2ZSBlbmVyZ3kgZnVuY3Rpb24gZm9yIHByb3RlaW5zIGluIGxp
+cGlkIG1lbWJyYW5lczwvSURUZXh0PjxyZWNvcmQ+PGRhdGVzPjxwdWItZGF0ZXM+PGRhdGU+QXVn
+IDAxPC9kYXRlPjwvcHViLWRhdGVzPjx5ZWFyPjIwMDM8L3llYXI+PC9kYXRlcz48a2V5d29yZHM+
+PGtleXdvcmQ+QW1pbm8gQWNpZHM8L2tleXdvcmQ+PGtleXdvcmQ+QmFjdGVyaW9yaG9kb3BzaW5z
+PC9rZXl3b3JkPjxrZXl3b3JkPkNvbXB1dGF0aW9uYWwgQmlvbG9neTwva2V5d29yZD48a2V5d29y
+ZD5Db21wdXRlciBTaW11bGF0aW9uPC9rZXl3b3JkPjxrZXl3b3JkPkdseWNvcGhvcmluczwva2V5
+d29yZD48a2V5d29yZD5MaXBpZCBCaWxheWVyczwva2V5d29yZD48a2V5d29yZD5NZWxpdHRlbjwv
+a2V5d29yZD48a2V5d29yZD5NZW1icmFuZSBQcm90ZWluczwva2V5d29yZD48a2V5d29yZD5Nb2Rl
+bHMsIE1vbGVjdWxhcjwva2V5d29yZD48a2V5d29yZD5QZXB0aWRlczwva2V5d29yZD48a2V5d29y
+ZD5Qcm90ZWluIEZvbGRpbmc8L2tleXdvcmQ+PGtleXdvcmQ+UHJvdGVpbiBTdHJ1Y3R1cmUsIFNl
+Y29uZGFyeTwva2V5d29yZD48a2V5d29yZD5Tb2x2ZW50czwva2V5d29yZD48a2V5d29yZD5TdGF0
+aWMgRWxlY3RyaWNpdHk8L2tleXdvcmQ+PGtleXdvcmQ+VHJ5cHRvcGhhbjwva2V5d29yZD48a2V5
+d29yZD5UeXJvc2luZTwva2V5d29yZD48L2tleXdvcmRzPjx1cmxzPjxyZWxhdGVkLXVybHM+PHVy
+bD5odHRwczovL3d3dy5uY2JpLm5sbS5uaWguZ292L3B1Ym1lZC8xMjgzMzU0MjwvdXJsPjwvcmVs
+YXRlZC11cmxzPjwvdXJscz48aXNibj4xMDk3LTAxMzQ8L2lzYm4+PHRpdGxlcz48dGl0bGU+RWZm
+ZWN0aXZlIGVuZXJneSBmdW5jdGlvbiBmb3IgcHJvdGVpbnMgaW4gbGlwaWQgbWVtYnJhbmVzPC90
+aXRsZT48c2Vjb25kYXJ5LXRpdGxlPlByb3RlaW5zPC9zZWNvbmRhcnktdGl0bGU+PC90aXRsZXM+
+PHBhZ2VzPjE3Ni05MjwvcGFnZXM+PG51bWJlcj4yPC9udW1iZXI+PGNvbnRyaWJ1dG9ycz48YXV0
+aG9ycz48YXV0aG9yPkxhemFyaWRpcywgVC48L2F1dGhvcj48L2F1dGhvcnM+PC9jb250cmlidXRv
+cnM+PGxhbmd1YWdlPmVuZzwvbGFuZ3VhZ2U+PGFkZGVkLWRhdGUgZm9ybWF0PSJ1dGMiPjE3MDU1
+MzI0MTU8L2FkZGVkLWRhdGU+PHJlZi10eXBlIG5hbWU9IkpvdXJuYWwgQXJ0aWNsZSI+MTc8L3Jl
+Zi10eXBlPjxhdXRoLWFkZHJlc3M+RGVwYXJ0bWVudCBvZiBDaGVtaXN0cnksIENpdHkgQ29sbGVn
+ZSBvZiB0aGUgQ2l0eSBVbml2ZXJzaXR5IG9mIE5ldyBZb3JrLCBOZXcgWW9yayAxMDAzMSwgVVNB
+LiB0aGVtaXNAc2NpLmNjbnkuY3VueS5lZHU8L2F1dGgtYWRkcmVzcz48cmVjLW51bWJlcj4xNDwv
+cmVjLW51bWJlcj48bGFzdC11cGRhdGVkLWRhdGUgZm9ybWF0PSJ1dGMiPjE3MDU1MzI0MTU8L2xh
+c3QtdXBkYXRlZC1kYXRlPjxhY2Nlc3Npb24tbnVtPjEyODMzNTQyPC9hY2Nlc3Npb24tbnVtPjxl
+bGVjdHJvbmljLXJlc291cmNlLW51bT4xMC4xMDAyL3Byb3QuMTA0MTA8L2VsZWN0cm9uaWMtcmVz
+b3VyY2UtbnVtPjx2b2x1bWU+NTI8L3ZvbHVtZT48L3JlY29yZD48L0NpdGU+PENpdGU+PEF1dGhv
+cj5Lcml2b3Y8L0F1dGhvcj48WWVhcj4yMDA5PC9ZZWFyPjxJRFRleHQ+SW1wcm92ZWQgcHJlZGlj
+dGlvbiBvZiBwcm90ZWluIHNpZGUtY2hhaW4gY29uZm9ybWF0aW9ucyB3aXRoIFNDV1JMNDwvSURU
+ZXh0PjxyZWNvcmQ+PGRhdGVzPjxwdWItZGF0ZXM+PGRhdGU+RGVjPC9kYXRlPjwvcHViLWRhdGVz
+Pjx5ZWFyPjIwMDk8L3llYXI+PC9kYXRlcz48a2V5d29yZHM+PGtleXdvcmQ+QWxnb3JpdGhtczwv
+a2V5d29yZD48a2V5d29yZD5Db21wdXRlciBTaW11bGF0aW9uPC9rZXl3b3JkPjxrZXl3b3JkPkNy
+eXN0YWxsb2dyYXBoeSwgWC1SYXk8L2tleXdvcmQ+PGtleXdvcmQ+SHlkcm9nZW4gQm9uZGluZzwv
+a2V5d29yZD48a2V5d29yZD5Nb2RlbHMsIE1vbGVjdWxhcjwva2V5d29yZD48a2V5d29yZD5QZXB0
+aWRlIExpYnJhcnk8L2tleXdvcmQ+PGtleXdvcmQ+UHJvdGVpbiBDb25mb3JtYXRpb248L2tleXdv
+cmQ+PGtleXdvcmQ+UHJvdGVpbnM8L2tleXdvcmQ+PGtleXdvcmQ+U2VxdWVuY2UgQWxpZ25tZW50
+PC9rZXl3b3JkPjxrZXl3b3JkPlNvZnR3YXJlPC9rZXl3b3JkPjxrZXl3b3JkPlNvZnR3YXJlIERl
+c2lnbjwva2V5d29yZD48a2V5d29yZD5TdGF0aWMgRWxlY3RyaWNpdHk8L2tleXdvcmQ+PGtleXdv
+cmQ+VGhlcm1vZHluYW1pY3M8L2tleXdvcmQ+PC9rZXl3b3Jkcz48dXJscz48cmVsYXRlZC11cmxz
+Pjx1cmw+aHR0cHM6Ly93d3cubmNiaS5ubG0ubmloLmdvdi9wdWJtZWQvMTk2MDM0ODQ8L3VybD48
+L3JlbGF0ZWQtdXJscz48L3VybHM+PGlzYm4+MTA5Ny0wMTM0PC9pc2JuPjxjdXN0b20yPlBNQzI4
+ODUxNDY8L2N1c3RvbTI+PHRpdGxlcz48dGl0bGU+SW1wcm92ZWQgcHJlZGljdGlvbiBvZiBwcm90
+ZWluIHNpZGUtY2hhaW4gY29uZm9ybWF0aW9ucyB3aXRoIFNDV1JMNDwvdGl0bGU+PHNlY29uZGFy
+eS10aXRsZT5Qcm90ZWluczwvc2Vjb25kYXJ5LXRpdGxlPjwvdGl0bGVzPjxwYWdlcz43NzgtOTU8
+L3BhZ2VzPjxudW1iZXI+NDwvbnVtYmVyPjxjb250cmlidXRvcnM+PGF1dGhvcnM+PGF1dGhvcj5L
+cml2b3YsIEcuIEcuPC9hdXRob3I+PGF1dGhvcj5TaGFwb3ZhbG92LCBNLiBWLjwvYXV0aG9yPjxh
+dXRob3I+RHVuYnJhY2ssIFIuIEwuPC9hdXRob3I+PC9hdXRob3JzPjwvY29udHJpYnV0b3JzPjxs
+YW5ndWFnZT5lbmc8L2xhbmd1YWdlPjxhZGRlZC1kYXRlIGZvcm1hdD0idXRjIj4xNzA1NTMzMjU0
+PC9hZGRlZC1kYXRlPjxyZWYtdHlwZSBuYW1lPSJKb3VybmFsIEFydGljbGUiPjE3PC9yZWYtdHlw
+ZT48YXV0aC1hZGRyZXNzPkluc3RpdHV0ZSBmb3IgQ2FuY2VyIFJlc2VhcmNoLCBGb3ggQ2hhc2Ug
+Q2FuY2VyIENlbnRlciwgMzMzIENvdHRtYW4gQXZlbnVlLCBQaGlsYWRlbHBoaWEsIFBlbm5zeWx2
+YW5pYSAxOTExMSwgVVNBLjwvYXV0aC1hZGRyZXNzPjxyZWMtbnVtYmVyPjIzPC9yZWMtbnVtYmVy
+PjxsYXN0LXVwZGF0ZWQtZGF0ZSBmb3JtYXQ9InV0YyI+MTcwNTUzMzI1NDwvbGFzdC11cGRhdGVk
+LWRhdGU+PGFjY2Vzc2lvbi1udW0+MTk2MDM0ODQ8L2FjY2Vzc2lvbi1udW0+PGVsZWN0cm9uaWMt
+cmVzb3VyY2UtbnVtPjEwLjEwMDIvcHJvdC4yMjQ4ODwvZWxlY3Ryb25pYy1yZXNvdXJjZS1udW0+
+PHZvbHVtZT43Nzwvdm9sdW1lPjwvcmVjb3JkPjwvQ2l0ZT48L0VuZE5vdGU+AG==
+</w:fldData>
+        </w:fldChar>
+      </w:r>
+      <w:r>
+        <w:rPr>
+          <w:rFonts w:asciiTheme="minorHAnsi" w:hAnsiTheme="minorHAnsi" w:cstheme="minorHAnsi"/>
+          <w:sz w:val="22"/>
+          <w:szCs w:val="22"/>
+        </w:rPr>
+        <w:instrText xml:space="preserve"> ADDIN EN.CITE.DATA </w:instrText>
+      </w:r>
+      <w:r>
+        <w:rPr>
+          <w:rFonts w:asciiTheme="minorHAnsi" w:hAnsiTheme="minorHAnsi" w:cstheme="minorHAnsi"/>
+          <w:sz w:val="22"/>
+          <w:szCs w:val="22"/>
+        </w:rPr>
+      </w:r>
+      <w:r>
+        <w:rPr>
+          <w:rFonts w:asciiTheme="minorHAnsi" w:hAnsiTheme="minorHAnsi" w:cstheme="minorHAnsi"/>
+          <w:sz w:val="22"/>
+          <w:szCs w:val="22"/>
+        </w:rPr>
+        <w:fldChar w:fldCharType="end"/>
+      </w:r>
+      <w:r>
+        <w:rPr>
+          <w:rFonts w:asciiTheme="minorHAnsi" w:hAnsiTheme="minorHAnsi" w:cstheme="minorHAnsi"/>
+          <w:sz w:val="22"/>
+          <w:szCs w:val="22"/>
+        </w:rPr>
+        <w:fldChar w:fldCharType="separate"/>
+      </w:r>
+      <w:r>
+        <w:rPr>
+          <w:rFonts w:asciiTheme="minorHAnsi" w:hAnsiTheme="minorHAnsi" w:cstheme="minorHAnsi"/>
+          <w:noProof/>
+          <w:sz w:val="22"/>
+          <w:szCs w:val="22"/>
+        </w:rPr>
+        <w:t>(Krivov et al., 2009; Lazaridis, 2003; MacKerell et al., 1998)</w:t>
+      </w:r>
+      <w:r>
+        <w:rPr>
+          <w:rFonts w:asciiTheme="minorHAnsi" w:hAnsiTheme="minorHAnsi" w:cstheme="minorHAnsi"/>
+          <w:sz w:val="22"/>
+          <w:szCs w:val="22"/>
+        </w:rPr>
+        <w:fldChar w:fldCharType="end"/>
+      </w:r>
+      <w:r>
+        <w:rPr>
+          <w:rFonts w:asciiTheme="minorHAnsi" w:hAnsiTheme="minorHAnsi" w:cstheme="minorHAnsi"/>
           <w:i/>
           <w:iCs/>
           <w:sz w:val="22"/>
           <w:szCs w:val="22"/>
         </w:rPr>
-        <w:t>cite energetics</w:t>
-      </w:r>
-      <w:r>
-        <w:rPr>
-          <w:rFonts w:asciiTheme="minorHAnsi" w:hAnsiTheme="minorHAnsi" w:cstheme="minorHAnsi"/>
-          <w:i/>
-          <w:iCs/>
-          <w:sz w:val="22"/>
-          <w:szCs w:val="22"/>
-        </w:rPr>
-        <w:t xml:space="preserve">). </w:t>
+        <w:t xml:space="preserve">. </w:t>
       </w:r>
       <w:r>
         <w:rPr>
@@ -1671,15 +3526,17 @@
     <w:p>
       <w:pPr>
         <w:pStyle w:val="Standard"/>
-        <w:rPr>
-          <w:rFonts w:asciiTheme="minorHAnsi" w:hAnsiTheme="minorHAnsi" w:cstheme="minorHAnsi"/>
-          <w:sz w:val="22"/>
-          <w:szCs w:val="22"/>
-        </w:rPr>
-      </w:pPr>
-    </w:p>
-    <w:p>
-      <w:pPr>
+        <w:jc w:val="both"/>
+        <w:rPr>
+          <w:rFonts w:asciiTheme="minorHAnsi" w:hAnsiTheme="minorHAnsi" w:cstheme="minorHAnsi"/>
+          <w:sz w:val="22"/>
+          <w:szCs w:val="22"/>
+        </w:rPr>
+      </w:pPr>
+    </w:p>
+    <w:p>
+      <w:pPr>
+        <w:jc w:val="both"/>
         <w:rPr>
           <w:rFonts w:cstheme="minorHAnsi"/>
           <w:b/>
@@ -1693,8 +3550,9 @@
           <w:bCs/>
           <w:noProof/>
         </w:rPr>
+        <w:lastRenderedPageBreak/>
         <w:drawing>
-          <wp:anchor distT="0" distB="0" distL="114300" distR="114300" simplePos="0" relativeHeight="251657216" behindDoc="1" locked="0" layoutInCell="1" allowOverlap="1" wp14:anchorId="5BE67A63" wp14:editId="732C75B7">
+          <wp:anchor distT="0" distB="0" distL="114300" distR="114300" simplePos="0" relativeHeight="251656704" behindDoc="1" locked="0" layoutInCell="1" allowOverlap="1" wp14:anchorId="5BE67A63" wp14:editId="732C75B7">
             <wp:simplePos x="0" y="0"/>
             <wp:positionH relativeFrom="column">
               <wp:posOffset>379730</wp:posOffset>
@@ -1772,6 +3630,7 @@
       <w:pPr>
         <w:pStyle w:val="Standard"/>
         <w:ind w:firstLine="720"/>
+        <w:jc w:val="both"/>
         <w:rPr>
           <w:rFonts w:asciiTheme="minorHAnsi" w:hAnsiTheme="minorHAnsi" w:cstheme="minorHAnsi"/>
           <w:sz w:val="22"/>
@@ -1785,7 +3644,6 @@
           <w:sz w:val="22"/>
           <w:szCs w:val="22"/>
         </w:rPr>
-        <w:lastRenderedPageBreak/>
         <w:t>In order to</w:t>
       </w:r>
       <w:proofErr w:type="gramEnd"/>
@@ -2036,18 +3894,20 @@
       <w:pPr>
         <w:pStyle w:val="Standard"/>
         <w:ind w:firstLine="720"/>
-        <w:rPr>
-          <w:rFonts w:asciiTheme="minorHAnsi" w:hAnsiTheme="minorHAnsi" w:cstheme="minorHAnsi"/>
-          <w:sz w:val="22"/>
-          <w:szCs w:val="22"/>
-        </w:rPr>
-      </w:pPr>
-      <w:r>
-        <w:rPr>
-          <w:rFonts w:asciiTheme="minorHAnsi" w:hAnsiTheme="minorHAnsi" w:cstheme="minorHAnsi"/>
-          <w:sz w:val="22"/>
-          <w:szCs w:val="22"/>
-        </w:rPr>
+        <w:jc w:val="both"/>
+        <w:rPr>
+          <w:rFonts w:asciiTheme="minorHAnsi" w:hAnsiTheme="minorHAnsi" w:cstheme="minorHAnsi"/>
+          <w:sz w:val="22"/>
+          <w:szCs w:val="22"/>
+        </w:rPr>
+      </w:pPr>
+      <w:r>
+        <w:rPr>
+          <w:rFonts w:asciiTheme="minorHAnsi" w:hAnsiTheme="minorHAnsi" w:cstheme="minorHAnsi"/>
+          <w:sz w:val="22"/>
+          <w:szCs w:val="22"/>
+        </w:rPr>
+        <w:lastRenderedPageBreak/>
         <w:t>After running each of the libraries through sort-seq in triplicate, sequences are filtered for proper insertion in the membrane by their ability to survive in maltose media (</w:t>
       </w:r>
       <w:r>
@@ -2099,6 +3959,7 @@
       <w:pPr>
         <w:pStyle w:val="Standard"/>
         <w:ind w:firstLine="720"/>
+        <w:jc w:val="both"/>
         <w:rPr>
           <w:rFonts w:asciiTheme="minorHAnsi" w:hAnsiTheme="minorHAnsi" w:cstheme="minorHAnsi"/>
           <w:b/>
@@ -2398,15 +4259,17 @@
       <w:pPr>
         <w:pStyle w:val="Standard"/>
         <w:ind w:firstLine="720"/>
-        <w:rPr>
-          <w:rFonts w:asciiTheme="minorHAnsi" w:hAnsiTheme="minorHAnsi" w:cstheme="minorHAnsi"/>
-          <w:sz w:val="22"/>
-          <w:szCs w:val="22"/>
-        </w:rPr>
-      </w:pPr>
-    </w:p>
-    <w:p>
-      <w:pPr>
+        <w:jc w:val="both"/>
+        <w:rPr>
+          <w:rFonts w:asciiTheme="minorHAnsi" w:hAnsiTheme="minorHAnsi" w:cstheme="minorHAnsi"/>
+          <w:sz w:val="22"/>
+          <w:szCs w:val="22"/>
+        </w:rPr>
+      </w:pPr>
+    </w:p>
+    <w:p>
+      <w:pPr>
+        <w:jc w:val="both"/>
         <w:rPr>
           <w:rFonts w:cstheme="minorHAnsi"/>
           <w:b/>
@@ -2419,7 +4282,7 @@
           <w:noProof/>
         </w:rPr>
         <w:drawing>
-          <wp:anchor distT="0" distB="0" distL="114300" distR="114300" simplePos="0" relativeHeight="251662336" behindDoc="0" locked="0" layoutInCell="1" allowOverlap="1" wp14:anchorId="09F7D490" wp14:editId="62519503">
+          <wp:anchor distT="0" distB="0" distL="114300" distR="114300" simplePos="0" relativeHeight="251663872" behindDoc="0" locked="0" layoutInCell="1" allowOverlap="1" wp14:anchorId="09F7D490" wp14:editId="62519503">
             <wp:simplePos x="0" y="0"/>
             <wp:positionH relativeFrom="column">
               <wp:posOffset>457200</wp:posOffset>
@@ -2479,13 +4342,15 @@
     </w:p>
     <w:p>
       <w:pPr>
-        <w:rPr>
-          <w:rFonts w:cstheme="minorHAnsi"/>
-        </w:rPr>
-      </w:pPr>
-    </w:p>
-    <w:p>
-      <w:pPr>
+        <w:jc w:val="both"/>
+        <w:rPr>
+          <w:rFonts w:cstheme="minorHAnsi"/>
+        </w:rPr>
+      </w:pPr>
+    </w:p>
+    <w:p>
+      <w:pPr>
+        <w:jc w:val="both"/>
         <w:rPr>
           <w:rFonts w:cstheme="minorHAnsi"/>
         </w:rPr>
@@ -2511,304 +4376,339 @@
     </w:p>
     <w:p>
       <w:pPr>
-        <w:rPr>
-          <w:rFonts w:cstheme="minorHAnsi"/>
-          <w:b/>
-          <w:bCs/>
-        </w:rPr>
-      </w:pPr>
-      <w:r>
-        <w:rPr>
-          <w:rFonts w:cstheme="minorHAnsi"/>
-          <w:b/>
-          <w:bCs/>
+        <w:jc w:val="both"/>
+        <w:rPr>
+          <w:rFonts w:cstheme="minorHAnsi"/>
+          <w:b/>
+          <w:bCs/>
+        </w:rPr>
+      </w:pPr>
+      <w:r>
+        <w:rPr>
+          <w:rFonts w:cstheme="minorHAnsi"/>
+          <w:b/>
+          <w:bCs/>
+        </w:rPr>
+        <w:t>Structural</w:t>
+      </w:r>
+      <w:r>
+        <w:rPr>
+          <w:rFonts w:cstheme="minorHAnsi"/>
+          <w:b/>
+          <w:bCs/>
+        </w:rPr>
+        <w:t xml:space="preserve"> and energetic</w:t>
+      </w:r>
+      <w:r>
+        <w:rPr>
+          <w:rFonts w:cstheme="minorHAnsi"/>
+          <w:b/>
+          <w:bCs/>
+        </w:rPr>
+        <w:t xml:space="preserve"> validation by clashing </w:t>
+      </w:r>
+      <w:proofErr w:type="gramStart"/>
+      <w:r>
+        <w:rPr>
+          <w:rFonts w:cstheme="minorHAnsi"/>
+          <w:b/>
+          <w:bCs/>
+        </w:rPr>
+        <w:t>mutations</w:t>
+      </w:r>
+      <w:proofErr w:type="gramEnd"/>
+    </w:p>
+    <w:p>
+      <w:pPr>
+        <w:ind w:firstLine="720"/>
+        <w:jc w:val="both"/>
+        <w:rPr>
+          <w:rFonts w:cstheme="minorHAnsi"/>
+        </w:rPr>
+      </w:pPr>
+      <w:r>
+        <w:rPr>
+          <w:rFonts w:cstheme="minorHAnsi"/>
+        </w:rPr>
+        <w:t xml:space="preserve">We next decided to evaluate the structures with interfaces supported by our clashing mutations. We limited this dataset to WT sequences with at least one clashing mutation with a mild monomeric cutoff of 35% </w:t>
+      </w:r>
+      <w:proofErr w:type="spellStart"/>
+      <w:r>
+        <w:rPr>
+          <w:rFonts w:cstheme="minorHAnsi"/>
+        </w:rPr>
+        <w:t>GpA</w:t>
+      </w:r>
+      <w:proofErr w:type="spellEnd"/>
+      <w:r>
+        <w:rPr>
+          <w:rFonts w:cstheme="minorHAnsi"/>
+        </w:rPr>
+        <w:t xml:space="preserve"> or 50% less than the WT % </w:t>
+      </w:r>
+      <w:proofErr w:type="spellStart"/>
+      <w:r>
+        <w:rPr>
+          <w:rFonts w:cstheme="minorHAnsi"/>
+        </w:rPr>
+        <w:t>GpA</w:t>
+      </w:r>
+      <w:proofErr w:type="spellEnd"/>
+      <w:r>
+        <w:rPr>
+          <w:rFonts w:cstheme="minorHAnsi"/>
+        </w:rPr>
+        <w:t>. We then plotted the fluorescence against our design energy score, allowing us to evaluate the accuracy of our design method</w:t>
+      </w:r>
+      <w:r>
+        <w:rPr>
+          <w:rFonts w:cstheme="minorHAnsi"/>
+        </w:rPr>
+        <w:t xml:space="preserve"> (</w:t>
+      </w:r>
+      <w:r>
+        <w:rPr>
+          <w:rFonts w:cstheme="minorHAnsi"/>
+          <w:b/>
+          <w:bCs/>
+        </w:rPr>
+        <w:t>Figure clash dataset C</w:t>
+      </w:r>
+      <w:r>
+        <w:rPr>
+          <w:rFonts w:cstheme="minorHAnsi"/>
+        </w:rPr>
+        <w:t>)</w:t>
+      </w:r>
+      <w:r>
+        <w:rPr>
+          <w:rFonts w:cstheme="minorHAnsi"/>
+        </w:rPr>
+        <w:t xml:space="preserve">. </w:t>
+      </w:r>
+      <w:r>
+        <w:rPr>
+          <w:rFonts w:cstheme="minorHAnsi"/>
+        </w:rPr>
+        <w:t xml:space="preserve">There were two things that were apparent from this data: </w:t>
+      </w:r>
+      <w:proofErr w:type="spellStart"/>
+      <w:r>
+        <w:rPr>
+          <w:rFonts w:cstheme="minorHAnsi"/>
+        </w:rPr>
+        <w:t>GASrights</w:t>
+      </w:r>
+      <w:proofErr w:type="spellEnd"/>
+      <w:r>
+        <w:rPr>
+          <w:rFonts w:cstheme="minorHAnsi"/>
+        </w:rPr>
+        <w:t xml:space="preserve"> are much more stable and appear to follow our design principles better than the other regions</w:t>
+      </w:r>
+      <w:r>
+        <w:rPr>
+          <w:rFonts w:cstheme="minorHAnsi"/>
+        </w:rPr>
+        <w:t xml:space="preserve">. Additionally, our design </w:t>
+      </w:r>
+      <w:r>
+        <w:rPr>
+          <w:rFonts w:cstheme="minorHAnsi"/>
         </w:rPr>
         <w:lastRenderedPageBreak/>
-        <w:t>Structural</w:t>
-      </w:r>
-      <w:r>
-        <w:rPr>
-          <w:rFonts w:cstheme="minorHAnsi"/>
-          <w:b/>
-          <w:bCs/>
-        </w:rPr>
-        <w:t xml:space="preserve"> and energetic</w:t>
-      </w:r>
-      <w:r>
-        <w:rPr>
-          <w:rFonts w:cstheme="minorHAnsi"/>
-          <w:b/>
-          <w:bCs/>
-        </w:rPr>
-        <w:t xml:space="preserve"> validation by clashing </w:t>
+        <w:t>energy score expected many of the left</w:t>
+      </w:r>
+      <w:r>
+        <w:rPr>
+          <w:rFonts w:cstheme="minorHAnsi"/>
+        </w:rPr>
+        <w:t>-</w:t>
+      </w:r>
+      <w:r>
+        <w:rPr>
+          <w:rFonts w:cstheme="minorHAnsi"/>
+        </w:rPr>
+        <w:t>handed structures to be more stable than right,</w:t>
+      </w:r>
+      <w:r>
+        <w:rPr>
+          <w:rFonts w:cstheme="minorHAnsi"/>
+        </w:rPr>
+        <w:t xml:space="preserve"> and many sequences with successful clashing mutations are below our threshold for monomer suggesting that these are monomeric as well. </w:t>
+      </w:r>
+    </w:p>
+    <w:p>
+      <w:pPr>
+        <w:ind w:firstLine="720"/>
+        <w:jc w:val="both"/>
+        <w:rPr>
+          <w:rFonts w:cstheme="minorHAnsi"/>
+        </w:rPr>
+      </w:pPr>
+      <w:r>
+        <w:rPr>
+          <w:rFonts w:cstheme="minorHAnsi"/>
+        </w:rPr>
+        <w:t xml:space="preserve">Finally, we converted the fluorescence to </w:t>
+      </w:r>
+      <w:proofErr w:type="spellStart"/>
+      <w:r>
+        <w:rPr>
+          <w:rFonts w:cstheme="minorHAnsi"/>
+        </w:rPr>
+        <w:t>deltaG</w:t>
+      </w:r>
+      <w:proofErr w:type="spellEnd"/>
+      <w:r>
+        <w:rPr>
+          <w:rFonts w:cstheme="minorHAnsi"/>
+        </w:rPr>
+        <w:t xml:space="preserve"> using a method from an in vitro study on </w:t>
+      </w:r>
+      <w:proofErr w:type="spellStart"/>
+      <w:r>
+        <w:rPr>
+          <w:rFonts w:cstheme="minorHAnsi"/>
+        </w:rPr>
+        <w:t>GASright</w:t>
+      </w:r>
+      <w:proofErr w:type="spellEnd"/>
+      <w:r>
+        <w:rPr>
+          <w:rFonts w:cstheme="minorHAnsi"/>
+        </w:rPr>
+        <w:t xml:space="preserve"> proteins </w:t>
+      </w:r>
+      <w:r>
+        <w:rPr>
+          <w:rFonts w:cstheme="minorHAnsi"/>
+        </w:rPr>
+        <w:fldChar w:fldCharType="begin"/>
+      </w:r>
+      <w:r>
+        <w:rPr>
+          <w:rFonts w:cstheme="minorHAnsi"/>
+        </w:rPr>
+        <w:instrText xml:space="preserve"> ADDIN EN.CITE &lt;EndNote&gt;&lt;Cite&gt;&lt;Author&gt;Díaz Vázquez&lt;/Author&gt;&lt;Year&gt;2023&lt;/Year&gt;&lt;IDText&gt;Thermodynamic analysis of the GAS&lt;/IDText&gt;&lt;DisplayText&gt;(Díaz Vázquez et al., 2023)&lt;/DisplayText&gt;&lt;record&gt;&lt;dates&gt;&lt;pub-dates&gt;&lt;date&gt;Jan 03&lt;/date&gt;&lt;/pub-dates&gt;&lt;year&gt;2023&lt;/year&gt;&lt;/dates&gt;&lt;keywords&gt;&lt;keyword&gt;Dimerization&lt;/keyword&gt;&lt;keyword&gt;Amino Acid Sequence&lt;/keyword&gt;&lt;keyword&gt;Membrane Proteins&lt;/keyword&gt;&lt;keyword&gt;Cell Membrane&lt;/keyword&gt;&lt;keyword&gt;Thermodynamics&lt;/keyword&gt;&lt;/keywords&gt;&lt;urls&gt;&lt;related-urls&gt;&lt;url&gt;https://www.ncbi.nlm.nih.gov/pubmed/36371634&lt;/url&gt;&lt;/related-urls&gt;&lt;/urls&gt;&lt;isbn&gt;1542-0086&lt;/isbn&gt;&lt;custom2&gt;PMC9822795&lt;/custom2&gt;&lt;custom1&gt;Declaration of interests The authors declare no competing interests.&lt;/custom1&gt;&lt;titles&gt;&lt;title&gt;Thermodynamic analysis of the GAS&lt;/title&gt;&lt;secondary-title&gt;Biophys J&lt;/secondary-title&gt;&lt;/titles&gt;&lt;pages&gt;143-155&lt;/pages&gt;&lt;number&gt;1&lt;/number&gt;&lt;contributors&gt;&lt;authors&gt;&lt;author&gt;Díaz Vázquez, G.&lt;/author&gt;&lt;author&gt;Cui, Q.&lt;/author&gt;&lt;author&gt;Senes, A.&lt;/author&gt;&lt;/authors&gt;&lt;/contributors&gt;&lt;edition&gt;20221112&lt;/edition&gt;&lt;language&gt;eng&lt;/language&gt;&lt;added-date format="utc"&gt;1705531325&lt;/added-date&gt;&lt;ref-type name="Journal Article"&gt;17&lt;/ref-type&gt;&lt;auth-address&gt;Department of Biochemistry, University of Wisconsin-Madison, Madison, Wisconsin&amp;#xD;Biophysics Graduate Program, University of Wisconsin-Madison, Madison, Wisconsin. Department of Chemistry, Boston University, Boston, Massachusetts. Department of Biochemistry, University of Wisconsin-Madison, Madison, Wisconsin. Electronic address: senes@wisc.edu.&lt;/auth-address&gt;&lt;rec-number&gt;1&lt;/rec-number&gt;&lt;last-updated-date format="utc"&gt;1705531325&lt;/last-updated-date&gt;&lt;accession-num&gt;36371634&lt;/accession-num&gt;&lt;electronic-resource-num&gt;10.1016/j.bpj.2022.11.018&lt;/electronic-resource-num&gt;&lt;volume&gt;122&lt;/volume&gt;&lt;/record&gt;&lt;/Cite&gt;&lt;/EndNote&gt;</w:instrText>
+      </w:r>
+      <w:r>
+        <w:rPr>
+          <w:rFonts w:cstheme="minorHAnsi"/>
+        </w:rPr>
+        <w:fldChar w:fldCharType="separate"/>
+      </w:r>
+      <w:r>
+        <w:rPr>
+          <w:rFonts w:cstheme="minorHAnsi"/>
+          <w:noProof/>
+        </w:rPr>
+        <w:t>(Díaz Vázquez et al., 2023)</w:t>
+      </w:r>
+      <w:r>
+        <w:rPr>
+          <w:rFonts w:cstheme="minorHAnsi"/>
+        </w:rPr>
+        <w:fldChar w:fldCharType="end"/>
+      </w:r>
+      <w:r>
+        <w:rPr>
+          <w:rFonts w:cstheme="minorHAnsi"/>
+        </w:rPr>
+        <w:t xml:space="preserve">. We then compared these </w:t>
+      </w:r>
+      <w:proofErr w:type="spellStart"/>
+      <w:r>
+        <w:rPr>
+          <w:rFonts w:cstheme="minorHAnsi"/>
+        </w:rPr>
+        <w:t>deltaG</w:t>
+      </w:r>
+      <w:proofErr w:type="spellEnd"/>
+      <w:r>
+        <w:rPr>
+          <w:rFonts w:cstheme="minorHAnsi"/>
+        </w:rPr>
+        <w:t xml:space="preserve"> values to the energetics from our design algorithm (</w:t>
+      </w:r>
+      <w:r>
+        <w:rPr>
+          <w:rFonts w:cstheme="minorHAnsi"/>
+          <w:b/>
+          <w:bCs/>
+        </w:rPr>
+        <w:t xml:space="preserve">figure </w:t>
+      </w:r>
+      <w:proofErr w:type="spellStart"/>
+      <w:r>
+        <w:rPr>
+          <w:rFonts w:cstheme="minorHAnsi"/>
+          <w:b/>
+          <w:bCs/>
+        </w:rPr>
+        <w:t>deltaG</w:t>
+      </w:r>
+      <w:proofErr w:type="spellEnd"/>
+      <w:r>
+        <w:rPr>
+          <w:rFonts w:cstheme="minorHAnsi"/>
+          <w:b/>
+          <w:bCs/>
+        </w:rPr>
+        <w:t xml:space="preserve"> data</w:t>
+      </w:r>
+      <w:r>
+        <w:rPr>
+          <w:rFonts w:cstheme="minorHAnsi"/>
+        </w:rPr>
+        <w:t xml:space="preserve">). Although our energetics </w:t>
       </w:r>
       <w:proofErr w:type="gramStart"/>
       <w:r>
         <w:rPr>
           <w:rFonts w:cstheme="minorHAnsi"/>
-          <w:b/>
-          <w:bCs/>
-        </w:rPr>
-        <w:t>mutations</w:t>
+        </w:rPr>
+        <w:t>does</w:t>
       </w:r>
       <w:proofErr w:type="gramEnd"/>
-    </w:p>
-    <w:p>
-      <w:pPr>
-        <w:ind w:firstLine="720"/>
-        <w:rPr>
-          <w:rFonts w:cstheme="minorHAnsi"/>
-        </w:rPr>
-      </w:pPr>
-      <w:r>
-        <w:rPr>
-          <w:rFonts w:cstheme="minorHAnsi"/>
-        </w:rPr>
-        <w:t xml:space="preserve">We next decided to evaluate the structures with interfaces supported by our clashing mutations. We limited this dataset to WT sequences with at least one clashing mutation with a mild monomeric cutoff of 35% </w:t>
+      <w:r>
+        <w:rPr>
+          <w:rFonts w:cstheme="minorHAnsi"/>
+        </w:rPr>
+        <w:t xml:space="preserve"> not seem to capture the overall trend of stability, it allows us to visualize the distribution stability of these sequences against a couple of different terms. This data shows that both left- and right-handed structures, which are specifically designed using solely packing, are stabilized to a </w:t>
       </w:r>
       <w:proofErr w:type="spellStart"/>
       <w:r>
         <w:rPr>
           <w:rFonts w:cstheme="minorHAnsi"/>
         </w:rPr>
-        <w:t>GpA</w:t>
+        <w:t>deltaG</w:t>
       </w:r>
       <w:proofErr w:type="spellEnd"/>
       <w:r>
         <w:rPr>
           <w:rFonts w:cstheme="minorHAnsi"/>
         </w:rPr>
-        <w:t xml:space="preserve"> or 50% less than the WT % </w:t>
+        <w:t xml:space="preserve"> of around -3.5 to -4 while many of the most stable </w:t>
       </w:r>
       <w:proofErr w:type="spellStart"/>
       <w:r>
         <w:rPr>
           <w:rFonts w:cstheme="minorHAnsi"/>
         </w:rPr>
-        <w:t>GpA</w:t>
+        <w:t>GASrights</w:t>
       </w:r>
       <w:proofErr w:type="spellEnd"/>
       <w:r>
         <w:rPr>
           <w:rFonts w:cstheme="minorHAnsi"/>
         </w:rPr>
-        <w:t>. We then plotted the fluorescence against our design energy score, allowing us to evaluate the accuracy of our design method</w:t>
-      </w:r>
-      <w:r>
-        <w:rPr>
-          <w:rFonts w:cstheme="minorHAnsi"/>
-        </w:rPr>
-        <w:t xml:space="preserve"> (</w:t>
-      </w:r>
-      <w:r>
-        <w:rPr>
-          <w:rFonts w:cstheme="minorHAnsi"/>
-          <w:b/>
-          <w:bCs/>
-        </w:rPr>
-        <w:t>Figure clash dataset C</w:t>
-      </w:r>
-      <w:r>
-        <w:rPr>
-          <w:rFonts w:cstheme="minorHAnsi"/>
-        </w:rPr>
-        <w:t>)</w:t>
-      </w:r>
-      <w:r>
-        <w:rPr>
-          <w:rFonts w:cstheme="minorHAnsi"/>
-        </w:rPr>
-        <w:t xml:space="preserve">. </w:t>
-      </w:r>
-      <w:r>
-        <w:rPr>
-          <w:rFonts w:cstheme="minorHAnsi"/>
-        </w:rPr>
-        <w:t xml:space="preserve">There were two things that were apparent from this data: </w:t>
-      </w:r>
-      <w:proofErr w:type="spellStart"/>
-      <w:r>
-        <w:rPr>
-          <w:rFonts w:cstheme="minorHAnsi"/>
-        </w:rPr>
-        <w:t>GASrights</w:t>
-      </w:r>
-      <w:proofErr w:type="spellEnd"/>
-      <w:r>
-        <w:rPr>
-          <w:rFonts w:cstheme="minorHAnsi"/>
-        </w:rPr>
-        <w:t xml:space="preserve"> are much more stable and appear to follow our design principles better than the other regions</w:t>
-      </w:r>
-      <w:r>
-        <w:rPr>
-          <w:rFonts w:cstheme="minorHAnsi"/>
-        </w:rPr>
-        <w:t>. Additionally, our design energy score expected many of the left</w:t>
-      </w:r>
-      <w:r>
-        <w:rPr>
-          <w:rFonts w:cstheme="minorHAnsi"/>
-        </w:rPr>
-        <w:t>-</w:t>
-      </w:r>
-      <w:r>
-        <w:rPr>
-          <w:rFonts w:cstheme="minorHAnsi"/>
-        </w:rPr>
-        <w:t>handed structures to be more stable than right,</w:t>
-      </w:r>
-      <w:r>
-        <w:rPr>
-          <w:rFonts w:cstheme="minorHAnsi"/>
-        </w:rPr>
-        <w:t xml:space="preserve"> and many sequences with successful clashing mutations are below our threshold for monomer suggesting that these are monomeric as well. </w:t>
-      </w:r>
-    </w:p>
-    <w:p>
-      <w:pPr>
-        <w:ind w:firstLine="720"/>
-        <w:rPr>
-          <w:rFonts w:cstheme="minorHAnsi"/>
-        </w:rPr>
-      </w:pPr>
-      <w:r>
-        <w:rPr>
-          <w:rFonts w:cstheme="minorHAnsi"/>
-        </w:rPr>
-        <w:t xml:space="preserve">Finally, we converted the fluorescence to </w:t>
-      </w:r>
-      <w:proofErr w:type="spellStart"/>
-      <w:r>
-        <w:rPr>
-          <w:rFonts w:cstheme="minorHAnsi"/>
-        </w:rPr>
-        <w:t>deltaG</w:t>
-      </w:r>
-      <w:proofErr w:type="spellEnd"/>
-      <w:r>
-        <w:rPr>
-          <w:rFonts w:cstheme="minorHAnsi"/>
-        </w:rPr>
-        <w:t xml:space="preserve"> using a method from an in vitro study on </w:t>
-      </w:r>
-      <w:proofErr w:type="spellStart"/>
-      <w:r>
-        <w:rPr>
-          <w:rFonts w:cstheme="minorHAnsi"/>
-        </w:rPr>
-        <w:t>GASright</w:t>
-      </w:r>
-      <w:proofErr w:type="spellEnd"/>
-      <w:r>
-        <w:rPr>
-          <w:rFonts w:cstheme="minorHAnsi"/>
-        </w:rPr>
-        <w:t xml:space="preserve"> proteins (cite Gladys). We then compared these </w:t>
-      </w:r>
-      <w:proofErr w:type="spellStart"/>
-      <w:r>
-        <w:rPr>
-          <w:rFonts w:cstheme="minorHAnsi"/>
-        </w:rPr>
-        <w:t>deltaG</w:t>
-      </w:r>
-      <w:proofErr w:type="spellEnd"/>
-      <w:r>
-        <w:rPr>
-          <w:rFonts w:cstheme="minorHAnsi"/>
-        </w:rPr>
-        <w:t xml:space="preserve"> values to the energetics from our design algorithm</w:t>
-      </w:r>
-      <w:r>
-        <w:rPr>
-          <w:rFonts w:cstheme="minorHAnsi"/>
-        </w:rPr>
-        <w:t xml:space="preserve"> (</w:t>
-      </w:r>
-      <w:r>
-        <w:rPr>
-          <w:rFonts w:cstheme="minorHAnsi"/>
-          <w:b/>
-          <w:bCs/>
-        </w:rPr>
-        <w:t xml:space="preserve">figure </w:t>
-      </w:r>
-      <w:proofErr w:type="spellStart"/>
-      <w:r>
-        <w:rPr>
-          <w:rFonts w:cstheme="minorHAnsi"/>
-          <w:b/>
-          <w:bCs/>
-        </w:rPr>
-        <w:t>deltaG</w:t>
-      </w:r>
-      <w:proofErr w:type="spellEnd"/>
-      <w:r>
-        <w:rPr>
-          <w:rFonts w:cstheme="minorHAnsi"/>
-          <w:b/>
-          <w:bCs/>
-        </w:rPr>
-        <w:t xml:space="preserve"> data</w:t>
-      </w:r>
-      <w:r>
-        <w:rPr>
-          <w:rFonts w:cstheme="minorHAnsi"/>
-        </w:rPr>
-        <w:t>)</w:t>
-      </w:r>
-      <w:r>
-        <w:rPr>
-          <w:rFonts w:cstheme="minorHAnsi"/>
-        </w:rPr>
-        <w:t xml:space="preserve">. Although our energetics </w:t>
-      </w:r>
-      <w:proofErr w:type="gramStart"/>
-      <w:r>
-        <w:rPr>
-          <w:rFonts w:cstheme="minorHAnsi"/>
-        </w:rPr>
-        <w:t>does</w:t>
-      </w:r>
-      <w:proofErr w:type="gramEnd"/>
-      <w:r>
-        <w:rPr>
-          <w:rFonts w:cstheme="minorHAnsi"/>
-        </w:rPr>
-        <w:t xml:space="preserve"> not seem to capture the overall trend of stability, it allows us to visualize the distribution stability of these sequences against a couple of different terms. This data shows that both left- and right-handed structures, which are specifically designed using solely packing, are stabilized to a </w:t>
-      </w:r>
-      <w:proofErr w:type="spellStart"/>
-      <w:r>
-        <w:rPr>
-          <w:rFonts w:cstheme="minorHAnsi"/>
-        </w:rPr>
-        <w:t>deltaG</w:t>
-      </w:r>
-      <w:proofErr w:type="spellEnd"/>
-      <w:r>
-        <w:rPr>
-          <w:rFonts w:cstheme="minorHAnsi"/>
-        </w:rPr>
-        <w:t xml:space="preserve"> of around -3.5 to -4 while many of the most stable </w:t>
-      </w:r>
-      <w:proofErr w:type="spellStart"/>
-      <w:r>
-        <w:rPr>
-          <w:rFonts w:cstheme="minorHAnsi"/>
-        </w:rPr>
-        <w:t>GASrights</w:t>
-      </w:r>
-      <w:proofErr w:type="spellEnd"/>
-      <w:r>
-        <w:rPr>
-          <w:rFonts w:cstheme="minorHAnsi"/>
-        </w:rPr>
         <w:t xml:space="preserve"> are around -4 to -5. This suggests that packing contributes to at least 60% of the stability of these structures. </w:t>
       </w:r>
     </w:p>
     <w:p>
       <w:pPr>
+        <w:jc w:val="both"/>
         <w:rPr>
           <w:rFonts w:cstheme="minorHAnsi"/>
           <w:b/>
@@ -2826,6 +4726,7 @@
     </w:p>
     <w:p>
       <w:pPr>
+        <w:jc w:val="both"/>
         <w:rPr>
           <w:rFonts w:cstheme="minorHAnsi"/>
         </w:rPr>
@@ -2886,6 +4787,7 @@
     </w:p>
     <w:p>
       <w:pPr>
+        <w:jc w:val="both"/>
         <w:rPr>
           <w:rFonts w:cstheme="minorHAnsi"/>
         </w:rPr>
@@ -2941,48 +4843,55 @@
     </w:p>
     <w:p>
       <w:pPr>
-        <w:rPr>
-          <w:rFonts w:cstheme="minorHAnsi"/>
-        </w:rPr>
-      </w:pPr>
-    </w:p>
-    <w:p>
-      <w:pPr>
-        <w:rPr>
-          <w:rFonts w:cstheme="minorHAnsi"/>
-        </w:rPr>
-      </w:pPr>
-    </w:p>
-    <w:p>
-      <w:pPr>
-        <w:rPr>
-          <w:rFonts w:cstheme="minorHAnsi"/>
-        </w:rPr>
-      </w:pPr>
-    </w:p>
-    <w:p>
-      <w:pPr>
-        <w:rPr>
-          <w:rFonts w:cstheme="minorHAnsi"/>
-        </w:rPr>
-      </w:pPr>
-    </w:p>
-    <w:p>
-      <w:pPr>
-        <w:rPr>
-          <w:rFonts w:cstheme="minorHAnsi"/>
-        </w:rPr>
-      </w:pPr>
-    </w:p>
-    <w:p>
-      <w:pPr>
-        <w:rPr>
-          <w:rFonts w:cstheme="minorHAnsi"/>
-        </w:rPr>
-      </w:pPr>
-    </w:p>
-    <w:p>
-      <w:pPr>
+        <w:jc w:val="both"/>
+        <w:rPr>
+          <w:rFonts w:cstheme="minorHAnsi"/>
+        </w:rPr>
+      </w:pPr>
+    </w:p>
+    <w:p>
+      <w:pPr>
+        <w:jc w:val="both"/>
+        <w:rPr>
+          <w:rFonts w:cstheme="minorHAnsi"/>
+        </w:rPr>
+      </w:pPr>
+    </w:p>
+    <w:p>
+      <w:pPr>
+        <w:jc w:val="both"/>
+        <w:rPr>
+          <w:rFonts w:cstheme="minorHAnsi"/>
+        </w:rPr>
+      </w:pPr>
+    </w:p>
+    <w:p>
+      <w:pPr>
+        <w:jc w:val="both"/>
+        <w:rPr>
+          <w:rFonts w:cstheme="minorHAnsi"/>
+        </w:rPr>
+      </w:pPr>
+    </w:p>
+    <w:p>
+      <w:pPr>
+        <w:jc w:val="both"/>
+        <w:rPr>
+          <w:rFonts w:cstheme="minorHAnsi"/>
+        </w:rPr>
+      </w:pPr>
+    </w:p>
+    <w:p>
+      <w:pPr>
+        <w:jc w:val="both"/>
+        <w:rPr>
+          <w:rFonts w:cstheme="minorHAnsi"/>
+        </w:rPr>
+      </w:pPr>
+    </w:p>
+    <w:p>
+      <w:pPr>
+        <w:jc w:val="both"/>
         <w:rPr>
           <w:rFonts w:cstheme="minorHAnsi"/>
           <w:b/>
@@ -2997,7 +4906,7 @@
         </w:rPr>
         <w:lastRenderedPageBreak/>
         <w:drawing>
-          <wp:anchor distT="0" distB="0" distL="114300" distR="114300" simplePos="0" relativeHeight="251659776" behindDoc="0" locked="0" layoutInCell="1" allowOverlap="1" wp14:anchorId="70CC145B" wp14:editId="6035EAA2">
+          <wp:anchor distT="0" distB="0" distL="114300" distR="114300" simplePos="0" relativeHeight="251657728" behindDoc="0" locked="0" layoutInCell="1" allowOverlap="1" wp14:anchorId="70CC145B" wp14:editId="6035EAA2">
             <wp:simplePos x="0" y="0"/>
             <wp:positionH relativeFrom="column">
               <wp:posOffset>146050</wp:posOffset>
@@ -3065,13 +4974,15 @@
     </w:p>
     <w:p>
       <w:pPr>
-        <w:rPr>
-          <w:rFonts w:cstheme="minorHAnsi"/>
-        </w:rPr>
-      </w:pPr>
-    </w:p>
-    <w:p>
-      <w:pPr>
+        <w:jc w:val="both"/>
+        <w:rPr>
+          <w:rFonts w:cstheme="minorHAnsi"/>
+        </w:rPr>
+      </w:pPr>
+    </w:p>
+    <w:p>
+      <w:pPr>
+        <w:jc w:val="both"/>
         <w:rPr>
           <w:rFonts w:cstheme="minorHAnsi"/>
         </w:rPr>
@@ -3085,6 +4996,7 @@
     </w:p>
     <w:p>
       <w:pPr>
+        <w:jc w:val="both"/>
         <w:rPr>
           <w:rFonts w:cstheme="minorHAnsi"/>
         </w:rPr>
@@ -3093,6 +5005,7 @@
     <w:p>
       <w:pPr>
         <w:ind w:firstLine="720"/>
+        <w:jc w:val="both"/>
         <w:rPr>
           <w:rFonts w:cstheme="minorHAnsi"/>
         </w:rPr>
@@ -3330,7 +5243,7 @@
           <w:noProof/>
         </w:rPr>
         <w:drawing>
-          <wp:anchor distT="0" distB="0" distL="114300" distR="114300" simplePos="0" relativeHeight="251656704" behindDoc="0" locked="0" layoutInCell="1" allowOverlap="1" wp14:anchorId="00714EF5" wp14:editId="3ED5E6FD">
+          <wp:anchor distT="0" distB="0" distL="114300" distR="114300" simplePos="0" relativeHeight="251653632" behindDoc="0" locked="0" layoutInCell="1" allowOverlap="1" wp14:anchorId="00714EF5" wp14:editId="3ED5E6FD">
             <wp:simplePos x="0" y="0"/>
             <wp:positionH relativeFrom="column">
               <wp:posOffset>69850</wp:posOffset>
@@ -3755,7 +5668,7 @@
           <w:noProof/>
         </w:rPr>
         <w:drawing>
-          <wp:anchor distT="0" distB="0" distL="114300" distR="114300" simplePos="0" relativeHeight="8" behindDoc="0" locked="0" layoutInCell="0" allowOverlap="1" wp14:anchorId="1109DFED" wp14:editId="42E04447">
+          <wp:anchor distT="0" distB="0" distL="114300" distR="114300" simplePos="0" relativeHeight="251651584" behindDoc="0" locked="0" layoutInCell="0" allowOverlap="1" wp14:anchorId="1109DFED" wp14:editId="42E04447">
             <wp:simplePos x="0" y="0"/>
             <wp:positionH relativeFrom="column">
               <wp:posOffset>0</wp:posOffset>
@@ -3817,7 +5730,7 @@
           <w:noProof/>
         </w:rPr>
         <w:drawing>
-          <wp:anchor distT="0" distB="0" distL="114300" distR="114300" simplePos="0" relativeHeight="9" behindDoc="0" locked="0" layoutInCell="0" allowOverlap="1" wp14:anchorId="30A82A54" wp14:editId="3E6CA218">
+          <wp:anchor distT="0" distB="0" distL="114300" distR="114300" simplePos="0" relativeHeight="251652608" behindDoc="0" locked="0" layoutInCell="0" allowOverlap="1" wp14:anchorId="30A82A54" wp14:editId="3E6CA218">
             <wp:simplePos x="0" y="0"/>
             <wp:positionH relativeFrom="margin">
               <wp:posOffset>3470275</wp:posOffset>
@@ -3952,15 +5865,7 @@
       </w:r>
       <w:proofErr w:type="spellEnd"/>
       <w:r>
-        <w:t xml:space="preserve">. </w:t>
-      </w:r>
-      <w:proofErr w:type="gramStart"/>
-      <w:r>
-        <w:t>Controlling for</w:t>
-      </w:r>
-      <w:proofErr w:type="gramEnd"/>
-      <w:r>
-        <w:t xml:space="preserve"> expression and insertion variability. (a) [Design algorithm name] was run on a 21 amino acid poly-leucine backbone, allowing for 8 variable amino acid positions. </w:t>
+        <w:t xml:space="preserve">. Controlling for expression and insertion variability. (a) [Design algorithm name] was run on a 21 amino acid poly-leucine backbone, allowing for 8 variable amino acid positions. </w:t>
       </w:r>
       <w:proofErr w:type="spellStart"/>
       <w:r>
@@ -4381,7 +6286,7 @@
         </w:rPr>
         <w:lastRenderedPageBreak/>
         <w:drawing>
-          <wp:anchor distT="0" distB="0" distL="114300" distR="114300" simplePos="0" relativeHeight="251661824" behindDoc="0" locked="0" layoutInCell="1" allowOverlap="1" wp14:anchorId="57F0C9EA" wp14:editId="3A79494D">
+          <wp:anchor distT="0" distB="0" distL="114300" distR="114300" simplePos="0" relativeHeight="251659776" behindDoc="0" locked="0" layoutInCell="1" allowOverlap="1" wp14:anchorId="57F0C9EA" wp14:editId="3A79494D">
             <wp:simplePos x="0" y="0"/>
             <wp:positionH relativeFrom="column">
               <wp:posOffset>260350</wp:posOffset>
@@ -4595,6 +6500,534 @@
       <w:pPr>
         <w:jc w:val="both"/>
       </w:pPr>
+    </w:p>
+    <w:p>
+      <w:pPr>
+        <w:jc w:val="both"/>
+      </w:pPr>
+    </w:p>
+    <w:p>
+      <w:pPr>
+        <w:pStyle w:val="EndNoteBibliography"/>
+        <w:spacing w:after="0"/>
+        <w:ind w:left="720" w:hanging="720"/>
+      </w:pPr>
+      <w:r>
+        <w:fldChar w:fldCharType="begin"/>
+      </w:r>
+      <w:r>
+        <w:instrText xml:space="preserve"> ADDIN EN.REFLIST </w:instrText>
+      </w:r>
+      <w:r>
+        <w:fldChar w:fldCharType="separate"/>
+      </w:r>
+      <w:r>
+        <w:t xml:space="preserve">Anderson, S. M., Mueller, B. K., Lange, E. J., &amp; Senes, A. (2017). Combination of Cα-H Hydrogen Bonds and van der Waals Packing Modulates the Stability of GxxxG-Mediated Dimers in Membranes. </w:t>
+      </w:r>
+      <w:r>
+        <w:rPr>
+          <w:i/>
+        </w:rPr>
+        <w:t>J Am Chem Soc</w:t>
+      </w:r>
+      <w:r>
+        <w:t>,</w:t>
+      </w:r>
+      <w:r>
+        <w:rPr>
+          <w:i/>
+        </w:rPr>
+        <w:t xml:space="preserve"> 139</w:t>
+      </w:r>
+      <w:r>
+        <w:t xml:space="preserve">(44), 15774-15783. </w:t>
+      </w:r>
+      <w:hyperlink r:id="rId15" w:history="1">
+        <w:r>
+          <w:rPr>
+            <w:rStyle w:val="Hyperlink"/>
+          </w:rPr>
+          <w:t>https://doi.org/10.1021/jacs.7b07505</w:t>
+        </w:r>
+      </w:hyperlink>
+      <w:r>
+        <w:t xml:space="preserve"> </w:t>
+      </w:r>
+    </w:p>
+    <w:p>
+      <w:pPr>
+        <w:pStyle w:val="EndNoteBibliography"/>
+        <w:spacing w:after="0"/>
+        <w:ind w:left="720" w:hanging="720"/>
+      </w:pPr>
+      <w:r>
+        <w:t xml:space="preserve">Díaz Vázquez, G., Cui, Q., &amp; Senes, A. (2023). Thermodynamic analysis of the GAS. </w:t>
+      </w:r>
+      <w:r>
+        <w:rPr>
+          <w:i/>
+        </w:rPr>
+        <w:t>Biophys J</w:t>
+      </w:r>
+      <w:r>
+        <w:t>,</w:t>
+      </w:r>
+      <w:r>
+        <w:rPr>
+          <w:i/>
+        </w:rPr>
+        <w:t xml:space="preserve"> 122</w:t>
+      </w:r>
+      <w:r>
+        <w:t xml:space="preserve">(1), 143-155. </w:t>
+      </w:r>
+      <w:hyperlink r:id="rId16" w:history="1">
+        <w:r>
+          <w:rPr>
+            <w:rStyle w:val="Hyperlink"/>
+          </w:rPr>
+          <w:t>https://doi.org/10.1016/j.bpj.2022.11.018</w:t>
+        </w:r>
+      </w:hyperlink>
+      <w:r>
+        <w:t xml:space="preserve"> </w:t>
+      </w:r>
+    </w:p>
+    <w:p>
+      <w:pPr>
+        <w:pStyle w:val="EndNoteBibliography"/>
+        <w:spacing w:after="0"/>
+        <w:ind w:left="720" w:hanging="720"/>
+      </w:pPr>
+      <w:r>
+        <w:t xml:space="preserve">Fleming, K. G., Ackerman, A. L., &amp; Engelman, D. M. (1997). The effect of point mutations on the free energy of transmembrane alpha-helix dimerization. </w:t>
+      </w:r>
+      <w:r>
+        <w:rPr>
+          <w:i/>
+        </w:rPr>
+        <w:t>J Mol Biol</w:t>
+      </w:r>
+      <w:r>
+        <w:t>,</w:t>
+      </w:r>
+      <w:r>
+        <w:rPr>
+          <w:i/>
+        </w:rPr>
+        <w:t xml:space="preserve"> 272</w:t>
+      </w:r>
+      <w:r>
+        <w:t xml:space="preserve">(2), 266-275. </w:t>
+      </w:r>
+      <w:hyperlink r:id="rId17" w:history="1">
+        <w:r>
+          <w:rPr>
+            <w:rStyle w:val="Hyperlink"/>
+          </w:rPr>
+          <w:t>https://doi.org/10.1006/jmbi.1997.1236</w:t>
+        </w:r>
+      </w:hyperlink>
+      <w:r>
+        <w:t xml:space="preserve"> </w:t>
+      </w:r>
+    </w:p>
+    <w:p>
+      <w:pPr>
+        <w:pStyle w:val="EndNoteBibliography"/>
+        <w:spacing w:after="0"/>
+        <w:ind w:left="720" w:hanging="720"/>
+      </w:pPr>
+      <w:r>
+        <w:t xml:space="preserve">Huang, B., Xu, Y., Hu, X., Liu, Y., Liao, S., Zhang, J., . . . Liu, H. (2022). A backbone-centred energy function of neural networks for protein design. </w:t>
+      </w:r>
+      <w:r>
+        <w:rPr>
+          <w:i/>
+        </w:rPr>
+        <w:t>Nature</w:t>
+      </w:r>
+      <w:r>
+        <w:t>,</w:t>
+      </w:r>
+      <w:r>
+        <w:rPr>
+          <w:i/>
+        </w:rPr>
+        <w:t xml:space="preserve"> 602</w:t>
+      </w:r>
+      <w:r>
+        <w:t xml:space="preserve">(7897), 523-528. </w:t>
+      </w:r>
+      <w:hyperlink r:id="rId18" w:history="1">
+        <w:r>
+          <w:rPr>
+            <w:rStyle w:val="Hyperlink"/>
+          </w:rPr>
+          <w:t>https://doi.org/10.1038/s41586-021-04383-5</w:t>
+        </w:r>
+      </w:hyperlink>
+      <w:r>
+        <w:t xml:space="preserve"> </w:t>
+      </w:r>
+    </w:p>
+    <w:p>
+      <w:pPr>
+        <w:pStyle w:val="EndNoteBibliography"/>
+        <w:spacing w:after="0"/>
+        <w:ind w:left="720" w:hanging="720"/>
+      </w:pPr>
+      <w:r>
+        <w:t xml:space="preserve">Krivov, G. G., Shapovalov, M. V., &amp; Dunbrack, R. L. (2009). Improved prediction of protein side-chain conformations with SCWRL4. </w:t>
+      </w:r>
+      <w:r>
+        <w:rPr>
+          <w:i/>
+        </w:rPr>
+        <w:t>Proteins</w:t>
+      </w:r>
+      <w:r>
+        <w:t>,</w:t>
+      </w:r>
+      <w:r>
+        <w:rPr>
+          <w:i/>
+        </w:rPr>
+        <w:t xml:space="preserve"> 77</w:t>
+      </w:r>
+      <w:r>
+        <w:t xml:space="preserve">(4), 778-795. </w:t>
+      </w:r>
+      <w:hyperlink r:id="rId19" w:history="1">
+        <w:r>
+          <w:rPr>
+            <w:rStyle w:val="Hyperlink"/>
+          </w:rPr>
+          <w:t>https://doi.org/10.1002/prot.22488</w:t>
+        </w:r>
+      </w:hyperlink>
+      <w:r>
+        <w:t xml:space="preserve"> </w:t>
+      </w:r>
+    </w:p>
+    <w:p>
+      <w:pPr>
+        <w:pStyle w:val="EndNoteBibliography"/>
+        <w:spacing w:after="0"/>
+        <w:ind w:left="720" w:hanging="720"/>
+      </w:pPr>
+      <w:r>
+        <w:t xml:space="preserve">Kuhlman, B., Dantas, G., Ireton, G. C., Varani, G., Stoddard, B. L., &amp; Baker, D. (2003). Design of a novel globular protein fold with atomic-level accuracy. </w:t>
+      </w:r>
+      <w:r>
+        <w:rPr>
+          <w:i/>
+        </w:rPr>
+        <w:t>Science</w:t>
+      </w:r>
+      <w:r>
+        <w:t>,</w:t>
+      </w:r>
+      <w:r>
+        <w:rPr>
+          <w:i/>
+        </w:rPr>
+        <w:t xml:space="preserve"> 302</w:t>
+      </w:r>
+      <w:r>
+        <w:t xml:space="preserve">(5649), 1364-1368. </w:t>
+      </w:r>
+      <w:hyperlink r:id="rId20" w:history="1">
+        <w:r>
+          <w:rPr>
+            <w:rStyle w:val="Hyperlink"/>
+          </w:rPr>
+          <w:t>https://doi.org/10.1126/science.1089427</w:t>
+        </w:r>
+      </w:hyperlink>
+      <w:r>
+        <w:t xml:space="preserve"> </w:t>
+      </w:r>
+    </w:p>
+    <w:p>
+      <w:pPr>
+        <w:pStyle w:val="EndNoteBibliography"/>
+        <w:spacing w:after="0"/>
+        <w:ind w:left="720" w:hanging="720"/>
+      </w:pPr>
+      <w:r>
+        <w:t xml:space="preserve">Kulp, D. W., Subramaniam, S., Donald, J. E., Hannigan, B. T., Mueller, B. K., Grigoryan, G., &amp; Senes, A. (2012). Structural informatics, modeling, and design with an open-source Molecular Software Library (MSL). </w:t>
+      </w:r>
+      <w:r>
+        <w:rPr>
+          <w:i/>
+        </w:rPr>
+        <w:t>J Comput Chem</w:t>
+      </w:r>
+      <w:r>
+        <w:t>,</w:t>
+      </w:r>
+      <w:r>
+        <w:rPr>
+          <w:i/>
+        </w:rPr>
+        <w:t xml:space="preserve"> 33</w:t>
+      </w:r>
+      <w:r>
+        <w:t xml:space="preserve">(20), 1645-1661. </w:t>
+      </w:r>
+      <w:hyperlink r:id="rId21" w:history="1">
+        <w:r>
+          <w:rPr>
+            <w:rStyle w:val="Hyperlink"/>
+          </w:rPr>
+          <w:t>https://doi.org/10.1002/jcc.22968</w:t>
+        </w:r>
+      </w:hyperlink>
+      <w:r>
+        <w:t xml:space="preserve"> </w:t>
+      </w:r>
+    </w:p>
+    <w:p>
+      <w:pPr>
+        <w:pStyle w:val="EndNoteBibliography"/>
+        <w:spacing w:after="0"/>
+        <w:ind w:left="720" w:hanging="720"/>
+      </w:pPr>
+      <w:r>
+        <w:t xml:space="preserve">Lazaridis, T. (2003). Effective energy function for proteins in lipid membranes. </w:t>
+      </w:r>
+      <w:r>
+        <w:rPr>
+          <w:i/>
+        </w:rPr>
+        <w:t>Proteins</w:t>
+      </w:r>
+      <w:r>
+        <w:t>,</w:t>
+      </w:r>
+      <w:r>
+        <w:rPr>
+          <w:i/>
+        </w:rPr>
+        <w:t xml:space="preserve"> 52</w:t>
+      </w:r>
+      <w:r>
+        <w:t xml:space="preserve">(2), 176-192. </w:t>
+      </w:r>
+      <w:hyperlink r:id="rId22" w:history="1">
+        <w:r>
+          <w:rPr>
+            <w:rStyle w:val="Hyperlink"/>
+          </w:rPr>
+          <w:t>https://doi.org/10.1002/prot.10410</w:t>
+        </w:r>
+      </w:hyperlink>
+      <w:r>
+        <w:t xml:space="preserve"> </w:t>
+      </w:r>
+    </w:p>
+    <w:p>
+      <w:pPr>
+        <w:pStyle w:val="EndNoteBibliography"/>
+        <w:spacing w:after="0"/>
+        <w:ind w:left="720" w:hanging="720"/>
+      </w:pPr>
+      <w:r>
+        <w:t xml:space="preserve">Liu, Y., Engelman, D. M., &amp; Gerstein, M. (2002). Genomic analysis of membrane protein families: abundance and conserved motifs. </w:t>
+      </w:r>
+      <w:r>
+        <w:rPr>
+          <w:i/>
+        </w:rPr>
+        <w:t>Genome Biol</w:t>
+      </w:r>
+      <w:r>
+        <w:t>,</w:t>
+      </w:r>
+      <w:r>
+        <w:rPr>
+          <w:i/>
+        </w:rPr>
+        <w:t xml:space="preserve"> 3</w:t>
+      </w:r>
+      <w:r>
+        <w:t xml:space="preserve">(10), research0054. </w:t>
+      </w:r>
+      <w:hyperlink r:id="rId23" w:history="1">
+        <w:r>
+          <w:rPr>
+            <w:rStyle w:val="Hyperlink"/>
+          </w:rPr>
+          <w:t>https://doi.org/10.1186/gb-2002-3-10-research0054</w:t>
+        </w:r>
+      </w:hyperlink>
+      <w:r>
+        <w:t xml:space="preserve"> </w:t>
+      </w:r>
+    </w:p>
+    <w:p>
+      <w:pPr>
+        <w:pStyle w:val="EndNoteBibliography"/>
+        <w:spacing w:after="0"/>
+        <w:ind w:left="720" w:hanging="720"/>
+      </w:pPr>
+      <w:r>
+        <w:t xml:space="preserve">MacKerell, A. D., Bashford, D., Bellott, M., Dunbrack, R. L., Evanseck, J. D., Field, M. J., . . . Karplus, M. (1998). All-atom empirical potential for molecular modeling and dynamics studies of proteins. </w:t>
+      </w:r>
+      <w:r>
+        <w:rPr>
+          <w:i/>
+        </w:rPr>
+        <w:t>J Phys Chem B</w:t>
+      </w:r>
+      <w:r>
+        <w:t>,</w:t>
+      </w:r>
+      <w:r>
+        <w:rPr>
+          <w:i/>
+        </w:rPr>
+        <w:t xml:space="preserve"> 102</w:t>
+      </w:r>
+      <w:r>
+        <w:t xml:space="preserve">(18), 3586-3616. </w:t>
+      </w:r>
+      <w:hyperlink r:id="rId24" w:history="1">
+        <w:r>
+          <w:rPr>
+            <w:rStyle w:val="Hyperlink"/>
+          </w:rPr>
+          <w:t>https://doi.org/10.1021/jp973084f</w:t>
+        </w:r>
+      </w:hyperlink>
+      <w:r>
+        <w:t xml:space="preserve"> </w:t>
+      </w:r>
+    </w:p>
+    <w:p>
+      <w:pPr>
+        <w:pStyle w:val="EndNoteBibliography"/>
+        <w:spacing w:after="0"/>
+        <w:ind w:left="720" w:hanging="720"/>
+      </w:pPr>
+      <w:r>
+        <w:t xml:space="preserve">Nash, A., Notman, R., &amp; Dixon, A. M. (2015). De novo design of transmembrane helix-helix interactions and measurement of stability in a biological membrane. </w:t>
+      </w:r>
+      <w:r>
+        <w:rPr>
+          <w:i/>
+        </w:rPr>
+        <w:t>Biochim Biophys Acta</w:t>
+      </w:r>
+      <w:r>
+        <w:t>,</w:t>
+      </w:r>
+      <w:r>
+        <w:rPr>
+          <w:i/>
+        </w:rPr>
+        <w:t xml:space="preserve"> 1848</w:t>
+      </w:r>
+      <w:r>
+        <w:t xml:space="preserve">(5), 1248-1257. </w:t>
+      </w:r>
+      <w:hyperlink r:id="rId25" w:history="1">
+        <w:r>
+          <w:rPr>
+            <w:rStyle w:val="Hyperlink"/>
+          </w:rPr>
+          <w:t>https://doi.org/10.1016/j.bbamem.2015.02.020</w:t>
+        </w:r>
+      </w:hyperlink>
+      <w:r>
+        <w:t xml:space="preserve"> </w:t>
+      </w:r>
+    </w:p>
+    <w:p>
+      <w:pPr>
+        <w:pStyle w:val="EndNoteBibliography"/>
+        <w:spacing w:after="0"/>
+        <w:ind w:left="720" w:hanging="720"/>
+      </w:pPr>
+      <w:r>
+        <w:t xml:space="preserve">Senes, A. (2011). Computational design of membrane proteins. </w:t>
+      </w:r>
+      <w:r>
+        <w:rPr>
+          <w:i/>
+        </w:rPr>
+        <w:t>Curr Opin Struct Biol</w:t>
+      </w:r>
+      <w:r>
+        <w:t>,</w:t>
+      </w:r>
+      <w:r>
+        <w:rPr>
+          <w:i/>
+        </w:rPr>
+        <w:t xml:space="preserve"> 21</w:t>
+      </w:r>
+      <w:r>
+        <w:t xml:space="preserve">(4), 460-466. </w:t>
+      </w:r>
+      <w:hyperlink r:id="rId26" w:history="1">
+        <w:r>
+          <w:rPr>
+            <w:rStyle w:val="Hyperlink"/>
+          </w:rPr>
+          <w:t>https://doi.org/10.1016/j.sbi.2011.06.004</w:t>
+        </w:r>
+      </w:hyperlink>
+      <w:r>
+        <w:t xml:space="preserve"> </w:t>
+      </w:r>
+    </w:p>
+    <w:p>
+      <w:pPr>
+        <w:pStyle w:val="EndNoteBibliography"/>
+        <w:ind w:left="720" w:hanging="720"/>
+      </w:pPr>
+      <w:r>
+        <w:t xml:space="preserve">Zhou, F. X., Merianos, H. J., Brunger, A. T., &amp; Engelman, D. M. (2001). Polar residues drive association of polyleucine transmembrane helices. </w:t>
+      </w:r>
+      <w:r>
+        <w:rPr>
+          <w:i/>
+        </w:rPr>
+        <w:t>Proc Natl Acad Sci U S A</w:t>
+      </w:r>
+      <w:r>
+        <w:t>,</w:t>
+      </w:r>
+      <w:r>
+        <w:rPr>
+          <w:i/>
+        </w:rPr>
+        <w:t xml:space="preserve"> 98</w:t>
+      </w:r>
+      <w:r>
+        <w:t xml:space="preserve">(5), 2250-2255. </w:t>
+      </w:r>
+      <w:hyperlink r:id="rId27" w:history="1">
+        <w:r>
+          <w:rPr>
+            <w:rStyle w:val="Hyperlink"/>
+          </w:rPr>
+          <w:t>https://doi.org/10.1073/pnas.041593698</w:t>
+        </w:r>
+      </w:hyperlink>
+      <w:r>
+        <w:t xml:space="preserve"> </w:t>
+      </w:r>
+    </w:p>
+    <w:p>
+      <w:pPr>
+        <w:jc w:val="both"/>
+      </w:pPr>
+      <w:r>
+        <w:fldChar w:fldCharType="end"/>
+      </w:r>
     </w:p>
     <w:sectPr>
       <w:pgSz w:w="12240" w:h="15840"/>
@@ -6260,7 +8693,6 @@
   <w:style w:type="character" w:default="1" w:styleId="DefaultParagraphFont">
     <w:name w:val="Default Paragraph Font"/>
     <w:uiPriority w:val="1"/>
-    <w:semiHidden/>
     <w:unhideWhenUsed/>
   </w:style>
   <w:style w:type="table" w:default="1" w:styleId="TableNormal">
@@ -6349,6 +8781,7 @@
   </w:style>
   <w:style w:type="paragraph" w:customStyle="1" w:styleId="Standard">
     <w:name w:val="Standard"/>
+    <w:link w:val="StandardChar"/>
     <w:qFormat/>
     <w:rsid w:val="005269DE"/>
     <w:pPr>
@@ -6371,6 +8804,95 @@
       <w:ind w:left="720"/>
       <w:contextualSpacing/>
     </w:pPr>
+  </w:style>
+  <w:style w:type="paragraph" w:customStyle="1" w:styleId="EndNoteBibliographyTitle">
+    <w:name w:val="EndNote Bibliography Title"/>
+    <w:basedOn w:val="Normal"/>
+    <w:link w:val="EndNoteBibliographyTitleChar"/>
+    <w:rsid w:val="00F43261"/>
+    <w:pPr>
+      <w:spacing w:after="0"/>
+      <w:jc w:val="center"/>
+    </w:pPr>
+    <w:rPr>
+      <w:rFonts w:ascii="Calibri" w:hAnsi="Calibri" w:cs="Calibri"/>
+      <w:noProof/>
+    </w:rPr>
+  </w:style>
+  <w:style w:type="character" w:customStyle="1" w:styleId="StandardChar">
+    <w:name w:val="Standard Char"/>
+    <w:basedOn w:val="DefaultParagraphFont"/>
+    <w:link w:val="Standard"/>
+    <w:rsid w:val="00F43261"/>
+    <w:rPr>
+      <w:rFonts w:ascii="Liberation Serif" w:eastAsia="Noto Serif CJK SC" w:hAnsi="Liberation Serif" w:cs="Lohit Devanagari"/>
+      <w:sz w:val="24"/>
+      <w:szCs w:val="24"/>
+      <w:lang w:eastAsia="zh-CN" w:bidi="hi-IN"/>
+    </w:rPr>
+  </w:style>
+  <w:style w:type="character" w:customStyle="1" w:styleId="EndNoteBibliographyTitleChar">
+    <w:name w:val="EndNote Bibliography Title Char"/>
+    <w:basedOn w:val="StandardChar"/>
+    <w:link w:val="EndNoteBibliographyTitle"/>
+    <w:rsid w:val="00F43261"/>
+    <w:rPr>
+      <w:rFonts w:ascii="Calibri" w:eastAsia="Noto Serif CJK SC" w:hAnsi="Calibri" w:cs="Calibri"/>
+      <w:noProof/>
+      <w:sz w:val="24"/>
+      <w:szCs w:val="24"/>
+      <w:lang w:eastAsia="zh-CN" w:bidi="hi-IN"/>
+    </w:rPr>
+  </w:style>
+  <w:style w:type="paragraph" w:customStyle="1" w:styleId="EndNoteBibliography">
+    <w:name w:val="EndNote Bibliography"/>
+    <w:basedOn w:val="Normal"/>
+    <w:link w:val="EndNoteBibliographyChar"/>
+    <w:rsid w:val="00F43261"/>
+    <w:pPr>
+      <w:spacing w:line="240" w:lineRule="auto"/>
+      <w:jc w:val="both"/>
+    </w:pPr>
+    <w:rPr>
+      <w:rFonts w:ascii="Calibri" w:hAnsi="Calibri" w:cs="Calibri"/>
+      <w:noProof/>
+    </w:rPr>
+  </w:style>
+  <w:style w:type="character" w:customStyle="1" w:styleId="EndNoteBibliographyChar">
+    <w:name w:val="EndNote Bibliography Char"/>
+    <w:basedOn w:val="StandardChar"/>
+    <w:link w:val="EndNoteBibliography"/>
+    <w:rsid w:val="00F43261"/>
+    <w:rPr>
+      <w:rFonts w:ascii="Calibri" w:eastAsia="Noto Serif CJK SC" w:hAnsi="Calibri" w:cs="Calibri"/>
+      <w:noProof/>
+      <w:sz w:val="24"/>
+      <w:szCs w:val="24"/>
+      <w:lang w:eastAsia="zh-CN" w:bidi="hi-IN"/>
+    </w:rPr>
+  </w:style>
+  <w:style w:type="character" w:styleId="Hyperlink">
+    <w:name w:val="Hyperlink"/>
+    <w:basedOn w:val="DefaultParagraphFont"/>
+    <w:uiPriority w:val="99"/>
+    <w:unhideWhenUsed/>
+    <w:rsid w:val="00FE01AC"/>
+    <w:rPr>
+      <w:color w:val="0563C1" w:themeColor="hyperlink"/>
+      <w:u w:val="single"/>
+    </w:rPr>
+  </w:style>
+  <w:style w:type="character" w:styleId="UnresolvedMention">
+    <w:name w:val="Unresolved Mention"/>
+    <w:basedOn w:val="DefaultParagraphFont"/>
+    <w:uiPriority w:val="99"/>
+    <w:semiHidden/>
+    <w:unhideWhenUsed/>
+    <w:rsid w:val="00FE01AC"/>
+    <w:rPr>
+      <w:color w:val="605E5C"/>
+      <w:shd w:val="clear" w:color="auto" w:fill="E1DFDD"/>
+    </w:rPr>
   </w:style>
 </w:styles>
 </file>

</xml_diff>